<commit_message>
add errores de imagenes
</commit_message>
<xml_diff>
--- a/TAREA2.docx
+++ b/TAREA2.docx
@@ -156,14 +156,12 @@
         </w:rPr>
         <w:t xml:space="preserve"> (</w:t>
       </w:r>
-      <w:proofErr w:type="gramStart"/>
       <w:r>
         <w:rPr>
           <w:lang w:val="es-CO"/>
         </w:rPr>
         <w:t>Octubre</w:t>
       </w:r>
-      <w:proofErr w:type="gramEnd"/>
       <w:r>
         <w:rPr>
           <w:lang w:val="es-CO"/>
@@ -334,56 +332,48 @@
         </w:rPr>
         <w:t xml:space="preserve"> </w:t>
       </w:r>
-      <w:proofErr w:type="spellStart"/>
-      <w:r>
-        <w:rPr>
-          <w:lang w:val="es-CO"/>
-        </w:rPr>
-        <w:t>Tomografias</w:t>
-      </w:r>
-      <w:proofErr w:type="spellEnd"/>
+      <w:r>
+        <w:rPr>
+          <w:lang w:val="es-CO"/>
+        </w:rPr>
+        <w:t>Tomografías</w:t>
+      </w:r>
       <w:r>
         <w:rPr>
           <w:lang w:val="es-CO"/>
         </w:rPr>
         <w:t xml:space="preserve"> Axiales </w:t>
       </w:r>
-      <w:proofErr w:type="spellStart"/>
-      <w:r>
-        <w:rPr>
-          <w:lang w:val="es-CO"/>
-        </w:rPr>
-        <w:t>Romputalizadas</w:t>
-      </w:r>
-      <w:proofErr w:type="spellEnd"/>
+      <w:r>
+        <w:rPr>
+          <w:lang w:val="es-CO"/>
+        </w:rPr>
+        <w:t>Computarizadas</w:t>
+      </w:r>
       <w:r>
         <w:rPr>
           <w:lang w:val="es-CO"/>
         </w:rPr>
         <w:t xml:space="preserve"> o </w:t>
       </w:r>
-      <w:proofErr w:type="spellStart"/>
-      <w:r>
-        <w:rPr>
-          <w:lang w:val="es-CO"/>
-        </w:rPr>
-        <w:t>Resonacias</w:t>
-      </w:r>
-      <w:proofErr w:type="spellEnd"/>
+      <w:r>
+        <w:rPr>
+          <w:lang w:val="es-CO"/>
+        </w:rPr>
+        <w:t>Resonancias</w:t>
+      </w:r>
       <w:r>
         <w:rPr>
           <w:lang w:val="es-CO"/>
         </w:rPr>
         <w:t xml:space="preserve"> </w:t>
       </w:r>
-      <w:proofErr w:type="spellStart"/>
-      <w:r>
-        <w:rPr>
-          <w:lang w:val="es-CO"/>
-        </w:rPr>
-        <w:t>magneticas</w:t>
-      </w:r>
-      <w:proofErr w:type="spellEnd"/>
+      <w:r>
+        <w:rPr>
+          <w:lang w:val="es-CO"/>
+        </w:rPr>
+        <w:t>magnéticas</w:t>
+      </w:r>
       <w:r>
         <w:rPr>
           <w:lang w:val="es-CO"/>
@@ -412,7 +402,13 @@
         <w:rPr>
           <w:lang w:val="es-CO"/>
         </w:rPr>
-        <w:t xml:space="preserve"> en datos basado en imágenes donde efectos de distorsiones y ruidos afectan las adquisiciones,  </w:t>
+        <w:t xml:space="preserve"> en datos basado en imágenes donde efectos de distorsiones y ruidos afectan las adquisiciones,</w:t>
+      </w:r>
+      <w:r>
+        <w:rPr>
+          <w:lang w:val="es-CO"/>
+        </w:rPr>
+        <w:t xml:space="preserve"> </w:t>
       </w:r>
       <w:r>
         <w:rPr>
@@ -550,7 +546,19 @@
         <w:rPr>
           <w:lang w:val="es-CO"/>
         </w:rPr>
-        <w:t xml:space="preserve"> y efecto</w:t>
+        <w:t xml:space="preserve"> ruido y</w:t>
+      </w:r>
+      <w:r>
+        <w:rPr>
+          <w:lang w:val="es-CO"/>
+        </w:rPr>
+        <w:t xml:space="preserve"> efecto</w:t>
+      </w:r>
+      <w:r>
+        <w:rPr>
+          <w:lang w:val="es-CO"/>
+        </w:rPr>
+        <w:t>s de</w:t>
       </w:r>
       <w:r>
         <w:rPr>
@@ -1086,30 +1094,14 @@
           <w:color w:val="000000" w:themeColor="text1"/>
           <w:lang w:val="es-CO"/>
         </w:rPr>
-        <w:t xml:space="preserve"> [7</w:t>
-      </w:r>
-      <w:proofErr w:type="gramStart"/>
+        <w:t xml:space="preserve"> [7]</w:t>
+      </w:r>
       <w:r>
         <w:rPr>
           <w:color w:val="000000" w:themeColor="text1"/>
           <w:lang w:val="es-CO"/>
         </w:rPr>
-        <w:t>]</w:t>
-      </w:r>
-      <w:r>
-        <w:rPr>
-          <w:color w:val="000000" w:themeColor="text1"/>
-          <w:lang w:val="es-CO"/>
-        </w:rPr>
-        <w:t>;  como</w:t>
-      </w:r>
-      <w:proofErr w:type="gramEnd"/>
-      <w:r>
-        <w:rPr>
-          <w:color w:val="000000" w:themeColor="text1"/>
-          <w:lang w:val="es-CO"/>
-        </w:rPr>
-        <w:t xml:space="preserve"> resultado de lo anterior es plausible abordar ciertas temáticas que tiempo atrás eran ignoradas por la exigencia de grandes recursos computacionales. Esto se debe a que las nuevas tecnologías han conseguido mejorar las velocidades de procesamiento de la información, abriendo así un amplio camino, como lo es el estudio en el desarrollo de algoritmos de PDI</w:t>
+        <w:t>;  como resultado de lo anterior es plausible abordar ciertas temáticas que tiempo atrás eran ignoradas por la exigencia de grandes recursos computacionales. Esto se debe a que las nuevas tecnologías han conseguido mejorar las velocidades de procesamiento de la información, abriendo así un amplio camino, como lo es el estudio en el desarrollo de algoritmos de PDI</w:t>
       </w:r>
       <w:r>
         <w:rPr>
@@ -1441,15 +1433,13 @@
         </w:rPr>
         <w:t xml:space="preserve"> y corrección de </w:t>
       </w:r>
-      <w:proofErr w:type="spellStart"/>
       <w:r>
         <w:rPr>
           <w:color w:val="000000" w:themeColor="text1"/>
           <w:lang w:val="es-CO"/>
         </w:rPr>
-        <w:t>distorcion</w:t>
-      </w:r>
-      <w:proofErr w:type="spellEnd"/>
+        <w:t>distorsión</w:t>
+      </w:r>
       <w:r>
         <w:rPr>
           <w:color w:val="000000" w:themeColor="text1"/>
@@ -1615,14 +1605,7 @@
         <w:rPr>
           <w:lang w:val="es-CO"/>
         </w:rPr>
-        <w:t xml:space="preserve"> (Guesalaga et al, </w:t>
-      </w:r>
-      <w:proofErr w:type="gramStart"/>
-      <w:r>
-        <w:rPr>
-          <w:lang w:val="es-CO"/>
-        </w:rPr>
-        <w:t>2017)</w:t>
+        <w:t xml:space="preserve"> (Guesalaga et al, 2017)</w:t>
       </w:r>
       <w:r>
         <w:rPr>
@@ -1630,7 +1613,6 @@
         </w:rPr>
         <w:t>[</w:t>
       </w:r>
-      <w:proofErr w:type="gramEnd"/>
       <w:r>
         <w:rPr>
           <w:lang w:val="es-CO"/>
@@ -1764,21 +1746,26 @@
         </w:rPr>
         <w:t xml:space="preserve"> para la adquisición e identificación de los requisitos </w:t>
       </w:r>
-      <w:proofErr w:type="gramStart"/>
       <w:r>
         <w:rPr>
           <w:color w:val="000000" w:themeColor="text1"/>
           <w:lang w:val="es-CO"/>
         </w:rPr>
-        <w:t>que</w:t>
-      </w:r>
-      <w:proofErr w:type="gramEnd"/>
+        <w:t>qu</w:t>
+      </w:r>
       <w:r>
         <w:rPr>
           <w:color w:val="000000" w:themeColor="text1"/>
           <w:lang w:val="es-CO"/>
         </w:rPr>
-        <w:t xml:space="preserve"> demand</w:t>
+        <w:t xml:space="preserve">e serán </w:t>
+      </w:r>
+      <w:r>
+        <w:rPr>
+          <w:color w:val="000000" w:themeColor="text1"/>
+          <w:lang w:val="es-CO"/>
+        </w:rPr>
+        <w:t>demand</w:t>
       </w:r>
       <w:r>
         <w:rPr>
@@ -2349,7 +2336,7 @@
           <w:color w:val="000000" w:themeColor="text1"/>
           <w:lang w:val="es-CO"/>
         </w:rPr>
-        <w:t xml:space="preserve">Finalizando con la aplicación de métodos de </w:t>
+        <w:t xml:space="preserve">Finalizando con la aplicación de métodos </w:t>
       </w:r>
       <w:r>
         <w:rPr>
@@ -2357,7 +2344,7 @@
           <w:color w:val="000000" w:themeColor="text1"/>
           <w:lang w:val="es-CO"/>
         </w:rPr>
-        <w:t xml:space="preserve">relacionados </w:t>
+        <w:t>relacionados</w:t>
       </w:r>
       <w:r>
         <w:rPr>
@@ -2365,7 +2352,7 @@
           <w:color w:val="000000" w:themeColor="text1"/>
           <w:lang w:val="es-CO"/>
         </w:rPr>
-        <w:t xml:space="preserve">con </w:t>
+        <w:t xml:space="preserve"> </w:t>
       </w:r>
       <w:r>
         <w:rPr>
@@ -2718,19 +2705,29 @@
         </w:rPr>
         <w:t xml:space="preserve">Para el actual documento la base de filtrado </w:t>
       </w:r>
-      <w:proofErr w:type="spellStart"/>
-      <w:r>
-        <w:rPr>
-          <w:lang w:val="es-CO"/>
-        </w:rPr>
-        <w:t>esta</w:t>
-      </w:r>
-      <w:proofErr w:type="spellEnd"/>
-      <w:r>
-        <w:rPr>
-          <w:lang w:val="es-CO"/>
-        </w:rPr>
-        <w:t xml:space="preserve"> dada por el mejor resultado de los algoritmos Non- Local </w:t>
+      <w:r>
+        <w:rPr>
+          <w:lang w:val="es-CO"/>
+        </w:rPr>
+        <w:t>está</w:t>
+      </w:r>
+      <w:r>
+        <w:rPr>
+          <w:lang w:val="es-CO"/>
+        </w:rPr>
+        <w:t xml:space="preserve"> dad</w:t>
+      </w:r>
+      <w:r>
+        <w:rPr>
+          <w:lang w:val="es-CO"/>
+        </w:rPr>
+        <w:t>o</w:t>
+      </w:r>
+      <w:r>
+        <w:rPr>
+          <w:lang w:val="es-CO"/>
+        </w:rPr>
+        <w:t xml:space="preserve"> por el mejor resultado de los algoritmos Non- Local </w:t>
       </w:r>
       <w:proofErr w:type="spellStart"/>
       <w:r>
@@ -2814,14 +2811,12 @@
         </w:rPr>
         <w:t xml:space="preserve">se </w:t>
       </w:r>
-      <w:proofErr w:type="spellStart"/>
-      <w:r>
-        <w:rPr>
-          <w:lang w:val="es-CO"/>
-        </w:rPr>
-        <w:t>aporvecho</w:t>
-      </w:r>
-      <w:proofErr w:type="spellEnd"/>
+      <w:r>
+        <w:rPr>
+          <w:lang w:val="es-CO"/>
+        </w:rPr>
+        <w:t>aprovecha</w:t>
+      </w:r>
       <w:r>
         <w:rPr>
           <w:lang w:val="es-CO"/>
@@ -4531,25 +4526,7 @@
           <w:szCs w:val="16"/>
           <w:lang w:val="es-CO"/>
         </w:rPr>
-        <w:t xml:space="preserve">Imagen Referencia y PSF </w:t>
-      </w:r>
-      <w:proofErr w:type="gramStart"/>
-      <w:r>
-        <w:rPr>
-          <w:sz w:val="16"/>
-          <w:szCs w:val="16"/>
-          <w:lang w:val="es-CO"/>
-        </w:rPr>
-        <w:t>obtenidas  a</w:t>
-      </w:r>
-      <w:proofErr w:type="gramEnd"/>
-      <w:r>
-        <w:rPr>
-          <w:sz w:val="16"/>
-          <w:szCs w:val="16"/>
-          <w:lang w:val="es-CO"/>
-        </w:rPr>
-        <w:t xml:space="preserve">) Imagen Referencia b)PSF Gaussiana c) PSF </w:t>
+        <w:t xml:space="preserve">Imagen Referencia y PSF obtenidas  a) Imagen Referencia b)PSF Gaussiana c) PSF </w:t>
       </w:r>
       <w:r>
         <w:rPr>
@@ -4827,7 +4804,19 @@
         <w:rPr>
           <w:lang w:val="es-CO"/>
         </w:rPr>
-        <w:t>La inclusión de estos distintos tipos de ruido y problemas en la imagen se debe a que la imagen no se encuentra bien condicionada y además de sin filtro, haciendo que le problema de deconvolución sea más difícil de resolver en el fondo.</w:t>
+        <w:t xml:space="preserve">La inclusión de estos distintos tipos de ruido y problemas en la imagen se debe a que la imagen no se encuentra bien condicionada y además de sin </w:t>
+      </w:r>
+      <w:r>
+        <w:rPr>
+          <w:lang w:val="es-CO"/>
+        </w:rPr>
+        <w:t xml:space="preserve">la aplicación del </w:t>
+      </w:r>
+      <w:r>
+        <w:rPr>
+          <w:lang w:val="es-CO"/>
+        </w:rPr>
+        <w:t>filtro, haciendo que le problema de deconvolución sea más difícil de resolver en el fondo.</w:t>
       </w:r>
     </w:p>
     <w:p>
@@ -4970,32 +4959,14 @@
         </w:rPr>
         <w:t xml:space="preserve">Mejores resultados a nivel visual sin </w:t>
       </w:r>
-      <w:proofErr w:type="gramStart"/>
-      <w:r>
-        <w:rPr>
-          <w:sz w:val="16"/>
-          <w:szCs w:val="16"/>
-          <w:lang w:val="es-CO"/>
-        </w:rPr>
-        <w:t>filtrado</w:t>
-      </w:r>
-      <w:r>
-        <w:rPr>
-          <w:sz w:val="16"/>
-          <w:szCs w:val="16"/>
-          <w:lang w:val="es-CO"/>
-        </w:rPr>
-        <w:t xml:space="preserve"> </w:t>
-      </w:r>
-      <w:r>
-        <w:rPr>
-          <w:sz w:val="16"/>
-          <w:szCs w:val="16"/>
-          <w:lang w:val="es-CO"/>
-        </w:rPr>
-        <w:t xml:space="preserve"> a</w:t>
-      </w:r>
-      <w:proofErr w:type="gramEnd"/>
+      <w:r>
+        <w:rPr>
+          <w:sz w:val="16"/>
+          <w:szCs w:val="16"/>
+          <w:lang w:val="es-CO"/>
+        </w:rPr>
+        <w:t>filtrado a</w:t>
+      </w:r>
       <w:r>
         <w:rPr>
           <w:sz w:val="16"/>
@@ -5110,19 +5081,17 @@
         </w:rPr>
         <w:t xml:space="preserve"> recorre buscando la misma un área con alta intensidad (objetos de estudio) y sobre el </w:t>
       </w:r>
-      <w:proofErr w:type="spellStart"/>
-      <w:r>
-        <w:rPr>
-          <w:lang w:val="es-CO"/>
-        </w:rPr>
-        <w:t>area</w:t>
-      </w:r>
-      <w:proofErr w:type="spellEnd"/>
-      <w:r>
-        <w:rPr>
-          <w:lang w:val="es-CO"/>
-        </w:rPr>
-        <w:t xml:space="preserve"> de  de mayor valor se genera la PSF (debido a que será menos susceptible a ruido), acompañado de una etapa de filtrado dada por </w:t>
+      <w:r>
+        <w:rPr>
+          <w:lang w:val="es-CO"/>
+        </w:rPr>
+        <w:t>área</w:t>
+      </w:r>
+      <w:r>
+        <w:rPr>
+          <w:lang w:val="es-CO"/>
+        </w:rPr>
+        <w:t xml:space="preserve"> de mayor valor se genera la PSF (debido a que será menos susceptible a ruido), acompañado de una etapa de filtrado dada por </w:t>
       </w:r>
       <w:proofErr w:type="spellStart"/>
       <w:r>
@@ -5138,14 +5107,12 @@
         </w:rPr>
         <w:t xml:space="preserve">, se </w:t>
       </w:r>
-      <w:proofErr w:type="spellStart"/>
-      <w:r>
-        <w:rPr>
-          <w:lang w:val="es-CO"/>
-        </w:rPr>
-        <w:t>agrga</w:t>
-      </w:r>
-      <w:proofErr w:type="spellEnd"/>
+      <w:r>
+        <w:rPr>
+          <w:lang w:val="es-CO"/>
+        </w:rPr>
+        <w:t>agrega</w:t>
+      </w:r>
       <w:r>
         <w:rPr>
           <w:lang w:val="es-CO"/>
@@ -6725,21 +6692,7 @@
         <w:rPr>
           <w:lang w:val="es-CO"/>
         </w:rPr>
-        <w:t xml:space="preserve">TwIST mantiene el buen rendimiento en la eliminación de ruido del esquema IST, al mismo tiempo que se puede manejar problemas mal planteados con la misma eficiencia. Así </w:t>
-      </w:r>
-      <w:proofErr w:type="gramStart"/>
-      <w:r>
-        <w:rPr>
-          <w:lang w:val="es-CO"/>
-        </w:rPr>
-        <w:t>pues</w:t>
-      </w:r>
-      <w:proofErr w:type="gramEnd"/>
-      <w:r>
-        <w:rPr>
-          <w:lang w:val="es-CO"/>
-        </w:rPr>
-        <w:t xml:space="preserve"> el algoritmo base descrito por:</w:t>
+        <w:t>TwIST mantiene el buen rendimiento en la eliminación de ruido del esquema IST, al mismo tiempo que se puede manejar problemas mal planteados con la misma eficiencia. Así pues el algoritmo base descrito por:</w:t>
       </w:r>
     </w:p>
     <w:p>
@@ -7512,14 +7465,12 @@
         </w:rPr>
         <w:t xml:space="preserve"> representa la función de </w:t>
       </w:r>
-      <w:proofErr w:type="spellStart"/>
-      <w:r>
-        <w:rPr>
-          <w:lang w:val="es-CO"/>
-        </w:rPr>
-        <w:t>denosisng</w:t>
-      </w:r>
-      <w:proofErr w:type="spellEnd"/>
+      <w:r>
+        <w:rPr>
+          <w:lang w:val="es-CO"/>
+        </w:rPr>
+        <w:t>denoising</w:t>
+      </w:r>
       <w:r>
         <w:rPr>
           <w:lang w:val="es-CO"/>
@@ -7530,27 +7481,13 @@
         <w:rPr>
           <w:lang w:val="es-CO"/>
         </w:rPr>
-        <w:t>la Norma 1 pesada [12</w:t>
-      </w:r>
-      <w:proofErr w:type="gramStart"/>
-      <w:r>
-        <w:rPr>
-          <w:lang w:val="es-CO"/>
-        </w:rPr>
-        <w:t>]</w:t>
-      </w:r>
-      <w:r>
-        <w:rPr>
-          <w:lang w:val="es-CO"/>
-        </w:rPr>
-        <w:t>)(</w:t>
-      </w:r>
-      <w:proofErr w:type="gramEnd"/>
-      <w:r>
-        <w:rPr>
-          <w:lang w:val="es-CO"/>
-        </w:rPr>
-        <w:t xml:space="preserve">, lo cual permite que algoritmo tenga persistencia de datos con los parámetros </w:t>
+        <w:t>la Norma 1 pesada [12]</w:t>
+      </w:r>
+      <w:r>
+        <w:rPr>
+          <w:lang w:val="es-CO"/>
+        </w:rPr>
+        <w:t xml:space="preserve">)(, lo cual permite que algoritmo tenga persistencia de datos con los parámetros </w:t>
       </w:r>
       <m:oMath>
         <m:r>
@@ -8311,19 +8248,11 @@
         </w:rPr>
         <w:t xml:space="preserve">n </w:t>
       </w:r>
-      <w:proofErr w:type="gramStart"/>
-      <w:r>
-        <w:rPr>
-          <w:lang w:val="es-CO"/>
-        </w:rPr>
-        <w:t>distorsión</w:t>
-      </w:r>
-      <w:proofErr w:type="gramEnd"/>
-      <w:r>
-        <w:rPr>
-          <w:lang w:val="es-CO"/>
-        </w:rPr>
-        <w:t xml:space="preserve"> pero en el ruido se observa una mejoría, pues este método aplica ambas características.</w:t>
+      <w:r>
+        <w:rPr>
+          <w:lang w:val="es-CO"/>
+        </w:rPr>
+        <w:t>distorsión pero en el ruido se observa una mejoría, pues este método aplica ambas características.</w:t>
       </w:r>
     </w:p>
     <w:p>
@@ -8435,14 +8364,7 @@
             <w:rFonts w:ascii="Cambria Math" w:hAnsi="Cambria Math"/>
             <w:lang w:val="es-CO"/>
           </w:rPr>
-          <m:t>α=0</m:t>
-        </m:r>
-        <m:r>
-          <w:rPr>
-            <w:rFonts w:ascii="Cambria Math" w:hAnsi="Cambria Math"/>
-            <w:lang w:val="es-CO"/>
-          </w:rPr>
-          <m:t>.5</m:t>
+          <m:t>α=0.5</m:t>
         </m:r>
       </m:oMath>
       <w:r>
@@ -8662,16 +8584,7 @@
             <w:szCs w:val="16"/>
             <w:lang w:val="es-CO"/>
           </w:rPr>
-          <m:t>α=</m:t>
-        </m:r>
-        <m:r>
-          <w:rPr>
-            <w:rFonts w:ascii="Cambria Math" w:hAnsi="Cambria Math"/>
-            <w:sz w:val="16"/>
-            <w:szCs w:val="16"/>
-            <w:lang w:val="es-CO"/>
-          </w:rPr>
-          <m:t>0.5</m:t>
+          <m:t>α=0.5</m:t>
         </m:r>
       </m:oMath>
       <w:r>
@@ -8690,16 +8603,7 @@
             <w:szCs w:val="16"/>
             <w:lang w:val="es-CO"/>
           </w:rPr>
-          <m:t>β=0.25</m:t>
-        </m:r>
-        <m:r>
-          <w:rPr>
-            <w:rFonts w:ascii="Cambria Math" w:hAnsi="Cambria Math"/>
-            <w:sz w:val="16"/>
-            <w:szCs w:val="16"/>
-            <w:lang w:val="es-CO"/>
-          </w:rPr>
-          <m:t xml:space="preserve"> </m:t>
+          <m:t xml:space="preserve">β=0.25 </m:t>
         </m:r>
       </m:oMath>
       <w:r>
@@ -9246,16 +9150,7 @@
             <w:szCs w:val="16"/>
             <w:lang w:val="es-CO"/>
           </w:rPr>
-          <m:t>α=</m:t>
-        </m:r>
-        <m:r>
-          <w:rPr>
-            <w:rFonts w:ascii="Cambria Math" w:hAnsi="Cambria Math"/>
-            <w:sz w:val="16"/>
-            <w:szCs w:val="16"/>
-            <w:lang w:val="es-CO"/>
-          </w:rPr>
-          <m:t>0.5</m:t>
+          <m:t>α=0.5</m:t>
         </m:r>
       </m:oMath>
       <w:r>
@@ -9274,16 +9169,7 @@
             <w:szCs w:val="16"/>
             <w:lang w:val="es-CO"/>
           </w:rPr>
-          <m:t>β=0.25</m:t>
-        </m:r>
-        <m:r>
-          <w:rPr>
-            <w:rFonts w:ascii="Cambria Math" w:hAnsi="Cambria Math"/>
-            <w:sz w:val="16"/>
-            <w:szCs w:val="16"/>
-            <w:lang w:val="es-CO"/>
-          </w:rPr>
-          <m:t xml:space="preserve"> </m:t>
+          <m:t xml:space="preserve">β=0.25 </m:t>
         </m:r>
       </m:oMath>
       <w:r>
@@ -9637,23 +9523,7 @@
           <w:szCs w:val="18"/>
           <w:lang w:val="es-CO"/>
         </w:rPr>
-        <w:t xml:space="preserve">, filtro inverso, Filtro inverso truncado, Wiener y </w:t>
-      </w:r>
-      <w:r>
-        <w:rPr>
-          <w:sz w:val="18"/>
-          <w:szCs w:val="18"/>
-          <w:lang w:val="es-CO"/>
-        </w:rPr>
-        <w:t>Richardson Lucy</w:t>
-      </w:r>
-      <w:r>
-        <w:rPr>
-          <w:sz w:val="18"/>
-          <w:szCs w:val="18"/>
-          <w:lang w:val="es-CO"/>
-        </w:rPr>
-        <w:t xml:space="preserve"> están dispuestos en la carpeta “</w:t>
+        <w:t>, filtro inverso, Filtro inverso truncado, Wiener y Richardson Lucy están dispuestos en la carpeta “</w:t>
       </w:r>
       <w:r>
         <w:rPr>
@@ -9893,21 +9763,7 @@
         <w:rPr>
           <w:lang w:val="es-CO"/>
         </w:rPr>
-        <w:t xml:space="preserve"> como adecuado para </w:t>
-      </w:r>
-      <w:proofErr w:type="gramStart"/>
-      <w:r>
-        <w:rPr>
-          <w:lang w:val="es-CO"/>
-        </w:rPr>
-        <w:t>posteriores fase</w:t>
-      </w:r>
-      <w:proofErr w:type="gramEnd"/>
-      <w:r>
-        <w:rPr>
-          <w:lang w:val="es-CO"/>
-        </w:rPr>
-        <w:t xml:space="preserve">, su deficiencia radica en el tiempo de cómputo empleado para cada </w:t>
+        <w:t xml:space="preserve"> como adecuado para posteriores fase, su deficiencia radica en el tiempo de cómputo empleado para cada </w:t>
       </w:r>
       <w:r>
         <w:rPr>
@@ -9959,14 +9815,7 @@
         <w:rPr>
           <w:lang w:val="es-CO"/>
         </w:rPr>
-        <w:t>On-</w:t>
-      </w:r>
-      <w:proofErr w:type="gramStart"/>
-      <w:r>
-        <w:rPr>
-          <w:lang w:val="es-CO"/>
-        </w:rPr>
-        <w:t>Line</w:t>
+        <w:t>On-Line</w:t>
       </w:r>
       <w:r>
         <w:rPr>
@@ -9980,7 +9829,6 @@
         </w:rPr>
         <w:t xml:space="preserve"> (</w:t>
       </w:r>
-      <w:proofErr w:type="gramEnd"/>
       <w:r>
         <w:rPr>
           <w:lang w:val="es-CO"/>
@@ -11412,63 +11260,7 @@
           <w:szCs w:val="16"/>
           <w:lang w:val="es-CO"/>
         </w:rPr>
-        <w:t>E</w:t>
-      </w:r>
-      <w:r>
-        <w:rPr>
-          <w:sz w:val="16"/>
-          <w:szCs w:val="16"/>
-          <w:lang w:val="es-CO"/>
-        </w:rPr>
-        <w:t>.</w:t>
-      </w:r>
-      <w:r>
-        <w:rPr>
-          <w:sz w:val="16"/>
-          <w:szCs w:val="16"/>
-          <w:lang w:val="es-CO"/>
-        </w:rPr>
-        <w:t xml:space="preserve"> Candes</w:t>
-      </w:r>
-      <w:r>
-        <w:rPr>
-          <w:sz w:val="16"/>
-          <w:szCs w:val="16"/>
-          <w:lang w:val="es-CO"/>
-        </w:rPr>
-        <w:t>,</w:t>
-      </w:r>
-      <w:r>
-        <w:rPr>
-          <w:sz w:val="16"/>
-          <w:szCs w:val="16"/>
-          <w:lang w:val="es-CO"/>
-        </w:rPr>
-        <w:t xml:space="preserve"> T</w:t>
-      </w:r>
-      <w:r>
-        <w:rPr>
-          <w:sz w:val="16"/>
-          <w:szCs w:val="16"/>
-          <w:lang w:val="es-CO"/>
-        </w:rPr>
-        <w:t>.</w:t>
-      </w:r>
-      <w:r>
-        <w:rPr>
-          <w:sz w:val="16"/>
-          <w:szCs w:val="16"/>
-          <w:lang w:val="es-CO"/>
-        </w:rPr>
-        <w:t xml:space="preserve"> Tao</w:t>
-      </w:r>
-      <w:r>
-        <w:rPr>
-          <w:sz w:val="16"/>
-          <w:szCs w:val="16"/>
-          <w:lang w:val="es-CO"/>
-        </w:rPr>
-        <w:t xml:space="preserve">, </w:t>
+        <w:t xml:space="preserve">E. Candes, T. Tao, </w:t>
       </w:r>
       <w:proofErr w:type="spellStart"/>
       <w:r>
@@ -11606,14 +11398,13 @@
         <w:t>strategies</w:t>
       </w:r>
       <w:proofErr w:type="spellEnd"/>
-      <w:proofErr w:type="gramStart"/>
-      <w:r>
-        <w:rPr>
-          <w:sz w:val="16"/>
-          <w:szCs w:val="16"/>
-          <w:lang w:val="es-CO"/>
-        </w:rPr>
-        <w:t>"</w:t>
+      <w:r>
+        <w:rPr>
+          <w:sz w:val="16"/>
+          <w:szCs w:val="16"/>
+          <w:lang w:val="es-CO"/>
+        </w:rPr>
+        <w:t xml:space="preserve">" </w:t>
       </w:r>
       <w:r>
         <w:rPr>
@@ -11623,14 +11414,6 @@
         </w:rPr>
         <w:t xml:space="preserve"> </w:t>
       </w:r>
-      <w:r>
-        <w:rPr>
-          <w:sz w:val="16"/>
-          <w:szCs w:val="16"/>
-          <w:lang w:val="es-CO"/>
-        </w:rPr>
-        <w:t xml:space="preserve"> </w:t>
-      </w:r>
       <w:proofErr w:type="spellStart"/>
       <w:r>
         <w:rPr>
@@ -11641,7 +11424,6 @@
         <w:t>Submitted</w:t>
       </w:r>
       <w:proofErr w:type="spellEnd"/>
-      <w:proofErr w:type="gramEnd"/>
       <w:r>
         <w:rPr>
           <w:sz w:val="16"/>
@@ -11975,6 +11757,24 @@
           <w:szCs w:val="16"/>
           <w:lang w:val="es-CO"/>
         </w:rPr>
+        <w:t xml:space="preserve"> on </w:t>
+      </w:r>
+      <w:proofErr w:type="spellStart"/>
+      <w:r>
+        <w:rPr>
+          <w:sz w:val="16"/>
+          <w:szCs w:val="16"/>
+          <w:lang w:val="es-CO"/>
+        </w:rPr>
+        <w:t>Imaging</w:t>
+      </w:r>
+      <w:proofErr w:type="spellEnd"/>
+      <w:r>
+        <w:rPr>
+          <w:sz w:val="16"/>
+          <w:szCs w:val="16"/>
+          <w:lang w:val="es-CO"/>
+        </w:rPr>
         <w:t xml:space="preserve"> </w:t>
       </w:r>
       <w:proofErr w:type="spellStart"/>
@@ -11984,42 +11784,6 @@
           <w:szCs w:val="16"/>
           <w:lang w:val="es-CO"/>
         </w:rPr>
-        <w:t>on</w:t>
-      </w:r>
-      <w:proofErr w:type="spellEnd"/>
-      <w:r>
-        <w:rPr>
-          <w:sz w:val="16"/>
-          <w:szCs w:val="16"/>
-          <w:lang w:val="es-CO"/>
-        </w:rPr>
-        <w:t xml:space="preserve"> </w:t>
-      </w:r>
-      <w:proofErr w:type="spellStart"/>
-      <w:r>
-        <w:rPr>
-          <w:sz w:val="16"/>
-          <w:szCs w:val="16"/>
-          <w:lang w:val="es-CO"/>
-        </w:rPr>
-        <w:t>Imaging</w:t>
-      </w:r>
-      <w:proofErr w:type="spellEnd"/>
-      <w:r>
-        <w:rPr>
-          <w:sz w:val="16"/>
-          <w:szCs w:val="16"/>
-          <w:lang w:val="es-CO"/>
-        </w:rPr>
-        <w:t xml:space="preserve"> </w:t>
-      </w:r>
-      <w:proofErr w:type="spellStart"/>
-      <w:r>
-        <w:rPr>
-          <w:sz w:val="16"/>
-          <w:szCs w:val="16"/>
-          <w:lang w:val="es-CO"/>
-        </w:rPr>
         <w:t>Sciences</w:t>
       </w:r>
       <w:proofErr w:type="spellEnd"/>
@@ -12029,15 +11793,7 @@
           <w:szCs w:val="16"/>
           <w:lang w:val="es-CO"/>
         </w:rPr>
-        <w:t>, 4(1), 1-39.</w:t>
-      </w:r>
-      <w:r>
-        <w:rPr>
-          <w:sz w:val="16"/>
-          <w:szCs w:val="16"/>
-          <w:lang w:val="es-CO"/>
-        </w:rPr>
-        <w:t xml:space="preserve"> </w:t>
+        <w:t xml:space="preserve">, 4(1), 1-39. </w:t>
       </w:r>
     </w:p>
     <w:p>
@@ -12133,7 +11889,6 @@
         <w:t>/</w:t>
       </w:r>
       <w:proofErr w:type="spellStart"/>
-      <w:proofErr w:type="gramStart"/>
       <w:r>
         <w:rPr>
           <w:sz w:val="16"/>
@@ -12161,7 +11916,6 @@
         <w:t>algorithms</w:t>
       </w:r>
       <w:proofErr w:type="spellEnd"/>
-      <w:proofErr w:type="gramEnd"/>
       <w:r>
         <w:rPr>
           <w:sz w:val="16"/>
@@ -12631,15 +12385,7 @@
           <w:szCs w:val="16"/>
           <w:lang w:val="es-CO"/>
         </w:rPr>
-        <w:t xml:space="preserve"> 2007.</w:t>
-      </w:r>
-      <w:r>
-        <w:rPr>
-          <w:sz w:val="16"/>
-          <w:szCs w:val="16"/>
-          <w:lang w:val="es-CO"/>
-        </w:rPr>
-        <w:t xml:space="preserve"> </w:t>
+        <w:t xml:space="preserve"> 2007. </w:t>
       </w:r>
     </w:p>
     <w:p>
@@ -13057,25 +12803,7 @@
           <w:szCs w:val="16"/>
           <w:lang w:val="es-CO"/>
         </w:rPr>
-        <w:t xml:space="preserve">, L. T. (2018). </w:t>
-      </w:r>
-      <w:proofErr w:type="gramStart"/>
-      <w:r>
-        <w:rPr>
-          <w:sz w:val="16"/>
-          <w:szCs w:val="16"/>
-          <w:lang w:val="es-CO"/>
-        </w:rPr>
-        <w:t>Total</w:t>
-      </w:r>
-      <w:proofErr w:type="gramEnd"/>
-      <w:r>
-        <w:rPr>
-          <w:sz w:val="16"/>
-          <w:szCs w:val="16"/>
-          <w:lang w:val="es-CO"/>
-        </w:rPr>
-        <w:t xml:space="preserve"> </w:t>
+        <w:t xml:space="preserve">, L. T. (2018). Total </w:t>
       </w:r>
       <w:proofErr w:type="spellStart"/>
       <w:r>
@@ -13580,7 +13308,7 @@
       </w:rPr>
       <w:t xml:space="preserve">Link mega </w:t>
     </w:r>
-    <w:hyperlink r:id="rId1" w:history="1">
+    <w:hyperlink r:id="rId1" w:anchor="i1rMa0sUzUbYGaQ_tsP-Uw" w:history="1">
       <w:r>
         <w:rPr>
           <w:rStyle w:val="Hipervnculo"/>
@@ -15373,6 +15101,7 @@
   <w:style w:type="character" w:default="1" w:styleId="Fuentedeprrafopredeter">
     <w:name w:val="Default Paragraph Font"/>
     <w:uiPriority w:val="1"/>
+    <w:semiHidden/>
     <w:unhideWhenUsed/>
   </w:style>
   <w:style w:type="table" w:default="1" w:styleId="Tablanormal">

</xml_diff>

<commit_message>
correccion datos y links
</commit_message>
<xml_diff>
--- a/TAREA2.docx
+++ b/TAREA2.docx
@@ -156,12 +156,14 @@
         </w:rPr>
         <w:t xml:space="preserve"> (</w:t>
       </w:r>
+      <w:proofErr w:type="gramStart"/>
       <w:r>
         <w:rPr>
           <w:lang w:val="es-CO"/>
         </w:rPr>
         <w:t>Octubre</w:t>
       </w:r>
+      <w:proofErr w:type="gramEnd"/>
       <w:r>
         <w:rPr>
           <w:lang w:val="es-CO"/>
@@ -254,21 +256,7 @@
         <w:rPr>
           <w:lang w:val="es-CO"/>
         </w:rPr>
-        <w:t xml:space="preserve"> mal planteados [1] desde el concepto de </w:t>
-      </w:r>
-      <w:proofErr w:type="spellStart"/>
-      <w:r>
-        <w:rPr>
-          <w:lang w:val="es-CO"/>
-        </w:rPr>
-        <w:t>Hadamard</w:t>
-      </w:r>
-      <w:proofErr w:type="spellEnd"/>
-      <w:r>
-        <w:rPr>
-          <w:lang w:val="es-CO"/>
-        </w:rPr>
-        <w:t xml:space="preserve"> (19</w:t>
+        <w:t xml:space="preserve"> mal planteados [1] desde el concepto de Hadamard (19</w:t>
       </w:r>
       <w:r>
         <w:rPr>
@@ -316,16 +304,38 @@
         <w:rPr>
           <w:lang w:val="es-CO"/>
         </w:rPr>
-        <w:t>Donde se busca dar solución a problemas usualmente desde los datos resultados para obtener información intermedia o inicial (</w:t>
-      </w:r>
-      <w:proofErr w:type="spellStart"/>
-      <w:r>
-        <w:rPr>
-          <w:lang w:val="es-CO"/>
-        </w:rPr>
-        <w:t>EJ</w:t>
-      </w:r>
-      <w:proofErr w:type="spellEnd"/>
+        <w:t xml:space="preserve">Donde se busca dar solución a problemas usualmente desde los datos resultados para obtener información intermedia o inicial (EJ </w:t>
+      </w:r>
+      <w:r>
+        <w:rPr>
+          <w:lang w:val="es-CO"/>
+        </w:rPr>
+        <w:t>Tomografías</w:t>
+      </w:r>
+      <w:r>
+        <w:rPr>
+          <w:lang w:val="es-CO"/>
+        </w:rPr>
+        <w:t xml:space="preserve"> Axiales </w:t>
+      </w:r>
+      <w:r>
+        <w:rPr>
+          <w:lang w:val="es-CO"/>
+        </w:rPr>
+        <w:t>Computarizadas</w:t>
+      </w:r>
+      <w:r>
+        <w:rPr>
+          <w:lang w:val="es-CO"/>
+        </w:rPr>
+        <w:t xml:space="preserve"> o </w:t>
+      </w:r>
+      <w:r>
+        <w:rPr>
+          <w:lang w:val="es-CO"/>
+        </w:rPr>
+        <w:t>Resonancias</w:t>
+      </w:r>
       <w:r>
         <w:rPr>
           <w:lang w:val="es-CO"/>
@@ -336,31 +346,37 @@
         <w:rPr>
           <w:lang w:val="es-CO"/>
         </w:rPr>
-        <w:t>Tomografías</w:t>
-      </w:r>
-      <w:r>
-        <w:rPr>
-          <w:lang w:val="es-CO"/>
-        </w:rPr>
-        <w:t xml:space="preserve"> Axiales </w:t>
-      </w:r>
-      <w:r>
-        <w:rPr>
-          <w:lang w:val="es-CO"/>
-        </w:rPr>
-        <w:t>Computarizadas</w:t>
-      </w:r>
-      <w:r>
-        <w:rPr>
-          <w:lang w:val="es-CO"/>
-        </w:rPr>
-        <w:t xml:space="preserve"> o </w:t>
-      </w:r>
-      <w:r>
-        <w:rPr>
-          <w:lang w:val="es-CO"/>
-        </w:rPr>
-        <w:t>Resonancias</w:t>
+        <w:t>magnéticas</w:t>
+      </w:r>
+      <w:r>
+        <w:rPr>
+          <w:lang w:val="es-CO"/>
+        </w:rPr>
+        <w:t>), estos problema</w:t>
+      </w:r>
+      <w:r>
+        <w:rPr>
+          <w:lang w:val="es-CO"/>
+        </w:rPr>
+        <w:t>s</w:t>
+      </w:r>
+      <w:r>
+        <w:rPr>
+          <w:lang w:val="es-CO"/>
+        </w:rPr>
+        <w:t xml:space="preserve"> son evidenciable</w:t>
+      </w:r>
+      <w:r>
+        <w:rPr>
+          <w:lang w:val="es-CO"/>
+        </w:rPr>
+        <w:t>s</w:t>
+      </w:r>
+      <w:r>
+        <w:rPr>
+          <w:lang w:val="es-CO"/>
+        </w:rPr>
+        <w:t xml:space="preserve"> en datos basado en imágenes donde efectos de distorsiones y ruidos afectan las adquisiciones,</w:t>
       </w:r>
       <w:r>
         <w:rPr>
@@ -372,13 +388,121 @@
         <w:rPr>
           <w:lang w:val="es-CO"/>
         </w:rPr>
-        <w:t>magnéticas</w:t>
-      </w:r>
-      <w:r>
-        <w:rPr>
-          <w:lang w:val="es-CO"/>
-        </w:rPr>
-        <w:t>), estos problema</w:t>
+        <w:t xml:space="preserve">teniendo aplicabilidad directa </w:t>
+      </w:r>
+      <w:r>
+        <w:rPr>
+          <w:lang w:val="es-CO"/>
+        </w:rPr>
+        <w:t xml:space="preserve">en </w:t>
+      </w:r>
+      <w:r>
+        <w:rPr>
+          <w:lang w:val="es-CO"/>
+        </w:rPr>
+        <w:t>el actual</w:t>
+      </w:r>
+      <w:r>
+        <w:rPr>
+          <w:lang w:val="es-CO"/>
+        </w:rPr>
+        <w:t xml:space="preserve"> paper</w:t>
+      </w:r>
+      <w:r>
+        <w:rPr>
+          <w:lang w:val="es-CO"/>
+        </w:rPr>
+        <w:t>, pues</w:t>
+      </w:r>
+      <w:r>
+        <w:rPr>
+          <w:lang w:val="es-CO"/>
+        </w:rPr>
+        <w:t xml:space="preserve"> presenta el análisis e implementación de </w:t>
+      </w:r>
+      <w:r>
+        <w:rPr>
+          <w:lang w:val="es-CO"/>
+        </w:rPr>
+        <w:t xml:space="preserve">deconvolución </w:t>
+      </w:r>
+      <w:r>
+        <w:rPr>
+          <w:lang w:val="es-CO"/>
+        </w:rPr>
+        <w:t xml:space="preserve">de imágenes correlacionadas, </w:t>
+      </w:r>
+      <w:r>
+        <w:rPr>
+          <w:lang w:val="es-CO"/>
+        </w:rPr>
+        <w:t xml:space="preserve">en el caso de estudio son </w:t>
+      </w:r>
+      <w:r>
+        <w:rPr>
+          <w:lang w:val="es-CO"/>
+        </w:rPr>
+        <w:t xml:space="preserve">obtenidas de telescopios de gran envergadura, </w:t>
+      </w:r>
+      <w:r>
+        <w:rPr>
+          <w:lang w:val="es-CO"/>
+        </w:rPr>
+        <w:t>generadas</w:t>
+      </w:r>
+      <w:r>
+        <w:rPr>
+          <w:lang w:val="es-CO"/>
+        </w:rPr>
+        <w:t xml:space="preserve"> por</w:t>
+      </w:r>
+      <w:r>
+        <w:rPr>
+          <w:lang w:val="es-CO"/>
+        </w:rPr>
+        <w:t xml:space="preserve"> pares de</w:t>
+      </w:r>
+      <w:r>
+        <w:rPr>
+          <w:lang w:val="es-CO"/>
+        </w:rPr>
+        <w:t xml:space="preserve"> sensores</w:t>
+      </w:r>
+      <w:r>
+        <w:rPr>
+          <w:lang w:val="es-CO"/>
+        </w:rPr>
+        <w:t xml:space="preserve"> [</w:t>
+      </w:r>
+      <w:r>
+        <w:rPr>
+          <w:lang w:val="es-CO"/>
+        </w:rPr>
+        <w:t>2</w:t>
+      </w:r>
+      <w:r>
+        <w:rPr>
+          <w:lang w:val="es-CO"/>
+        </w:rPr>
+        <w:t>]</w:t>
+      </w:r>
+      <w:r>
+        <w:rPr>
+          <w:lang w:val="es-CO"/>
+        </w:rPr>
+        <w:t>. En el</w:t>
+      </w:r>
+      <w:r>
+        <w:rPr>
+          <w:lang w:val="es-CO"/>
+        </w:rPr>
+        <w:t xml:space="preserve"> presente</w:t>
+      </w:r>
+      <w:r>
+        <w:rPr>
+          <w:lang w:val="es-CO"/>
+        </w:rPr>
+        <w:t xml:space="preserve"> documento se estudian modelo</w:t>
       </w:r>
       <w:r>
         <w:rPr>
@@ -390,19 +514,49 @@
         <w:rPr>
           <w:lang w:val="es-CO"/>
         </w:rPr>
-        <w:t xml:space="preserve"> son evidenciable</w:t>
-      </w:r>
-      <w:r>
-        <w:rPr>
-          <w:lang w:val="es-CO"/>
-        </w:rPr>
-        <w:t>s</w:t>
-      </w:r>
-      <w:r>
-        <w:rPr>
-          <w:lang w:val="es-CO"/>
-        </w:rPr>
-        <w:t xml:space="preserve"> en datos basado en imágenes donde efectos de distorsiones y ruidos afectan las adquisiciones,</w:t>
+        <w:t xml:space="preserve"> y métodos para la eliminación</w:t>
+      </w:r>
+      <w:r>
+        <w:rPr>
+          <w:lang w:val="es-CO"/>
+        </w:rPr>
+        <w:t xml:space="preserve"> ruido y</w:t>
+      </w:r>
+      <w:r>
+        <w:rPr>
+          <w:lang w:val="es-CO"/>
+        </w:rPr>
+        <w:t xml:space="preserve"> efecto</w:t>
+      </w:r>
+      <w:r>
+        <w:rPr>
+          <w:lang w:val="es-CO"/>
+        </w:rPr>
+        <w:t>s de</w:t>
+      </w:r>
+      <w:r>
+        <w:rPr>
+          <w:lang w:val="es-CO"/>
+        </w:rPr>
+        <w:t xml:space="preserve"> distorsiones </w:t>
+      </w:r>
+      <w:r>
+        <w:rPr>
+          <w:lang w:val="es-CO"/>
+        </w:rPr>
+        <w:t>en secuencias de imágenes, con el fin de brindar un</w:t>
+      </w:r>
+      <w:r>
+        <w:rPr>
+          <w:lang w:val="es-CO"/>
+        </w:rPr>
+        <w:t>a</w:t>
+      </w:r>
+      <w:r>
+        <w:rPr>
+          <w:lang w:val="es-CO"/>
+        </w:rPr>
+        <w:t xml:space="preserve"> base</w:t>
       </w:r>
       <w:r>
         <w:rPr>
@@ -414,186 +568,6 @@
         <w:rPr>
           <w:lang w:val="es-CO"/>
         </w:rPr>
-        <w:t xml:space="preserve">teniendo aplicabilidad directa </w:t>
-      </w:r>
-      <w:r>
-        <w:rPr>
-          <w:lang w:val="es-CO"/>
-        </w:rPr>
-        <w:t xml:space="preserve">en </w:t>
-      </w:r>
-      <w:r>
-        <w:rPr>
-          <w:lang w:val="es-CO"/>
-        </w:rPr>
-        <w:t>el actual</w:t>
-      </w:r>
-      <w:r>
-        <w:rPr>
-          <w:lang w:val="es-CO"/>
-        </w:rPr>
-        <w:t xml:space="preserve"> paper</w:t>
-      </w:r>
-      <w:r>
-        <w:rPr>
-          <w:lang w:val="es-CO"/>
-        </w:rPr>
-        <w:t>, pues</w:t>
-      </w:r>
-      <w:r>
-        <w:rPr>
-          <w:lang w:val="es-CO"/>
-        </w:rPr>
-        <w:t xml:space="preserve"> presenta el análisis e implementación de </w:t>
-      </w:r>
-      <w:r>
-        <w:rPr>
-          <w:lang w:val="es-CO"/>
-        </w:rPr>
-        <w:t xml:space="preserve">deconvolución </w:t>
-      </w:r>
-      <w:r>
-        <w:rPr>
-          <w:lang w:val="es-CO"/>
-        </w:rPr>
-        <w:t xml:space="preserve">de imágenes correlacionadas, </w:t>
-      </w:r>
-      <w:r>
-        <w:rPr>
-          <w:lang w:val="es-CO"/>
-        </w:rPr>
-        <w:t xml:space="preserve">en el caso de estudio son </w:t>
-      </w:r>
-      <w:r>
-        <w:rPr>
-          <w:lang w:val="es-CO"/>
-        </w:rPr>
-        <w:t xml:space="preserve">obtenidas de telescopios de gran envergadura, </w:t>
-      </w:r>
-      <w:r>
-        <w:rPr>
-          <w:lang w:val="es-CO"/>
-        </w:rPr>
-        <w:t>generadas</w:t>
-      </w:r>
-      <w:r>
-        <w:rPr>
-          <w:lang w:val="es-CO"/>
-        </w:rPr>
-        <w:t xml:space="preserve"> por</w:t>
-      </w:r>
-      <w:r>
-        <w:rPr>
-          <w:lang w:val="es-CO"/>
-        </w:rPr>
-        <w:t xml:space="preserve"> pares de</w:t>
-      </w:r>
-      <w:r>
-        <w:rPr>
-          <w:lang w:val="es-CO"/>
-        </w:rPr>
-        <w:t xml:space="preserve"> sensores</w:t>
-      </w:r>
-      <w:r>
-        <w:rPr>
-          <w:lang w:val="es-CO"/>
-        </w:rPr>
-        <w:t xml:space="preserve"> [</w:t>
-      </w:r>
-      <w:r>
-        <w:rPr>
-          <w:lang w:val="es-CO"/>
-        </w:rPr>
-        <w:t>2</w:t>
-      </w:r>
-      <w:r>
-        <w:rPr>
-          <w:lang w:val="es-CO"/>
-        </w:rPr>
-        <w:t>]</w:t>
-      </w:r>
-      <w:r>
-        <w:rPr>
-          <w:lang w:val="es-CO"/>
-        </w:rPr>
-        <w:t>. En el</w:t>
-      </w:r>
-      <w:r>
-        <w:rPr>
-          <w:lang w:val="es-CO"/>
-        </w:rPr>
-        <w:t xml:space="preserve"> presente</w:t>
-      </w:r>
-      <w:r>
-        <w:rPr>
-          <w:lang w:val="es-CO"/>
-        </w:rPr>
-        <w:t xml:space="preserve"> documento se estudian modelo</w:t>
-      </w:r>
-      <w:r>
-        <w:rPr>
-          <w:lang w:val="es-CO"/>
-        </w:rPr>
-        <w:t>s</w:t>
-      </w:r>
-      <w:r>
-        <w:rPr>
-          <w:lang w:val="es-CO"/>
-        </w:rPr>
-        <w:t xml:space="preserve"> y métodos para la eliminación</w:t>
-      </w:r>
-      <w:r>
-        <w:rPr>
-          <w:lang w:val="es-CO"/>
-        </w:rPr>
-        <w:t xml:space="preserve"> ruido y</w:t>
-      </w:r>
-      <w:r>
-        <w:rPr>
-          <w:lang w:val="es-CO"/>
-        </w:rPr>
-        <w:t xml:space="preserve"> efecto</w:t>
-      </w:r>
-      <w:r>
-        <w:rPr>
-          <w:lang w:val="es-CO"/>
-        </w:rPr>
-        <w:t>s de</w:t>
-      </w:r>
-      <w:r>
-        <w:rPr>
-          <w:lang w:val="es-CO"/>
-        </w:rPr>
-        <w:t xml:space="preserve"> distorsiones </w:t>
-      </w:r>
-      <w:r>
-        <w:rPr>
-          <w:lang w:val="es-CO"/>
-        </w:rPr>
-        <w:t>en secuencias de imágenes, con el fin de brindar un</w:t>
-      </w:r>
-      <w:r>
-        <w:rPr>
-          <w:lang w:val="es-CO"/>
-        </w:rPr>
-        <w:t>a</w:t>
-      </w:r>
-      <w:r>
-        <w:rPr>
-          <w:lang w:val="es-CO"/>
-        </w:rPr>
-        <w:t xml:space="preserve"> base</w:t>
-      </w:r>
-      <w:r>
-        <w:rPr>
-          <w:lang w:val="es-CO"/>
-        </w:rPr>
-        <w:t xml:space="preserve"> </w:t>
-      </w:r>
-      <w:r>
-        <w:rPr>
-          <w:lang w:val="es-CO"/>
-        </w:rPr>
         <w:t xml:space="preserve">para el posterior procesamiento de las </w:t>
       </w:r>
       <w:r>
@@ -606,14 +580,7 @@
         <w:rPr>
           <w:lang w:val="es-CO"/>
         </w:rPr>
-        <w:t xml:space="preserve"> </w:t>
-      </w:r>
-      <w:proofErr w:type="spellStart"/>
-      <w:r>
-        <w:rPr>
-          <w:lang w:val="es-CO"/>
-        </w:rPr>
-        <w:t>sensori</w:t>
+        <w:t xml:space="preserve"> sensori</w:t>
       </w:r>
       <w:r>
         <w:rPr>
@@ -625,14 +592,7 @@
         <w:rPr>
           <w:lang w:val="es-CO"/>
         </w:rPr>
-        <w:t>a</w:t>
-      </w:r>
-      <w:proofErr w:type="spellEnd"/>
-      <w:r>
-        <w:rPr>
-          <w:lang w:val="es-CO"/>
-        </w:rPr>
-        <w:t xml:space="preserve"> de telescopios. Se </w:t>
+        <w:t xml:space="preserve">a de telescopios. Se </w:t>
       </w:r>
       <w:r>
         <w:rPr>
@@ -759,42 +719,8 @@
           <w:szCs w:val="18"/>
           <w:lang w:val="es-CO"/>
         </w:rPr>
-        <w:t xml:space="preserve">Filtrado, denoising, </w:t>
-      </w:r>
-      <w:proofErr w:type="spellStart"/>
-      <w:r>
-        <w:rPr>
-          <w:b/>
-          <w:color w:val="000000"/>
-          <w:sz w:val="18"/>
-          <w:szCs w:val="18"/>
-          <w:lang w:val="es-CO"/>
-        </w:rPr>
-        <w:t>Image</w:t>
-      </w:r>
-      <w:proofErr w:type="spellEnd"/>
-      <w:r>
-        <w:rPr>
-          <w:b/>
-          <w:color w:val="000000"/>
-          <w:sz w:val="18"/>
-          <w:szCs w:val="18"/>
-          <w:lang w:val="es-CO"/>
-        </w:rPr>
-        <w:t xml:space="preserve"> </w:t>
-      </w:r>
-      <w:proofErr w:type="spellStart"/>
-      <w:r>
-        <w:rPr>
-          <w:b/>
-          <w:color w:val="000000"/>
-          <w:sz w:val="18"/>
-          <w:szCs w:val="18"/>
-          <w:lang w:val="es-CO"/>
-        </w:rPr>
-        <w:t>processing</w:t>
-      </w:r>
-      <w:proofErr w:type="spellEnd"/>
+        <w:t>Filtrado, denoising, Image processing</w:t>
+      </w:r>
     </w:p>
     <w:bookmarkEnd w:id="0"/>
     <w:p>
@@ -804,14 +730,12 @@
           <w:lang w:val="es-CO"/>
         </w:rPr>
       </w:pPr>
-      <w:proofErr w:type="spellStart"/>
       <w:r>
         <w:rPr>
           <w:lang w:val="es-CO"/>
         </w:rPr>
         <w:t>introduccion</w:t>
       </w:r>
-      <w:proofErr w:type="spellEnd"/>
     </w:p>
     <w:p>
       <w:pPr>
@@ -1094,14 +1018,30 @@
           <w:color w:val="000000" w:themeColor="text1"/>
           <w:lang w:val="es-CO"/>
         </w:rPr>
-        <w:t xml:space="preserve"> [7]</w:t>
-      </w:r>
-      <w:r>
-        <w:rPr>
-          <w:color w:val="000000" w:themeColor="text1"/>
-          <w:lang w:val="es-CO"/>
-        </w:rPr>
-        <w:t>;  como resultado de lo anterior es plausible abordar ciertas temáticas que tiempo atrás eran ignoradas por la exigencia de grandes recursos computacionales. Esto se debe a que las nuevas tecnologías han conseguido mejorar las velocidades de procesamiento de la información, abriendo así un amplio camino, como lo es el estudio en el desarrollo de algoritmos de PDI</w:t>
+        <w:t xml:space="preserve"> [7</w:t>
+      </w:r>
+      <w:proofErr w:type="gramStart"/>
+      <w:r>
+        <w:rPr>
+          <w:color w:val="000000" w:themeColor="text1"/>
+          <w:lang w:val="es-CO"/>
+        </w:rPr>
+        <w:t>]</w:t>
+      </w:r>
+      <w:r>
+        <w:rPr>
+          <w:color w:val="000000" w:themeColor="text1"/>
+          <w:lang w:val="es-CO"/>
+        </w:rPr>
+        <w:t>;  como</w:t>
+      </w:r>
+      <w:proofErr w:type="gramEnd"/>
+      <w:r>
+        <w:rPr>
+          <w:color w:val="000000" w:themeColor="text1"/>
+          <w:lang w:val="es-CO"/>
+        </w:rPr>
+        <w:t xml:space="preserve"> resultado de lo anterior es plausible abordar ciertas temáticas que tiempo atrás eran ignoradas por la exigencia de grandes recursos computacionales. Esto se debe a que las nuevas tecnologías han conseguido mejorar las velocidades de procesamiento de la información, abriendo así un amplio camino, como lo es el estudio en el desarrollo de algoritmos de PDI</w:t>
       </w:r>
       <w:r>
         <w:rPr>
@@ -1605,7 +1545,14 @@
         <w:rPr>
           <w:lang w:val="es-CO"/>
         </w:rPr>
-        <w:t xml:space="preserve"> (Guesalaga et al, 2017)</w:t>
+        <w:t xml:space="preserve"> (Guesalaga et al, </w:t>
+      </w:r>
+      <w:proofErr w:type="gramStart"/>
+      <w:r>
+        <w:rPr>
+          <w:lang w:val="es-CO"/>
+        </w:rPr>
+        <w:t>2017)</w:t>
       </w:r>
       <w:r>
         <w:rPr>
@@ -1613,6 +1560,7 @@
         </w:rPr>
         <w:t>[</w:t>
       </w:r>
+      <w:proofErr w:type="gramEnd"/>
       <w:r>
         <w:rPr>
           <w:lang w:val="es-CO"/>
@@ -2416,25 +2364,7 @@
           <w:color w:val="000000" w:themeColor="text1"/>
           <w:lang w:val="es-CO"/>
         </w:rPr>
-        <w:t xml:space="preserve">, sobre los cuales se generaron los resultados dispuestos en Repositorio </w:t>
-      </w:r>
-      <w:proofErr w:type="spellStart"/>
-      <w:r>
-        <w:rPr>
-          <w:bCs/>
-          <w:color w:val="000000" w:themeColor="text1"/>
-          <w:lang w:val="es-CO"/>
-        </w:rPr>
-        <w:t>GitHUB</w:t>
-      </w:r>
-      <w:proofErr w:type="spellEnd"/>
-      <w:r>
-        <w:rPr>
-          <w:bCs/>
-          <w:color w:val="000000" w:themeColor="text1"/>
-          <w:lang w:val="es-CO"/>
-        </w:rPr>
-        <w:t xml:space="preserve"> (</w:t>
+        <w:t>, sobre los cuales se generaron los resultados dispuestos en Repositorio GitHUB (</w:t>
       </w:r>
       <w:hyperlink r:id="rId8" w:history="1">
         <w:r>
@@ -2727,35 +2657,13 @@
         <w:rPr>
           <w:lang w:val="es-CO"/>
         </w:rPr>
-        <w:t xml:space="preserve"> por el mejor resultado de los algoritmos Non- Local </w:t>
-      </w:r>
-      <w:proofErr w:type="spellStart"/>
-      <w:r>
-        <w:rPr>
-          <w:lang w:val="es-CO"/>
-        </w:rPr>
-        <w:t>Means</w:t>
-      </w:r>
-      <w:proofErr w:type="spellEnd"/>
-      <w:r>
-        <w:rPr>
-          <w:lang w:val="es-CO"/>
-        </w:rPr>
-        <w:t xml:space="preserve"> (</w:t>
-      </w:r>
-      <w:proofErr w:type="spellStart"/>
-      <w:r>
-        <w:rPr>
-          <w:lang w:val="es-CO"/>
-        </w:rPr>
-        <w:t>NLM</w:t>
-      </w:r>
-      <w:proofErr w:type="spellEnd"/>
-      <w:r>
-        <w:rPr>
-          <w:lang w:val="es-CO"/>
-        </w:rPr>
-        <w:t>)</w:t>
+        <w:t xml:space="preserve"> por el mejor resultado de los algoritmos Non- Local Means</w:t>
+      </w:r>
+      <w:r>
+        <w:rPr>
+          <w:lang w:val="es-CO"/>
+        </w:rPr>
+        <w:t xml:space="preserve"> (NLM)</w:t>
       </w:r>
       <w:r>
         <w:rPr>
@@ -2782,16 +2690,8 @@
         <w:rPr>
           <w:lang w:val="es-CO"/>
         </w:rPr>
-        <w:t xml:space="preserve">Non-Local </w:t>
-      </w:r>
-      <w:proofErr w:type="spellStart"/>
-      <w:r>
-        <w:rPr>
-          <w:lang w:val="es-CO"/>
-        </w:rPr>
-        <w:t>means</w:t>
-      </w:r>
-      <w:proofErr w:type="spellEnd"/>
+        <w:t>Non-Local means</w:t>
+      </w:r>
     </w:p>
     <w:p>
       <w:pPr>
@@ -2911,21 +2811,7 @@
         <w:rPr>
           <w:lang w:val="es-CO"/>
         </w:rPr>
-        <w:t xml:space="preserve"> (</w:t>
-      </w:r>
-      <w:proofErr w:type="spellStart"/>
-      <w:r>
-        <w:rPr>
-          <w:lang w:val="es-CO"/>
-        </w:rPr>
-        <w:t>CW</w:t>
-      </w:r>
-      <w:proofErr w:type="spellEnd"/>
-      <w:r>
-        <w:rPr>
-          <w:lang w:val="es-CO"/>
-        </w:rPr>
-        <w:t>)</w:t>
+        <w:t xml:space="preserve"> (CW)</w:t>
       </w:r>
       <w:r>
         <w:rPr>
@@ -3016,7 +2902,6 @@
           <w:lang w:val="es-CO"/>
         </w:rPr>
       </w:pPr>
-      <w:proofErr w:type="spellStart"/>
       <w:r>
         <w:rPr>
           <w:b/>
@@ -3027,7 +2912,6 @@
         </w:rPr>
         <w:t>Fig</w:t>
       </w:r>
-      <w:proofErr w:type="spellEnd"/>
       <w:r>
         <w:rPr>
           <w:b/>
@@ -3054,43 +2938,7 @@
           <w:szCs w:val="16"/>
           <w:lang w:val="es-CO"/>
         </w:rPr>
-        <w:t xml:space="preserve"> Resultado non-local </w:t>
-      </w:r>
-      <w:proofErr w:type="spellStart"/>
-      <w:r>
-        <w:rPr>
-          <w:sz w:val="16"/>
-          <w:szCs w:val="16"/>
-          <w:lang w:val="es-CO"/>
-        </w:rPr>
-        <w:t>means</w:t>
-      </w:r>
-      <w:proofErr w:type="spellEnd"/>
-      <w:r>
-        <w:rPr>
-          <w:sz w:val="16"/>
-          <w:szCs w:val="16"/>
-          <w:lang w:val="es-CO"/>
-        </w:rPr>
-        <w:t xml:space="preserve">. </w:t>
-      </w:r>
-      <w:proofErr w:type="spellStart"/>
-      <w:r>
-        <w:rPr>
-          <w:sz w:val="16"/>
-          <w:szCs w:val="16"/>
-          <w:lang w:val="es-CO"/>
-        </w:rPr>
-        <w:t>CW</w:t>
-      </w:r>
-      <w:proofErr w:type="spellEnd"/>
-      <w:r>
-        <w:rPr>
-          <w:sz w:val="16"/>
-          <w:szCs w:val="16"/>
-          <w:lang w:val="es-CO"/>
-        </w:rPr>
-        <w:t>=3 SW=15 a) Original b)</w:t>
+        <w:t xml:space="preserve"> Resultado non-local means. CW=3 SW=15 a) Original b)</w:t>
       </w:r>
       <w:r>
         <w:rPr>
@@ -3417,7 +3265,6 @@
           <w:lang w:val="es-CO"/>
         </w:rPr>
       </w:pPr>
-      <w:proofErr w:type="spellStart"/>
       <w:r>
         <w:rPr>
           <w:b/>
@@ -3428,7 +3275,6 @@
         </w:rPr>
         <w:t>Fig</w:t>
       </w:r>
-      <w:proofErr w:type="spellEnd"/>
       <w:r>
         <w:rPr>
           <w:b/>
@@ -3455,25 +3301,7 @@
           <w:szCs w:val="16"/>
           <w:lang w:val="es-CO"/>
         </w:rPr>
-        <w:t xml:space="preserve"> Resultado non-local </w:t>
-      </w:r>
-      <w:proofErr w:type="spellStart"/>
-      <w:r>
-        <w:rPr>
-          <w:sz w:val="16"/>
-          <w:szCs w:val="16"/>
-          <w:lang w:val="es-CO"/>
-        </w:rPr>
-        <w:t>means</w:t>
-      </w:r>
-      <w:proofErr w:type="spellEnd"/>
-      <w:r>
-        <w:rPr>
-          <w:sz w:val="16"/>
-          <w:szCs w:val="16"/>
-          <w:lang w:val="es-CO"/>
-        </w:rPr>
-        <w:t xml:space="preserve">. </w:t>
+        <w:t xml:space="preserve"> Resultado non-local means. </w:t>
       </w:r>
       <m:oMath>
         <m:r>
@@ -3681,21 +3509,7 @@
         <w:rPr>
           <w:lang w:val="es-CO"/>
         </w:rPr>
-        <w:t xml:space="preserve">, </w:t>
-      </w:r>
-      <w:proofErr w:type="spellStart"/>
-      <w:r>
-        <w:rPr>
-          <w:lang w:val="es-CO"/>
-        </w:rPr>
-        <w:t>CW</w:t>
-      </w:r>
-      <w:proofErr w:type="spellEnd"/>
-      <w:r>
-        <w:rPr>
-          <w:lang w:val="es-CO"/>
-        </w:rPr>
-        <w:t xml:space="preserve">=3 para mantener las áreas homogéneas. En caso de necesitar detalle en zonas </w:t>
+        <w:t xml:space="preserve">, CW=3 para mantener las áreas homogéneas. En caso de necesitar detalle en zonas </w:t>
       </w:r>
       <w:r>
         <w:rPr>
@@ -3820,21 +3634,7 @@
         <w:rPr>
           <w:lang w:val="es-CO"/>
         </w:rPr>
-        <w:t xml:space="preserve">Estimación de la PSF (Point Spread </w:t>
-      </w:r>
-      <w:proofErr w:type="spellStart"/>
-      <w:r>
-        <w:rPr>
-          <w:lang w:val="es-CO"/>
-        </w:rPr>
-        <w:t>Function</w:t>
-      </w:r>
-      <w:proofErr w:type="spellEnd"/>
-      <w:r>
-        <w:rPr>
-          <w:lang w:val="es-CO"/>
-        </w:rPr>
-        <w:t>):</w:t>
+        <w:t>Estimación de la PSF (Point Spread Function):</w:t>
       </w:r>
     </w:p>
     <w:p>
@@ -3902,35 +3702,7 @@
         <w:rPr>
           <w:lang w:val="es-CO"/>
         </w:rPr>
-        <w:t xml:space="preserve"> como para ello se hizo uso de la imagen </w:t>
-      </w:r>
-      <w:proofErr w:type="spellStart"/>
-      <w:r>
-        <w:rPr>
-          <w:lang w:val="es-CO"/>
-        </w:rPr>
-        <w:t>mas</w:t>
-      </w:r>
-      <w:proofErr w:type="spellEnd"/>
-      <w:r>
-        <w:rPr>
-          <w:lang w:val="es-CO"/>
-        </w:rPr>
-        <w:t xml:space="preserve"> parecida a un PSF donde se </w:t>
-      </w:r>
-      <w:proofErr w:type="spellStart"/>
-      <w:r>
-        <w:rPr>
-          <w:lang w:val="es-CO"/>
-        </w:rPr>
-        <w:t>aplico</w:t>
-      </w:r>
-      <w:proofErr w:type="spellEnd"/>
-      <w:r>
-        <w:rPr>
-          <w:lang w:val="es-CO"/>
-        </w:rPr>
-        <w:t xml:space="preserve"> un recorte </w:t>
+        <w:t xml:space="preserve"> como para ello se hizo uso de la imagen mas parecida a un PSF donde se aplico un recorte </w:t>
       </w:r>
       <w:r>
         <w:rPr>
@@ -4468,7 +4240,6 @@
           <w:lang w:val="es-CO"/>
         </w:rPr>
       </w:pPr>
-      <w:proofErr w:type="spellStart"/>
       <w:r>
         <w:rPr>
           <w:b/>
@@ -4479,7 +4250,6 @@
         </w:rPr>
         <w:t>Fig</w:t>
       </w:r>
-      <w:proofErr w:type="spellEnd"/>
       <w:r>
         <w:rPr>
           <w:b/>
@@ -4526,7 +4296,25 @@
           <w:szCs w:val="16"/>
           <w:lang w:val="es-CO"/>
         </w:rPr>
-        <w:t xml:space="preserve">Imagen Referencia y PSF obtenidas  a) Imagen Referencia b)PSF Gaussiana c) PSF </w:t>
+        <w:t xml:space="preserve">Imagen Referencia y PSF </w:t>
+      </w:r>
+      <w:proofErr w:type="gramStart"/>
+      <w:r>
+        <w:rPr>
+          <w:sz w:val="16"/>
+          <w:szCs w:val="16"/>
+          <w:lang w:val="es-CO"/>
+        </w:rPr>
+        <w:t>obtenidas  a</w:t>
+      </w:r>
+      <w:proofErr w:type="gramEnd"/>
+      <w:r>
+        <w:rPr>
+          <w:sz w:val="16"/>
+          <w:szCs w:val="16"/>
+          <w:lang w:val="es-CO"/>
+        </w:rPr>
+        <w:t xml:space="preserve">) Imagen Referencia b)PSF Gaussiana c) PSF </w:t>
       </w:r>
       <w:r>
         <w:rPr>
@@ -4584,21 +4372,7 @@
         <w:rPr>
           <w:lang w:val="es-CO"/>
         </w:rPr>
-        <w:t xml:space="preserve"> (non local </w:t>
-      </w:r>
-      <w:proofErr w:type="spellStart"/>
-      <w:r>
-        <w:rPr>
-          <w:lang w:val="es-CO"/>
-        </w:rPr>
-        <w:t>means</w:t>
-      </w:r>
-      <w:proofErr w:type="spellEnd"/>
-      <w:r>
-        <w:rPr>
-          <w:lang w:val="es-CO"/>
-        </w:rPr>
-        <w:t>)</w:t>
+        <w:t xml:space="preserve"> (non local means)</w:t>
       </w:r>
       <w:r>
         <w:rPr>
@@ -4663,21 +4437,7 @@
         <w:rPr>
           <w:lang w:val="es-CO"/>
         </w:rPr>
-        <w:t>(</w:t>
-      </w:r>
-      <w:proofErr w:type="spellStart"/>
-      <w:r>
-        <w:rPr>
-          <w:lang w:val="es-CO"/>
-        </w:rPr>
-        <w:t>IV.C</w:t>
-      </w:r>
-      <w:proofErr w:type="spellEnd"/>
-      <w:r>
-        <w:rPr>
-          <w:lang w:val="es-CO"/>
-        </w:rPr>
-        <w:t xml:space="preserve">) </w:t>
+        <w:t xml:space="preserve">(IV.C) </w:t>
       </w:r>
       <w:r>
         <w:rPr>
@@ -4734,21 +4494,7 @@
         <w:rPr>
           <w:lang w:val="es-CO"/>
         </w:rPr>
-        <w:t xml:space="preserve"> imágenes, lo cual afectaba la adquisición de la PSF (Point Spread </w:t>
-      </w:r>
-      <w:proofErr w:type="spellStart"/>
-      <w:r>
-        <w:rPr>
-          <w:lang w:val="es-CO"/>
-        </w:rPr>
-        <w:t>Function</w:t>
-      </w:r>
-      <w:proofErr w:type="spellEnd"/>
-      <w:r>
-        <w:rPr>
-          <w:lang w:val="es-CO"/>
-        </w:rPr>
-        <w:t>), con la cual se debía deconvolucionar la imagen</w:t>
+        <w:t xml:space="preserve"> imágenes, lo cual afectaba la adquisición de la PSF (Point Spread Function), con la cual se debía deconvolucionar la imagen</w:t>
       </w:r>
       <w:r>
         <w:rPr>
@@ -4901,7 +4647,6 @@
           <w:lang w:val="es-CO"/>
         </w:rPr>
       </w:pPr>
-      <w:proofErr w:type="spellStart"/>
       <w:r>
         <w:rPr>
           <w:b/>
@@ -4912,7 +4657,6 @@
         </w:rPr>
         <w:t>Fig</w:t>
       </w:r>
-      <w:proofErr w:type="spellEnd"/>
       <w:r>
         <w:rPr>
           <w:b/>
@@ -5091,21 +4835,7 @@
         <w:rPr>
           <w:lang w:val="es-CO"/>
         </w:rPr>
-        <w:t xml:space="preserve"> de mayor valor se genera la PSF (debido a que será menos susceptible a ruido), acompañado de una etapa de filtrado dada por </w:t>
-      </w:r>
-      <w:proofErr w:type="spellStart"/>
-      <w:r>
-        <w:rPr>
-          <w:lang w:val="es-CO"/>
-        </w:rPr>
-        <w:t>NLM</w:t>
-      </w:r>
-      <w:proofErr w:type="spellEnd"/>
-      <w:r>
-        <w:rPr>
-          <w:lang w:val="es-CO"/>
-        </w:rPr>
-        <w:t xml:space="preserve">, se </w:t>
+        <w:t xml:space="preserve"> de mayor valor se genera la PSF (debido a que será menos susceptible a ruido), acompañado de una etapa de filtrado dada por NLM, se </w:t>
       </w:r>
       <w:r>
         <w:rPr>
@@ -5117,7 +4847,21 @@
         <w:rPr>
           <w:lang w:val="es-CO"/>
         </w:rPr>
-        <w:t xml:space="preserve"> un parámetro con el cual se ajusta hasta donde se designara el recorte de la PSF (un porcentaje).</w:t>
+        <w:t xml:space="preserve"> un parámetro con el cual se ajusta hasta donde se </w:t>
+      </w:r>
+      <w:proofErr w:type="gramStart"/>
+      <w:r>
+        <w:rPr>
+          <w:lang w:val="es-CO"/>
+        </w:rPr>
+        <w:t>designara</w:t>
+      </w:r>
+      <w:proofErr w:type="gramEnd"/>
+      <w:r>
+        <w:rPr>
+          <w:lang w:val="es-CO"/>
+        </w:rPr>
+        <w:t xml:space="preserve"> el recorte de la PSF (un porcentaje).</w:t>
       </w:r>
     </w:p>
     <w:p>
@@ -5926,7 +5670,6 @@
           <w:lang w:val="es-CO"/>
         </w:rPr>
       </w:pPr>
-      <w:proofErr w:type="spellStart"/>
       <w:r>
         <w:rPr>
           <w:b/>
@@ -5937,7 +5680,6 @@
         </w:rPr>
         <w:t>Fig</w:t>
       </w:r>
-      <w:proofErr w:type="spellEnd"/>
       <w:r>
         <w:rPr>
           <w:b/>
@@ -5976,77 +5718,13 @@
         </w:rPr>
         <w:t xml:space="preserve"> </w:t>
       </w:r>
-      <w:proofErr w:type="spellStart"/>
-      <w:r>
-        <w:rPr>
-          <w:sz w:val="16"/>
-          <w:szCs w:val="16"/>
-          <w:lang w:val="es-CO"/>
-        </w:rPr>
-        <w:t>Extraccion</w:t>
-      </w:r>
-      <w:proofErr w:type="spellEnd"/>
-      <w:r>
-        <w:rPr>
-          <w:sz w:val="16"/>
-          <w:szCs w:val="16"/>
-          <w:lang w:val="es-CO"/>
-        </w:rPr>
-        <w:t xml:space="preserve"> de PSF Online </w:t>
-      </w:r>
-      <w:proofErr w:type="spellStart"/>
-      <w:r>
-        <w:rPr>
-          <w:sz w:val="16"/>
-          <w:szCs w:val="16"/>
-          <w:lang w:val="es-CO"/>
-        </w:rPr>
-        <w:t>Movil</w:t>
-      </w:r>
-      <w:proofErr w:type="spellEnd"/>
-      <w:r>
-        <w:rPr>
-          <w:sz w:val="16"/>
-          <w:szCs w:val="16"/>
-          <w:lang w:val="es-CO"/>
-        </w:rPr>
-        <w:t xml:space="preserve"> a) </w:t>
-      </w:r>
-      <w:proofErr w:type="spellStart"/>
-      <w:r>
-        <w:rPr>
-          <w:sz w:val="16"/>
-          <w:szCs w:val="16"/>
-          <w:lang w:val="es-CO"/>
-        </w:rPr>
-        <w:t>Imganen</w:t>
-      </w:r>
-      <w:proofErr w:type="spellEnd"/>
-      <w:r>
-        <w:rPr>
-          <w:sz w:val="16"/>
-          <w:szCs w:val="16"/>
-          <w:lang w:val="es-CO"/>
-        </w:rPr>
-        <w:t xml:space="preserve"> Referencia b) imagen Filtrada </w:t>
-      </w:r>
-      <w:proofErr w:type="spellStart"/>
-      <w:r>
-        <w:rPr>
-          <w:sz w:val="16"/>
-          <w:szCs w:val="16"/>
-          <w:lang w:val="es-CO"/>
-        </w:rPr>
-        <w:t>NLM</w:t>
-      </w:r>
-      <w:proofErr w:type="spellEnd"/>
-      <w:r>
-        <w:rPr>
-          <w:sz w:val="16"/>
-          <w:szCs w:val="16"/>
-          <w:lang w:val="es-CO"/>
-        </w:rPr>
-        <w:t xml:space="preserve"> c) PSF móvil obtenida.</w:t>
+      <w:r>
+        <w:rPr>
+          <w:sz w:val="16"/>
+          <w:szCs w:val="16"/>
+          <w:lang w:val="es-CO"/>
+        </w:rPr>
+        <w:t>Extraccion de PSF Online Movil a) Imganen Referencia b) imagen Filtrada NLM c) PSF móvil obtenida.</w:t>
       </w:r>
     </w:p>
     <w:p>
@@ -6129,21 +5807,7 @@
         <w:rPr>
           <w:lang w:val="es-CO"/>
         </w:rPr>
-        <w:t xml:space="preserve">Para su manejo los autores Emmanuel </w:t>
-      </w:r>
-      <w:proofErr w:type="spellStart"/>
-      <w:r>
-        <w:rPr>
-          <w:lang w:val="es-CO"/>
-        </w:rPr>
-        <w:t>Candés</w:t>
-      </w:r>
-      <w:proofErr w:type="spellEnd"/>
-      <w:r>
-        <w:rPr>
-          <w:lang w:val="es-CO"/>
-        </w:rPr>
-        <w:t xml:space="preserve"> y Justin Romberg, ofrecen espacio para realizar el cálculo directo de los datos (pequeña escala) o usando un matriz iterativa que van resolviendo de forma aproximada (E</w:t>
+        <w:t>Para su manejo los autores Emmanuel Candés y Justin Romberg, ofrecen espacio para realizar el cálculo directo de los datos (pequeña escala) o usando un matriz iterativa que van resolviendo de forma aproximada (E</w:t>
       </w:r>
       <w:r>
         <w:rPr>
@@ -6191,7 +5855,6 @@
         </w:rPr>
         <w:t xml:space="preserve">) usando </w:t>
       </w:r>
-      <w:proofErr w:type="spellStart"/>
       <w:r>
         <w:rPr>
           <w:b/>
@@ -6200,26 +5863,11 @@
         </w:rPr>
         <w:t>tvqc_logbarrier.m</w:t>
       </w:r>
-      <w:proofErr w:type="spellEnd"/>
-      <w:r>
-        <w:rPr>
-          <w:lang w:val="es-CO"/>
-        </w:rPr>
-        <w:t xml:space="preserve"> dentro del cual se busca le mínimo de la función por medio de Gradiente conjugado del método newton (</w:t>
-      </w:r>
-      <w:proofErr w:type="spellStart"/>
-      <w:r>
-        <w:rPr>
-          <w:lang w:val="es-CO"/>
-        </w:rPr>
-        <w:t>tvqc_newton.m</w:t>
-      </w:r>
-      <w:proofErr w:type="spellEnd"/>
-      <w:r>
-        <w:rPr>
-          <w:lang w:val="es-CO"/>
-        </w:rPr>
-        <w:t>) y se hace uso del parámetro de regularización de Variación total. Para este tramo se usa una conversión de la imagen a un espacio unidimensional.</w:t>
+      <w:r>
+        <w:rPr>
+          <w:lang w:val="es-CO"/>
+        </w:rPr>
+        <w:t xml:space="preserve"> dentro del cual se busca le mínimo de la función por medio de Gradiente conjugado del método newton (tvqc_newton.m) y se hace uso del parámetro de regularización de Variación total. Para este tramo se usa una conversión de la imagen a un espacio unidimensional.</w:t>
       </w:r>
     </w:p>
     <w:p>
@@ -6415,21 +6063,7 @@
         <w:rPr>
           <w:lang w:val="es-CO"/>
         </w:rPr>
-        <w:t xml:space="preserve"> (Total </w:t>
-      </w:r>
-      <w:proofErr w:type="spellStart"/>
-      <w:r>
-        <w:rPr>
-          <w:lang w:val="es-CO"/>
-        </w:rPr>
-        <w:t>Vairation</w:t>
-      </w:r>
-      <w:proofErr w:type="spellEnd"/>
-      <w:r>
-        <w:rPr>
-          <w:lang w:val="es-CO"/>
-        </w:rPr>
-        <w:t xml:space="preserve"> [15])</w:t>
+        <w:t xml:space="preserve"> (Total Vairation [15])</w:t>
       </w:r>
       <w:r>
         <w:rPr>
@@ -6531,70 +6165,12 @@
         </w:rPr>
         <w:t>TwIST (</w:t>
       </w:r>
-      <w:proofErr w:type="spellStart"/>
-      <w:r>
-        <w:rPr>
-          <w:lang w:val="es-CO"/>
-        </w:rPr>
-        <w:t>Two</w:t>
-      </w:r>
-      <w:proofErr w:type="spellEnd"/>
-      <w:r>
-        <w:rPr>
-          <w:lang w:val="es-CO"/>
-        </w:rPr>
-        <w:t xml:space="preserve">-step </w:t>
-      </w:r>
-      <w:proofErr w:type="spellStart"/>
-      <w:r>
-        <w:rPr>
-          <w:lang w:val="es-CO"/>
-        </w:rPr>
-        <w:t>Iterative</w:t>
-      </w:r>
-      <w:proofErr w:type="spellEnd"/>
-      <w:r>
-        <w:rPr>
-          <w:lang w:val="es-CO"/>
-        </w:rPr>
-        <w:t xml:space="preserve"> </w:t>
-      </w:r>
-      <w:proofErr w:type="spellStart"/>
-      <w:r>
-        <w:rPr>
-          <w:lang w:val="es-CO"/>
-        </w:rPr>
-        <w:t>Shrinkage</w:t>
-      </w:r>
-      <w:proofErr w:type="spellEnd"/>
-      <w:r>
-        <w:rPr>
-          <w:lang w:val="es-CO"/>
-        </w:rPr>
-        <w:t>/</w:t>
-      </w:r>
-      <w:proofErr w:type="spellStart"/>
-      <w:r>
-        <w:rPr>
-          <w:lang w:val="es-CO"/>
-        </w:rPr>
-        <w:t>Thresholding</w:t>
-      </w:r>
-      <w:proofErr w:type="spellEnd"/>
-      <w:r>
-        <w:rPr>
-          <w:lang w:val="es-CO"/>
-        </w:rPr>
-        <w:t xml:space="preserve"> </w:t>
-      </w:r>
-      <w:proofErr w:type="spellStart"/>
-      <w:r>
-        <w:rPr>
-          <w:lang w:val="es-CO"/>
-        </w:rPr>
-        <w:t>Algorithm</w:t>
-      </w:r>
-      <w:proofErr w:type="spellEnd"/>
+      <w:r>
+        <w:rPr>
+          <w:lang w:val="es-CO"/>
+        </w:rPr>
+        <w:t>Two-step Iterative Shrinkage/Thresholding Algorithm</w:t>
+      </w:r>
       <w:r>
         <w:rPr>
           <w:lang w:val="es-CO"/>
@@ -6624,63 +6200,7 @@
         <w:rPr>
           <w:lang w:val="es-CO"/>
         </w:rPr>
-        <w:t>Es un algoritmo que mejora los resultados, velocidad de convergencia y resultados de su predecesor o base IST (</w:t>
-      </w:r>
-      <w:proofErr w:type="spellStart"/>
-      <w:r>
-        <w:rPr>
-          <w:lang w:val="es-CO"/>
-        </w:rPr>
-        <w:t>Iterative</w:t>
-      </w:r>
-      <w:proofErr w:type="spellEnd"/>
-      <w:r>
-        <w:rPr>
-          <w:lang w:val="es-CO"/>
-        </w:rPr>
-        <w:t xml:space="preserve"> </w:t>
-      </w:r>
-      <w:proofErr w:type="spellStart"/>
-      <w:r>
-        <w:rPr>
-          <w:lang w:val="es-CO"/>
-        </w:rPr>
-        <w:t>shrinkage</w:t>
-      </w:r>
-      <w:proofErr w:type="spellEnd"/>
-      <w:r>
-        <w:rPr>
-          <w:lang w:val="es-CO"/>
-        </w:rPr>
-        <w:t>/</w:t>
-      </w:r>
-      <w:proofErr w:type="spellStart"/>
-      <w:r>
-        <w:rPr>
-          <w:lang w:val="es-CO"/>
-        </w:rPr>
-        <w:t>thresholding</w:t>
-      </w:r>
-      <w:proofErr w:type="spellEnd"/>
-      <w:r>
-        <w:rPr>
-          <w:lang w:val="es-CO"/>
-        </w:rPr>
-        <w:t xml:space="preserve">). La tasa de convergencia de IST depende de los parámetros de observación, lo cual hace lento cuando está mal posicionado el arranque o mal condicionado. En lo expuesto en (J. </w:t>
-      </w:r>
-      <w:proofErr w:type="spellStart"/>
-      <w:r>
-        <w:rPr>
-          <w:lang w:val="es-CO"/>
-        </w:rPr>
-        <w:t>Bioucas-Dias</w:t>
-      </w:r>
-      <w:proofErr w:type="spellEnd"/>
-      <w:r>
-        <w:rPr>
-          <w:lang w:val="es-CO"/>
-        </w:rPr>
-        <w:t xml:space="preserve">, M. Figueiredo 2007) </w:t>
+        <w:t xml:space="preserve">Es un algoritmo que mejora los resultados, velocidad de convergencia y resultados de su predecesor o base IST (Iterative shrinkage/thresholding). La tasa de convergencia de IST depende de los parámetros de observación, lo cual hace lento cuando está mal posicionado el arranque o mal condicionado. En lo expuesto en (J. Bioucas-Dias, M. Figueiredo 2007) </w:t>
       </w:r>
       <w:r>
         <w:rPr>
@@ -6692,7 +6212,21 @@
         <w:rPr>
           <w:lang w:val="es-CO"/>
         </w:rPr>
-        <w:t>TwIST mantiene el buen rendimiento en la eliminación de ruido del esquema IST, al mismo tiempo que se puede manejar problemas mal planteados con la misma eficiencia. Así pues el algoritmo base descrito por:</w:t>
+        <w:t xml:space="preserve">TwIST mantiene el buen rendimiento en la eliminación de ruido del esquema IST, al mismo tiempo que se puede manejar problemas mal planteados con la misma eficiencia. Así </w:t>
+      </w:r>
+      <w:proofErr w:type="gramStart"/>
+      <w:r>
+        <w:rPr>
+          <w:lang w:val="es-CO"/>
+        </w:rPr>
+        <w:t>pues</w:t>
+      </w:r>
+      <w:proofErr w:type="gramEnd"/>
+      <w:r>
+        <w:rPr>
+          <w:lang w:val="es-CO"/>
+        </w:rPr>
+        <w:t xml:space="preserve"> el algoritmo base descrito por:</w:t>
       </w:r>
     </w:p>
     <w:p>
@@ -7481,13 +7015,27 @@
         <w:rPr>
           <w:lang w:val="es-CO"/>
         </w:rPr>
-        <w:t>la Norma 1 pesada [12]</w:t>
-      </w:r>
-      <w:r>
-        <w:rPr>
-          <w:lang w:val="es-CO"/>
-        </w:rPr>
-        <w:t xml:space="preserve">)(, lo cual permite que algoritmo tenga persistencia de datos con los parámetros </w:t>
+        <w:t>la Norma 1 pesada [12</w:t>
+      </w:r>
+      <w:proofErr w:type="gramStart"/>
+      <w:r>
+        <w:rPr>
+          <w:lang w:val="es-CO"/>
+        </w:rPr>
+        <w:t>]</w:t>
+      </w:r>
+      <w:r>
+        <w:rPr>
+          <w:lang w:val="es-CO"/>
+        </w:rPr>
+        <w:t>)(</w:t>
+      </w:r>
+      <w:proofErr w:type="gramEnd"/>
+      <w:r>
+        <w:rPr>
+          <w:lang w:val="es-CO"/>
+        </w:rPr>
+        <w:t xml:space="preserve">, lo cual permite que algoritmo tenga persistencia de datos con los parámetros </w:t>
       </w:r>
       <m:oMath>
         <m:r>
@@ -7542,21 +7090,7 @@
         <w:rPr>
           <w:lang w:val="es-CO"/>
         </w:rPr>
-        <w:t xml:space="preserve">el método para una señal unidimensional, realice unas modificaciones para darle aplicabilidad a 2D y el uso de Regularizador TV(f). descritas en la función </w:t>
-      </w:r>
-      <w:proofErr w:type="spellStart"/>
-      <w:r>
-        <w:rPr>
-          <w:lang w:val="es-CO"/>
-        </w:rPr>
-        <w:t>TWIST_manual.m</w:t>
-      </w:r>
-      <w:proofErr w:type="spellEnd"/>
-      <w:r>
-        <w:rPr>
-          <w:lang w:val="es-CO"/>
-        </w:rPr>
-        <w:t xml:space="preserve"> </w:t>
+        <w:t xml:space="preserve">el método para una señal unidimensional, realice unas modificaciones para darle aplicabilidad a 2D y el uso de Regularizador TV(f). descritas en la función TWIST_manual.m </w:t>
       </w:r>
     </w:p>
     <w:p>
@@ -7651,21 +7185,7 @@
         <w:rPr>
           <w:lang w:val="es-CO"/>
         </w:rPr>
-        <w:t xml:space="preserve">A provechando lo otorgado por la función de </w:t>
-      </w:r>
-      <w:proofErr w:type="spellStart"/>
-      <w:r>
-        <w:rPr>
-          <w:lang w:val="es-CO"/>
-        </w:rPr>
-        <w:t>tvdenoise.m</w:t>
-      </w:r>
-      <w:proofErr w:type="spellEnd"/>
-      <w:r>
-        <w:rPr>
-          <w:lang w:val="es-CO"/>
-        </w:rPr>
-        <w:t xml:space="preserve"> </w:t>
+        <w:t xml:space="preserve">A provechando lo otorgado por la función de tvdenoise.m </w:t>
       </w:r>
       <m:oMath>
         <m:r>
@@ -8023,7 +7543,6 @@
           <w:lang w:val="es-CO"/>
         </w:rPr>
       </w:pPr>
-      <w:proofErr w:type="spellStart"/>
       <w:r>
         <w:rPr>
           <w:b/>
@@ -8034,7 +7553,6 @@
         </w:rPr>
         <w:t>Fig</w:t>
       </w:r>
-      <w:proofErr w:type="spellEnd"/>
       <w:r>
         <w:rPr>
           <w:b/>
@@ -8252,7 +7770,13 @@
         <w:rPr>
           <w:lang w:val="es-CO"/>
         </w:rPr>
-        <w:t>distorsión pero en el ruido se observa una mejoría, pues este método aplica ambas características.</w:t>
+        <w:t>distorsión,</w:t>
+      </w:r>
+      <w:r>
+        <w:rPr>
+          <w:lang w:val="es-CO"/>
+        </w:rPr>
+        <w:t xml:space="preserve"> pero en el ruido se observa una mejoría, pues este método aplica ambas características.</w:t>
       </w:r>
     </w:p>
     <w:p>
@@ -8488,7 +8012,6 @@
           <w:lang w:val="es-CO"/>
         </w:rPr>
       </w:pPr>
-      <w:proofErr w:type="spellStart"/>
       <w:r>
         <w:rPr>
           <w:b/>
@@ -8499,7 +8022,6 @@
         </w:rPr>
         <w:t>Fig</w:t>
       </w:r>
-      <w:proofErr w:type="spellEnd"/>
       <w:r>
         <w:rPr>
           <w:b/>
@@ -8939,7 +8461,31 @@
         <w:rPr>
           <w:lang w:val="es-CO"/>
         </w:rPr>
-        <w:t>de la figura 8 ofrece las mejores prestaciones en cunado a la deconvolución, permitiendo le filtrado de ruido y eliminación de datos inservibles</w:t>
+        <w:t>de la figura 8 ofrece las mejores prestaciones en cu</w:t>
+      </w:r>
+      <w:r>
+        <w:rPr>
+          <w:lang w:val="es-CO"/>
+        </w:rPr>
+        <w:t>a</w:t>
+      </w:r>
+      <w:r>
+        <w:rPr>
+          <w:lang w:val="es-CO"/>
+        </w:rPr>
+        <w:t>n</w:t>
+      </w:r>
+      <w:r>
+        <w:rPr>
+          <w:lang w:val="es-CO"/>
+        </w:rPr>
+        <w:t>t</w:t>
+      </w:r>
+      <w:r>
+        <w:rPr>
+          <w:lang w:val="es-CO"/>
+        </w:rPr>
+        <w:t>o a la deconvolución, permitiendo le filtrado de ruido y eliminación de datos inservibles</w:t>
       </w:r>
     </w:p>
     <w:p>
@@ -9026,7 +8572,6 @@
           <w:lang w:val="es-CO"/>
         </w:rPr>
       </w:pPr>
-      <w:proofErr w:type="spellStart"/>
       <w:r>
         <w:rPr>
           <w:b/>
@@ -9037,7 +8582,6 @@
         </w:rPr>
         <w:t>Fig</w:t>
       </w:r>
-      <w:proofErr w:type="spellEnd"/>
       <w:r>
         <w:rPr>
           <w:b/>
@@ -9100,16 +8644,14 @@
         </w:rPr>
         <w:t xml:space="preserve"> </w:t>
       </w:r>
-      <w:proofErr w:type="spellStart"/>
-      <w:r>
-        <w:rPr>
-          <w:sz w:val="16"/>
-          <w:szCs w:val="16"/>
-          <w:lang w:val="es-CO"/>
-        </w:rPr>
-        <w:t>multiples</w:t>
-      </w:r>
-      <w:proofErr w:type="spellEnd"/>
+      <w:r>
+        <w:rPr>
+          <w:sz w:val="16"/>
+          <w:szCs w:val="16"/>
+          <w:lang w:val="es-CO"/>
+        </w:rPr>
+        <w:t>múltiples</w:t>
+      </w:r>
       <w:r>
         <w:rPr>
           <w:sz w:val="16"/>
@@ -9117,6 +8659,14 @@
           <w:lang w:val="es-CO"/>
         </w:rPr>
         <w:t xml:space="preserve"> objeto</w:t>
+      </w:r>
+      <w:r>
+        <w:rPr>
+          <w:sz w:val="16"/>
+          <w:szCs w:val="16"/>
+          <w:lang w:val="es-CO"/>
+        </w:rPr>
+        <w:t>s</w:t>
       </w:r>
       <w:r>
         <w:rPr>
@@ -9567,25 +9117,7 @@
           <w:szCs w:val="18"/>
           <w:lang w:val="es-CO"/>
         </w:rPr>
-        <w:t xml:space="preserve">malos resultados en imágenes </w:t>
-      </w:r>
-      <w:proofErr w:type="spellStart"/>
-      <w:r>
-        <w:rPr>
-          <w:sz w:val="18"/>
-          <w:szCs w:val="18"/>
-          <w:lang w:val="es-CO"/>
-        </w:rPr>
-        <w:t>multi-objetos</w:t>
-      </w:r>
-      <w:proofErr w:type="spellEnd"/>
-      <w:r>
-        <w:rPr>
-          <w:sz w:val="18"/>
-          <w:szCs w:val="18"/>
-          <w:lang w:val="es-CO"/>
-        </w:rPr>
-        <w:t xml:space="preserve"> y la extensión del documento es improcedente ponerlos aquí.</w:t>
+        <w:t>malos resultados en imágenes multi-objetos y la extensión del documento es improcedente ponerlos aquí.</w:t>
       </w:r>
     </w:p>
     <w:p>
@@ -9731,21 +9263,7 @@
         <w:rPr>
           <w:lang w:val="es-CO"/>
         </w:rPr>
-        <w:t xml:space="preserve">El método de L1-Magic no ofreció ninguna prestación adecuada para la deconvolución de las imágenes, excepto en el ámbito del filtrado donde elimina elementos innecesarios de los </w:t>
-      </w:r>
-      <w:proofErr w:type="spellStart"/>
-      <w:r>
-        <w:rPr>
-          <w:lang w:val="es-CO"/>
-        </w:rPr>
-        <w:t>frames</w:t>
-      </w:r>
-      <w:proofErr w:type="spellEnd"/>
-      <w:r>
-        <w:rPr>
-          <w:lang w:val="es-CO"/>
-        </w:rPr>
-        <w:t xml:space="preserve"> incluidos los de múltiples objetos</w:t>
+        <w:t>El método de L1-Magic no ofreció ninguna prestación adecuada para la deconvolución de las imágenes, excepto en el ámbito del filtrado donde elimina elementos innecesarios de los frames incluidos los de múltiples objetos</w:t>
       </w:r>
       <w:r>
         <w:rPr>
@@ -9763,7 +9281,19 @@
         <w:rPr>
           <w:lang w:val="es-CO"/>
         </w:rPr>
-        <w:t xml:space="preserve"> como adecuado para posteriores fase, su deficiencia radica en el tiempo de cómputo empleado para cada </w:t>
+        <w:t xml:space="preserve"> como adecuado para </w:t>
+      </w:r>
+      <w:r>
+        <w:rPr>
+          <w:lang w:val="es-CO"/>
+        </w:rPr>
+        <w:t>posteriores fases</w:t>
+      </w:r>
+      <w:r>
+        <w:rPr>
+          <w:lang w:val="es-CO"/>
+        </w:rPr>
+        <w:t xml:space="preserve">, su deficiencia radica en el tiempo de cómputo empleado para cada </w:t>
       </w:r>
       <w:r>
         <w:rPr>
@@ -9815,19 +9345,13 @@
         <w:rPr>
           <w:lang w:val="es-CO"/>
         </w:rPr>
-        <w:t>On-Line</w:t>
-      </w:r>
-      <w:r>
-        <w:rPr>
-          <w:lang w:val="es-CO"/>
-        </w:rPr>
-        <w:t xml:space="preserve"> </w:t>
-      </w:r>
-      <w:r>
-        <w:rPr>
-          <w:lang w:val="es-CO"/>
-        </w:rPr>
-        <w:t xml:space="preserve"> (</w:t>
+        <w:t>On-</w:t>
+      </w:r>
+      <w:r>
+        <w:rPr>
+          <w:lang w:val="es-CO"/>
+        </w:rPr>
+        <w:t>Line (</w:t>
       </w:r>
       <w:r>
         <w:rPr>
@@ -9835,7 +9359,6 @@
         </w:rPr>
         <w:t>apartado “</w:t>
       </w:r>
-      <w:proofErr w:type="spellStart"/>
       <w:r>
         <w:rPr>
           <w:rFonts w:ascii="TimesNewRomanPS-ItalicMT" w:hAnsi="TimesNewRomanPS-ItalicMT"/>
@@ -9843,29 +9366,8 @@
           <w:iCs/>
           <w:color w:val="000000"/>
         </w:rPr>
-        <w:t>Selección</w:t>
-      </w:r>
-      <w:proofErr w:type="spellEnd"/>
-      <w:r>
-        <w:rPr>
-          <w:rFonts w:ascii="TimesNewRomanPS-ItalicMT" w:hAnsi="TimesNewRomanPS-ItalicMT"/>
-          <w:i/>
-          <w:iCs/>
-          <w:color w:val="000000"/>
-        </w:rPr>
-        <w:t xml:space="preserve"> de PSF </w:t>
-      </w:r>
-      <w:proofErr w:type="spellStart"/>
-      <w:r>
-        <w:rPr>
-          <w:rFonts w:ascii="TimesNewRomanPS-ItalicMT" w:hAnsi="TimesNewRomanPS-ItalicMT"/>
-          <w:i/>
-          <w:iCs/>
-          <w:color w:val="000000"/>
-        </w:rPr>
-        <w:t>móvil</w:t>
-      </w:r>
-      <w:proofErr w:type="spellEnd"/>
+        <w:t>Selección de PSF móvil</w:t>
+      </w:r>
       <w:r>
         <w:rPr>
           <w:rFonts w:ascii="TimesNewRomanPS-ItalicMT" w:hAnsi="TimesNewRomanPS-ItalicMT"/>
@@ -9905,14 +9407,12 @@
         </w:rPr>
         <w:t xml:space="preserve"> </w:t>
       </w:r>
-      <w:proofErr w:type="spellStart"/>
       <w:r>
         <w:rPr>
           <w:lang w:val="es-CO"/>
         </w:rPr>
         <w:t>References</w:t>
       </w:r>
-      <w:proofErr w:type="spellEnd"/>
     </w:p>
     <w:p>
       <w:pPr>
@@ -9927,131 +9427,13 @@
           <w:lang w:val="es-CO"/>
         </w:rPr>
       </w:pPr>
-      <w:proofErr w:type="spellStart"/>
-      <w:r>
-        <w:rPr>
-          <w:sz w:val="16"/>
-          <w:szCs w:val="16"/>
-          <w:lang w:val="es-CO"/>
-        </w:rPr>
-        <w:t>Hadamard</w:t>
-      </w:r>
-      <w:proofErr w:type="spellEnd"/>
-      <w:r>
-        <w:rPr>
-          <w:sz w:val="16"/>
-          <w:szCs w:val="16"/>
-          <w:lang w:val="es-CO"/>
-        </w:rPr>
-        <w:t xml:space="preserve">, J. (1923). La </w:t>
-      </w:r>
-      <w:proofErr w:type="spellStart"/>
-      <w:r>
-        <w:rPr>
-          <w:sz w:val="16"/>
-          <w:szCs w:val="16"/>
-          <w:lang w:val="es-CO"/>
-        </w:rPr>
-        <w:t>notion</w:t>
-      </w:r>
-      <w:proofErr w:type="spellEnd"/>
-      <w:r>
-        <w:rPr>
-          <w:sz w:val="16"/>
-          <w:szCs w:val="16"/>
-          <w:lang w:val="es-CO"/>
-        </w:rPr>
-        <w:t xml:space="preserve"> de </w:t>
-      </w:r>
-      <w:proofErr w:type="spellStart"/>
-      <w:r>
-        <w:rPr>
-          <w:sz w:val="16"/>
-          <w:szCs w:val="16"/>
-          <w:lang w:val="es-CO"/>
-        </w:rPr>
-        <w:t>différentielle</w:t>
-      </w:r>
-      <w:proofErr w:type="spellEnd"/>
-      <w:r>
-        <w:rPr>
-          <w:sz w:val="16"/>
-          <w:szCs w:val="16"/>
-          <w:lang w:val="es-CO"/>
-        </w:rPr>
-        <w:t xml:space="preserve"> </w:t>
-      </w:r>
-      <w:proofErr w:type="spellStart"/>
-      <w:r>
-        <w:rPr>
-          <w:sz w:val="16"/>
-          <w:szCs w:val="16"/>
-          <w:lang w:val="es-CO"/>
-        </w:rPr>
-        <w:t>dans</w:t>
-      </w:r>
-      <w:proofErr w:type="spellEnd"/>
-      <w:r>
-        <w:rPr>
-          <w:sz w:val="16"/>
-          <w:szCs w:val="16"/>
-          <w:lang w:val="es-CO"/>
-        </w:rPr>
-        <w:t xml:space="preserve"> </w:t>
-      </w:r>
-      <w:proofErr w:type="spellStart"/>
-      <w:r>
-        <w:rPr>
-          <w:sz w:val="16"/>
-          <w:szCs w:val="16"/>
-          <w:lang w:val="es-CO"/>
-        </w:rPr>
-        <w:t>l'enseignement</w:t>
-      </w:r>
-      <w:proofErr w:type="spellEnd"/>
-      <w:r>
-        <w:rPr>
-          <w:sz w:val="16"/>
-          <w:szCs w:val="16"/>
-          <w:lang w:val="es-CO"/>
-        </w:rPr>
-        <w:t xml:space="preserve">. </w:t>
-      </w:r>
-      <w:proofErr w:type="spellStart"/>
-      <w:r>
-        <w:rPr>
-          <w:sz w:val="16"/>
-          <w:szCs w:val="16"/>
-          <w:lang w:val="es-CO"/>
-        </w:rPr>
-        <w:t>Hebrew</w:t>
-      </w:r>
-      <w:proofErr w:type="spellEnd"/>
-      <w:r>
-        <w:rPr>
-          <w:sz w:val="16"/>
-          <w:szCs w:val="16"/>
-          <w:lang w:val="es-CO"/>
-        </w:rPr>
-        <w:t xml:space="preserve"> </w:t>
-      </w:r>
-      <w:proofErr w:type="spellStart"/>
-      <w:r>
-        <w:rPr>
-          <w:sz w:val="16"/>
-          <w:szCs w:val="16"/>
-          <w:lang w:val="es-CO"/>
-        </w:rPr>
-        <w:t>University</w:t>
-      </w:r>
-      <w:proofErr w:type="spellEnd"/>
-      <w:r>
-        <w:rPr>
-          <w:sz w:val="16"/>
-          <w:szCs w:val="16"/>
-          <w:lang w:val="es-CO"/>
-        </w:rPr>
-        <w:t>.</w:t>
+      <w:r>
+        <w:rPr>
+          <w:sz w:val="16"/>
+          <w:szCs w:val="16"/>
+          <w:lang w:val="es-CO"/>
+        </w:rPr>
+        <w:t>Hadamard, J. (1923). La notion de différentielle dans l'enseignement. Hebrew University.</w:t>
       </w:r>
     </w:p>
     <w:p>
@@ -10073,403 +9455,7 @@
           <w:szCs w:val="16"/>
           <w:lang w:val="es-CO"/>
         </w:rPr>
-        <w:t xml:space="preserve">Guesalaga A., </w:t>
-      </w:r>
-      <w:proofErr w:type="spellStart"/>
-      <w:r>
-        <w:rPr>
-          <w:sz w:val="16"/>
-          <w:szCs w:val="16"/>
-          <w:lang w:val="es-CO"/>
-        </w:rPr>
-        <w:t>Neichel</w:t>
-      </w:r>
-      <w:proofErr w:type="spellEnd"/>
-      <w:r>
-        <w:rPr>
-          <w:sz w:val="16"/>
-          <w:szCs w:val="16"/>
-          <w:lang w:val="es-CO"/>
-        </w:rPr>
-        <w:t xml:space="preserve"> B., Correia </w:t>
-      </w:r>
-      <w:proofErr w:type="spellStart"/>
-      <w:r>
-        <w:rPr>
-          <w:sz w:val="16"/>
-          <w:szCs w:val="16"/>
-          <w:lang w:val="es-CO"/>
-        </w:rPr>
-        <w:t>C.M</w:t>
-      </w:r>
-      <w:proofErr w:type="spellEnd"/>
-      <w:r>
-        <w:rPr>
-          <w:sz w:val="16"/>
-          <w:szCs w:val="16"/>
-          <w:lang w:val="es-CO"/>
-        </w:rPr>
-        <w:t xml:space="preserve">., </w:t>
-      </w:r>
-      <w:proofErr w:type="spellStart"/>
-      <w:r>
-        <w:rPr>
-          <w:sz w:val="16"/>
-          <w:szCs w:val="16"/>
-          <w:lang w:val="es-CO"/>
-        </w:rPr>
-        <w:t>Butterley</w:t>
-      </w:r>
-      <w:proofErr w:type="spellEnd"/>
-      <w:r>
-        <w:rPr>
-          <w:sz w:val="16"/>
-          <w:szCs w:val="16"/>
-          <w:lang w:val="es-CO"/>
-        </w:rPr>
-        <w:t xml:space="preserve"> T., Osborn J., </w:t>
-      </w:r>
-      <w:proofErr w:type="spellStart"/>
-      <w:r>
-        <w:rPr>
-          <w:sz w:val="16"/>
-          <w:szCs w:val="16"/>
-          <w:lang w:val="es-CO"/>
-        </w:rPr>
-        <w:t>Masciadri</w:t>
-      </w:r>
-      <w:proofErr w:type="spellEnd"/>
-      <w:r>
-        <w:rPr>
-          <w:sz w:val="16"/>
-          <w:szCs w:val="16"/>
-          <w:lang w:val="es-CO"/>
-        </w:rPr>
-        <w:t xml:space="preserve"> E., Fusco T. and </w:t>
-      </w:r>
-      <w:proofErr w:type="spellStart"/>
-      <w:r>
-        <w:rPr>
-          <w:sz w:val="16"/>
-          <w:szCs w:val="16"/>
-          <w:lang w:val="es-CO"/>
-        </w:rPr>
-        <w:t>Sauvage</w:t>
-      </w:r>
-      <w:proofErr w:type="spellEnd"/>
-      <w:r>
-        <w:rPr>
-          <w:sz w:val="16"/>
-          <w:szCs w:val="16"/>
-          <w:lang w:val="es-CO"/>
-        </w:rPr>
-        <w:t xml:space="preserve"> J.-F. (2017). Online </w:t>
-      </w:r>
-      <w:proofErr w:type="spellStart"/>
-      <w:r>
-        <w:rPr>
-          <w:sz w:val="16"/>
-          <w:szCs w:val="16"/>
-          <w:lang w:val="es-CO"/>
-        </w:rPr>
-        <w:t>estimation</w:t>
-      </w:r>
-      <w:proofErr w:type="spellEnd"/>
-      <w:r>
-        <w:rPr>
-          <w:sz w:val="16"/>
-          <w:szCs w:val="16"/>
-          <w:lang w:val="es-CO"/>
-        </w:rPr>
-        <w:t xml:space="preserve"> </w:t>
-      </w:r>
-      <w:proofErr w:type="spellStart"/>
-      <w:r>
-        <w:rPr>
-          <w:sz w:val="16"/>
-          <w:szCs w:val="16"/>
-          <w:lang w:val="es-CO"/>
-        </w:rPr>
-        <w:t>of</w:t>
-      </w:r>
-      <w:proofErr w:type="spellEnd"/>
-      <w:r>
-        <w:rPr>
-          <w:sz w:val="16"/>
-          <w:szCs w:val="16"/>
-          <w:lang w:val="es-CO"/>
-        </w:rPr>
-        <w:t xml:space="preserve"> </w:t>
-      </w:r>
-      <w:proofErr w:type="spellStart"/>
-      <w:r>
-        <w:rPr>
-          <w:sz w:val="16"/>
-          <w:szCs w:val="16"/>
-          <w:lang w:val="es-CO"/>
-        </w:rPr>
-        <w:t>the</w:t>
-      </w:r>
-      <w:proofErr w:type="spellEnd"/>
-      <w:r>
-        <w:rPr>
-          <w:sz w:val="16"/>
-          <w:szCs w:val="16"/>
-          <w:lang w:val="es-CO"/>
-        </w:rPr>
-        <w:t xml:space="preserve"> </w:t>
-      </w:r>
-      <w:proofErr w:type="spellStart"/>
-      <w:r>
-        <w:rPr>
-          <w:sz w:val="16"/>
-          <w:szCs w:val="16"/>
-          <w:lang w:val="es-CO"/>
-        </w:rPr>
-        <w:t>wavefront</w:t>
-      </w:r>
-      <w:proofErr w:type="spellEnd"/>
-      <w:r>
-        <w:rPr>
-          <w:sz w:val="16"/>
-          <w:szCs w:val="16"/>
-          <w:lang w:val="es-CO"/>
-        </w:rPr>
-        <w:t xml:space="preserve"> </w:t>
-      </w:r>
-      <w:proofErr w:type="spellStart"/>
-      <w:r>
-        <w:rPr>
-          <w:sz w:val="16"/>
-          <w:szCs w:val="16"/>
-          <w:lang w:val="es-CO"/>
-        </w:rPr>
-        <w:t>outer</w:t>
-      </w:r>
-      <w:proofErr w:type="spellEnd"/>
-      <w:r>
-        <w:rPr>
-          <w:sz w:val="16"/>
-          <w:szCs w:val="16"/>
-          <w:lang w:val="es-CO"/>
-        </w:rPr>
-        <w:t xml:space="preserve"> </w:t>
-      </w:r>
-      <w:proofErr w:type="spellStart"/>
-      <w:r>
-        <w:rPr>
-          <w:sz w:val="16"/>
-          <w:szCs w:val="16"/>
-          <w:lang w:val="es-CO"/>
-        </w:rPr>
-        <w:t>scale</w:t>
-      </w:r>
-      <w:proofErr w:type="spellEnd"/>
-      <w:r>
-        <w:rPr>
-          <w:sz w:val="16"/>
-          <w:szCs w:val="16"/>
-          <w:lang w:val="es-CO"/>
-        </w:rPr>
-        <w:t xml:space="preserve"> </w:t>
-      </w:r>
-      <w:proofErr w:type="spellStart"/>
-      <w:r>
-        <w:rPr>
-          <w:sz w:val="16"/>
-          <w:szCs w:val="16"/>
-          <w:lang w:val="es-CO"/>
-        </w:rPr>
-        <w:t>profile</w:t>
-      </w:r>
-      <w:proofErr w:type="spellEnd"/>
-      <w:r>
-        <w:rPr>
-          <w:sz w:val="16"/>
-          <w:szCs w:val="16"/>
-          <w:lang w:val="es-CO"/>
-        </w:rPr>
-        <w:t xml:space="preserve"> </w:t>
-      </w:r>
-      <w:proofErr w:type="spellStart"/>
-      <w:r>
-        <w:rPr>
-          <w:sz w:val="16"/>
-          <w:szCs w:val="16"/>
-          <w:lang w:val="es-CO"/>
-        </w:rPr>
-        <w:t>from</w:t>
-      </w:r>
-      <w:proofErr w:type="spellEnd"/>
-      <w:r>
-        <w:rPr>
-          <w:sz w:val="16"/>
-          <w:szCs w:val="16"/>
-          <w:lang w:val="es-CO"/>
-        </w:rPr>
-        <w:t xml:space="preserve"> </w:t>
-      </w:r>
-      <w:proofErr w:type="spellStart"/>
-      <w:r>
-        <w:rPr>
-          <w:sz w:val="16"/>
-          <w:szCs w:val="16"/>
-          <w:lang w:val="es-CO"/>
-        </w:rPr>
-        <w:t>adaptive</w:t>
-      </w:r>
-      <w:proofErr w:type="spellEnd"/>
-      <w:r>
-        <w:rPr>
-          <w:sz w:val="16"/>
-          <w:szCs w:val="16"/>
-          <w:lang w:val="es-CO"/>
-        </w:rPr>
-        <w:t xml:space="preserve"> </w:t>
-      </w:r>
-      <w:proofErr w:type="spellStart"/>
-      <w:r>
-        <w:rPr>
-          <w:sz w:val="16"/>
-          <w:szCs w:val="16"/>
-          <w:lang w:val="es-CO"/>
-        </w:rPr>
-        <w:t>optics</w:t>
-      </w:r>
-      <w:proofErr w:type="spellEnd"/>
-      <w:r>
-        <w:rPr>
-          <w:sz w:val="16"/>
-          <w:szCs w:val="16"/>
-          <w:lang w:val="es-CO"/>
-        </w:rPr>
-        <w:t xml:space="preserve"> </w:t>
-      </w:r>
-      <w:proofErr w:type="spellStart"/>
-      <w:r>
-        <w:rPr>
-          <w:sz w:val="16"/>
-          <w:szCs w:val="16"/>
-          <w:lang w:val="es-CO"/>
-        </w:rPr>
-        <w:t>telemetry</w:t>
-      </w:r>
-      <w:proofErr w:type="spellEnd"/>
-      <w:r>
-        <w:rPr>
-          <w:sz w:val="16"/>
-          <w:szCs w:val="16"/>
-          <w:lang w:val="es-CO"/>
-        </w:rPr>
-        <w:t xml:space="preserve">. </w:t>
-      </w:r>
-      <w:proofErr w:type="spellStart"/>
-      <w:r>
-        <w:rPr>
-          <w:sz w:val="16"/>
-          <w:szCs w:val="16"/>
-          <w:lang w:val="es-CO"/>
-        </w:rPr>
-        <w:t>Monthly</w:t>
-      </w:r>
-      <w:proofErr w:type="spellEnd"/>
-      <w:r>
-        <w:rPr>
-          <w:sz w:val="16"/>
-          <w:szCs w:val="16"/>
-          <w:lang w:val="es-CO"/>
-        </w:rPr>
-        <w:t xml:space="preserve"> </w:t>
-      </w:r>
-      <w:proofErr w:type="spellStart"/>
-      <w:r>
-        <w:rPr>
-          <w:sz w:val="16"/>
-          <w:szCs w:val="16"/>
-          <w:lang w:val="es-CO"/>
-        </w:rPr>
-        <w:t>Notices</w:t>
-      </w:r>
-      <w:proofErr w:type="spellEnd"/>
-      <w:r>
-        <w:rPr>
-          <w:sz w:val="16"/>
-          <w:szCs w:val="16"/>
-          <w:lang w:val="es-CO"/>
-        </w:rPr>
-        <w:t xml:space="preserve"> </w:t>
-      </w:r>
-      <w:proofErr w:type="spellStart"/>
-      <w:r>
-        <w:rPr>
-          <w:sz w:val="16"/>
-          <w:szCs w:val="16"/>
-          <w:lang w:val="es-CO"/>
-        </w:rPr>
-        <w:t>of</w:t>
-      </w:r>
-      <w:proofErr w:type="spellEnd"/>
-      <w:r>
-        <w:rPr>
-          <w:sz w:val="16"/>
-          <w:szCs w:val="16"/>
-          <w:lang w:val="es-CO"/>
-        </w:rPr>
-        <w:t xml:space="preserve"> </w:t>
-      </w:r>
-      <w:proofErr w:type="spellStart"/>
-      <w:r>
-        <w:rPr>
-          <w:sz w:val="16"/>
-          <w:szCs w:val="16"/>
-          <w:lang w:val="es-CO"/>
-        </w:rPr>
-        <w:t>the</w:t>
-      </w:r>
-      <w:proofErr w:type="spellEnd"/>
-      <w:r>
-        <w:rPr>
-          <w:sz w:val="16"/>
-          <w:szCs w:val="16"/>
-          <w:lang w:val="es-CO"/>
-        </w:rPr>
-        <w:t xml:space="preserve"> Royal </w:t>
-      </w:r>
-      <w:proofErr w:type="spellStart"/>
-      <w:r>
-        <w:rPr>
-          <w:sz w:val="16"/>
-          <w:szCs w:val="16"/>
-          <w:lang w:val="es-CO"/>
-        </w:rPr>
-        <w:t>Astronomical</w:t>
-      </w:r>
-      <w:proofErr w:type="spellEnd"/>
-      <w:r>
-        <w:rPr>
-          <w:sz w:val="16"/>
-          <w:szCs w:val="16"/>
-          <w:lang w:val="es-CO"/>
-        </w:rPr>
-        <w:t xml:space="preserve"> </w:t>
-      </w:r>
-      <w:proofErr w:type="spellStart"/>
-      <w:r>
-        <w:rPr>
-          <w:sz w:val="16"/>
-          <w:szCs w:val="16"/>
-          <w:lang w:val="es-CO"/>
-        </w:rPr>
-        <w:t>Society</w:t>
-      </w:r>
-      <w:proofErr w:type="spellEnd"/>
-      <w:r>
-        <w:rPr>
-          <w:sz w:val="16"/>
-          <w:szCs w:val="16"/>
-          <w:lang w:val="es-CO"/>
-        </w:rPr>
-        <w:t>, 465(2), 1984-1994</w:t>
+        <w:t>Guesalaga A., Neichel B., Correia C.M., Butterley T., Osborn J., Masciadri E., Fusco T. and Sauvage J.-F. (2017). Online estimation of the wavefront outer scale profile from adaptive optics telemetry. Monthly Notices of the Royal Astronomical Society, 465(2), 1984-1994</w:t>
       </w:r>
       <w:r>
         <w:rPr>
@@ -10498,205 +9484,7 @@
           <w:szCs w:val="16"/>
           <w:lang w:val="es-CO"/>
         </w:rPr>
-        <w:t xml:space="preserve">Wang, Y. M., Li, Y., &amp; Zheng, J. B. (2010, June). A camera </w:t>
-      </w:r>
-      <w:proofErr w:type="spellStart"/>
-      <w:r>
-        <w:rPr>
-          <w:sz w:val="16"/>
-          <w:szCs w:val="16"/>
-          <w:lang w:val="es-CO"/>
-        </w:rPr>
-        <w:t>calibration</w:t>
-      </w:r>
-      <w:proofErr w:type="spellEnd"/>
-      <w:r>
-        <w:rPr>
-          <w:sz w:val="16"/>
-          <w:szCs w:val="16"/>
-          <w:lang w:val="es-CO"/>
-        </w:rPr>
-        <w:t xml:space="preserve"> </w:t>
-      </w:r>
-      <w:proofErr w:type="spellStart"/>
-      <w:r>
-        <w:rPr>
-          <w:sz w:val="16"/>
-          <w:szCs w:val="16"/>
-          <w:lang w:val="es-CO"/>
-        </w:rPr>
-        <w:t>technique</w:t>
-      </w:r>
-      <w:proofErr w:type="spellEnd"/>
-      <w:r>
-        <w:rPr>
-          <w:sz w:val="16"/>
-          <w:szCs w:val="16"/>
-          <w:lang w:val="es-CO"/>
-        </w:rPr>
-        <w:t xml:space="preserve"> </w:t>
-      </w:r>
-      <w:proofErr w:type="spellStart"/>
-      <w:r>
-        <w:rPr>
-          <w:sz w:val="16"/>
-          <w:szCs w:val="16"/>
-          <w:lang w:val="es-CO"/>
-        </w:rPr>
-        <w:t>based</w:t>
-      </w:r>
-      <w:proofErr w:type="spellEnd"/>
-      <w:r>
-        <w:rPr>
-          <w:sz w:val="16"/>
-          <w:szCs w:val="16"/>
-          <w:lang w:val="es-CO"/>
-        </w:rPr>
-        <w:t xml:space="preserve"> </w:t>
-      </w:r>
-      <w:proofErr w:type="spellStart"/>
-      <w:r>
-        <w:rPr>
-          <w:sz w:val="16"/>
-          <w:szCs w:val="16"/>
-          <w:lang w:val="es-CO"/>
-        </w:rPr>
-        <w:t>on</w:t>
-      </w:r>
-      <w:proofErr w:type="spellEnd"/>
-      <w:r>
-        <w:rPr>
-          <w:sz w:val="16"/>
-          <w:szCs w:val="16"/>
-          <w:lang w:val="es-CO"/>
-        </w:rPr>
-        <w:t xml:space="preserve"> OpenCV. In </w:t>
-      </w:r>
-      <w:proofErr w:type="spellStart"/>
-      <w:r>
-        <w:rPr>
-          <w:sz w:val="16"/>
-          <w:szCs w:val="16"/>
-          <w:lang w:val="es-CO"/>
-        </w:rPr>
-        <w:t>The</w:t>
-      </w:r>
-      <w:proofErr w:type="spellEnd"/>
-      <w:r>
-        <w:rPr>
-          <w:sz w:val="16"/>
-          <w:szCs w:val="16"/>
-          <w:lang w:val="es-CO"/>
-        </w:rPr>
-        <w:t xml:space="preserve"> 3rd International </w:t>
-      </w:r>
-      <w:proofErr w:type="spellStart"/>
-      <w:r>
-        <w:rPr>
-          <w:sz w:val="16"/>
-          <w:szCs w:val="16"/>
-          <w:lang w:val="es-CO"/>
-        </w:rPr>
-        <w:t>Conference</w:t>
-      </w:r>
-      <w:proofErr w:type="spellEnd"/>
-      <w:r>
-        <w:rPr>
-          <w:sz w:val="16"/>
-          <w:szCs w:val="16"/>
-          <w:lang w:val="es-CO"/>
-        </w:rPr>
-        <w:t xml:space="preserve"> </w:t>
-      </w:r>
-      <w:proofErr w:type="spellStart"/>
-      <w:r>
-        <w:rPr>
-          <w:sz w:val="16"/>
-          <w:szCs w:val="16"/>
-          <w:lang w:val="es-CO"/>
-        </w:rPr>
-        <w:t>on</w:t>
-      </w:r>
-      <w:proofErr w:type="spellEnd"/>
-      <w:r>
-        <w:rPr>
-          <w:sz w:val="16"/>
-          <w:szCs w:val="16"/>
-          <w:lang w:val="es-CO"/>
-        </w:rPr>
-        <w:t xml:space="preserve"> </w:t>
-      </w:r>
-      <w:proofErr w:type="spellStart"/>
-      <w:r>
-        <w:rPr>
-          <w:sz w:val="16"/>
-          <w:szCs w:val="16"/>
-          <w:lang w:val="es-CO"/>
-        </w:rPr>
-        <w:t>Information</w:t>
-      </w:r>
-      <w:proofErr w:type="spellEnd"/>
-      <w:r>
-        <w:rPr>
-          <w:sz w:val="16"/>
-          <w:szCs w:val="16"/>
-          <w:lang w:val="es-CO"/>
-        </w:rPr>
-        <w:t xml:space="preserve"> </w:t>
-      </w:r>
-      <w:proofErr w:type="spellStart"/>
-      <w:r>
-        <w:rPr>
-          <w:sz w:val="16"/>
-          <w:szCs w:val="16"/>
-          <w:lang w:val="es-CO"/>
-        </w:rPr>
-        <w:t>Sciences</w:t>
-      </w:r>
-      <w:proofErr w:type="spellEnd"/>
-      <w:r>
-        <w:rPr>
-          <w:sz w:val="16"/>
-          <w:szCs w:val="16"/>
-          <w:lang w:val="es-CO"/>
-        </w:rPr>
-        <w:t xml:space="preserve"> and </w:t>
-      </w:r>
-      <w:proofErr w:type="spellStart"/>
-      <w:r>
-        <w:rPr>
-          <w:sz w:val="16"/>
-          <w:szCs w:val="16"/>
-          <w:lang w:val="es-CO"/>
-        </w:rPr>
-        <w:t>Interaction</w:t>
-      </w:r>
-      <w:proofErr w:type="spellEnd"/>
-      <w:r>
-        <w:rPr>
-          <w:sz w:val="16"/>
-          <w:szCs w:val="16"/>
-          <w:lang w:val="es-CO"/>
-        </w:rPr>
-        <w:t xml:space="preserve"> </w:t>
-      </w:r>
-      <w:proofErr w:type="spellStart"/>
-      <w:r>
-        <w:rPr>
-          <w:sz w:val="16"/>
-          <w:szCs w:val="16"/>
-          <w:lang w:val="es-CO"/>
-        </w:rPr>
-        <w:t>Sciences</w:t>
-      </w:r>
-      <w:proofErr w:type="spellEnd"/>
-      <w:r>
-        <w:rPr>
-          <w:sz w:val="16"/>
-          <w:szCs w:val="16"/>
-          <w:lang w:val="es-CO"/>
-        </w:rPr>
-        <w:t xml:space="preserve"> (pp. 403-406). IEEE.</w:t>
+        <w:t>Wang, Y. M., Li, Y., &amp; Zheng, J. B. (2010, June). A camera calibration technique based on OpenCV. In The 3rd International Conference on Information Sciences and Interaction Sciences (pp. 403-406). IEEE.</w:t>
       </w:r>
     </w:p>
     <w:p>
@@ -10717,61 +9505,7 @@
           <w:szCs w:val="16"/>
           <w:lang w:val="es-CO"/>
         </w:rPr>
-        <w:t xml:space="preserve">Maire J., </w:t>
-      </w:r>
-      <w:proofErr w:type="spellStart"/>
-      <w:r>
-        <w:rPr>
-          <w:sz w:val="16"/>
-          <w:szCs w:val="16"/>
-          <w:lang w:val="es-CO"/>
-        </w:rPr>
-        <w:t>Ziad</w:t>
-      </w:r>
-      <w:proofErr w:type="spellEnd"/>
-      <w:r>
-        <w:rPr>
-          <w:sz w:val="16"/>
-          <w:szCs w:val="16"/>
-          <w:lang w:val="es-CO"/>
-        </w:rPr>
-        <w:t xml:space="preserve"> A., </w:t>
-      </w:r>
-      <w:proofErr w:type="spellStart"/>
-      <w:r>
-        <w:rPr>
-          <w:sz w:val="16"/>
-          <w:szCs w:val="16"/>
-          <w:lang w:val="es-CO"/>
-        </w:rPr>
-        <w:t>Borgnino</w:t>
-      </w:r>
-      <w:proofErr w:type="spellEnd"/>
-      <w:r>
-        <w:rPr>
-          <w:sz w:val="16"/>
-          <w:szCs w:val="16"/>
-          <w:lang w:val="es-CO"/>
-        </w:rPr>
-        <w:t xml:space="preserve"> J., Martin F., 2007, </w:t>
-      </w:r>
-      <w:proofErr w:type="spellStart"/>
-      <w:r>
-        <w:rPr>
-          <w:sz w:val="16"/>
-          <w:szCs w:val="16"/>
-          <w:lang w:val="es-CO"/>
-        </w:rPr>
-        <w:t>MNRAS</w:t>
-      </w:r>
-      <w:proofErr w:type="spellEnd"/>
-      <w:r>
-        <w:rPr>
-          <w:sz w:val="16"/>
-          <w:szCs w:val="16"/>
-          <w:lang w:val="es-CO"/>
-        </w:rPr>
-        <w:t>, 377,1236</w:t>
+        <w:t>Maire J., Ziad A., Borgnino J., Martin F., 2007, MNRAS, 377,1236</w:t>
       </w:r>
     </w:p>
     <w:p>
@@ -10792,187 +9526,7 @@
           <w:szCs w:val="16"/>
           <w:lang w:val="es-CO"/>
         </w:rPr>
-        <w:t xml:space="preserve">Huerfano Z., B. A., Numpaque, H., &amp; Díaz, L. (2012). </w:t>
-      </w:r>
-      <w:proofErr w:type="spellStart"/>
-      <w:r>
-        <w:rPr>
-          <w:sz w:val="16"/>
-          <w:szCs w:val="16"/>
-          <w:lang w:val="es-CO"/>
-        </w:rPr>
-        <w:t>Algorithm</w:t>
-      </w:r>
-      <w:proofErr w:type="spellEnd"/>
-      <w:r>
-        <w:rPr>
-          <w:sz w:val="16"/>
-          <w:szCs w:val="16"/>
-          <w:lang w:val="es-CO"/>
-        </w:rPr>
-        <w:t xml:space="preserve"> </w:t>
-      </w:r>
-      <w:proofErr w:type="spellStart"/>
-      <w:r>
-        <w:rPr>
-          <w:sz w:val="16"/>
-          <w:szCs w:val="16"/>
-          <w:lang w:val="es-CO"/>
-        </w:rPr>
-        <w:t>Development</w:t>
-      </w:r>
-      <w:proofErr w:type="spellEnd"/>
-      <w:r>
-        <w:rPr>
-          <w:sz w:val="16"/>
-          <w:szCs w:val="16"/>
-          <w:lang w:val="es-CO"/>
-        </w:rPr>
-        <w:t xml:space="preserve"> </w:t>
-      </w:r>
-      <w:proofErr w:type="spellStart"/>
-      <w:r>
-        <w:rPr>
-          <w:sz w:val="16"/>
-          <w:szCs w:val="16"/>
-          <w:lang w:val="es-CO"/>
-        </w:rPr>
-        <w:t>for</w:t>
-      </w:r>
-      <w:proofErr w:type="spellEnd"/>
-      <w:r>
-        <w:rPr>
-          <w:sz w:val="16"/>
-          <w:szCs w:val="16"/>
-          <w:lang w:val="es-CO"/>
-        </w:rPr>
-        <w:t xml:space="preserve"> </w:t>
-      </w:r>
-      <w:proofErr w:type="spellStart"/>
-      <w:r>
-        <w:rPr>
-          <w:sz w:val="16"/>
-          <w:szCs w:val="16"/>
-          <w:lang w:val="es-CO"/>
-        </w:rPr>
-        <w:t>Controlling</w:t>
-      </w:r>
-      <w:proofErr w:type="spellEnd"/>
-      <w:r>
-        <w:rPr>
-          <w:sz w:val="16"/>
-          <w:szCs w:val="16"/>
-          <w:lang w:val="es-CO"/>
-        </w:rPr>
-        <w:t xml:space="preserve"> </w:t>
-      </w:r>
-      <w:proofErr w:type="spellStart"/>
-      <w:r>
-        <w:rPr>
-          <w:sz w:val="16"/>
-          <w:szCs w:val="16"/>
-          <w:lang w:val="es-CO"/>
-        </w:rPr>
-        <w:t>Movement</w:t>
-      </w:r>
-      <w:proofErr w:type="spellEnd"/>
-      <w:r>
-        <w:rPr>
-          <w:sz w:val="16"/>
-          <w:szCs w:val="16"/>
-          <w:lang w:val="es-CO"/>
-        </w:rPr>
-        <w:t xml:space="preserve"> </w:t>
-      </w:r>
-      <w:proofErr w:type="spellStart"/>
-      <w:r>
-        <w:rPr>
-          <w:sz w:val="16"/>
-          <w:szCs w:val="16"/>
-          <w:lang w:val="es-CO"/>
-        </w:rPr>
-        <w:t>of</w:t>
-      </w:r>
-      <w:proofErr w:type="spellEnd"/>
-      <w:r>
-        <w:rPr>
-          <w:sz w:val="16"/>
-          <w:szCs w:val="16"/>
-          <w:lang w:val="es-CO"/>
-        </w:rPr>
-        <w:t xml:space="preserve"> a </w:t>
-      </w:r>
-      <w:proofErr w:type="spellStart"/>
-      <w:r>
-        <w:rPr>
-          <w:sz w:val="16"/>
-          <w:szCs w:val="16"/>
-          <w:lang w:val="es-CO"/>
-        </w:rPr>
-        <w:t>Robotic</w:t>
-      </w:r>
-      <w:proofErr w:type="spellEnd"/>
-      <w:r>
-        <w:rPr>
-          <w:sz w:val="16"/>
-          <w:szCs w:val="16"/>
-          <w:lang w:val="es-CO"/>
-        </w:rPr>
-        <w:t xml:space="preserve"> </w:t>
-      </w:r>
-      <w:proofErr w:type="spellStart"/>
-      <w:r>
-        <w:rPr>
-          <w:sz w:val="16"/>
-          <w:szCs w:val="16"/>
-          <w:lang w:val="es-CO"/>
-        </w:rPr>
-        <w:t>Platform</w:t>
-      </w:r>
-      <w:proofErr w:type="spellEnd"/>
-      <w:r>
-        <w:rPr>
-          <w:sz w:val="16"/>
-          <w:szCs w:val="16"/>
-          <w:lang w:val="es-CO"/>
-        </w:rPr>
-        <w:t xml:space="preserve"> </w:t>
-      </w:r>
-      <w:proofErr w:type="spellStart"/>
-      <w:r>
-        <w:rPr>
-          <w:sz w:val="16"/>
-          <w:szCs w:val="16"/>
-          <w:lang w:val="es-CO"/>
-        </w:rPr>
-        <w:t>by</w:t>
-      </w:r>
-      <w:proofErr w:type="spellEnd"/>
-      <w:r>
-        <w:rPr>
-          <w:sz w:val="16"/>
-          <w:szCs w:val="16"/>
-          <w:lang w:val="es-CO"/>
-        </w:rPr>
-        <w:t xml:space="preserve"> Digital </w:t>
-      </w:r>
-      <w:proofErr w:type="spellStart"/>
-      <w:r>
-        <w:rPr>
-          <w:sz w:val="16"/>
-          <w:szCs w:val="16"/>
-          <w:lang w:val="es-CO"/>
-        </w:rPr>
-        <w:t>Image</w:t>
-      </w:r>
-      <w:proofErr w:type="spellEnd"/>
-      <w:r>
-        <w:rPr>
-          <w:sz w:val="16"/>
-          <w:szCs w:val="16"/>
-          <w:lang w:val="es-CO"/>
-        </w:rPr>
-        <w:t xml:space="preserve"> Processing. Entre Ciencia e Ingeniería, 6(12), 19–23. http://biblioteca.ucp.edu.co/OJS/index.php/entrecei/article/view/598/563</w:t>
+        <w:t>Huerfano Z., B. A., Numpaque, H., &amp; Díaz, L. (2012). Algorithm Development for Controlling Movement of a Robotic Platform by Digital Image Processing. Entre Ciencia e Ingeniería, 6(12), 19–23. http://biblioteca.ucp.edu.co/OJS/index.php/entrecei/article/view/598/563</w:t>
       </w:r>
     </w:p>
     <w:p>
@@ -10994,43 +9548,7 @@
           <w:lang w:val="es-CO"/>
         </w:rPr>
         <w:lastRenderedPageBreak/>
-        <w:t xml:space="preserve">R. W. P. </w:t>
-      </w:r>
-      <w:proofErr w:type="spellStart"/>
-      <w:r>
-        <w:rPr>
-          <w:sz w:val="16"/>
-          <w:szCs w:val="16"/>
-          <w:lang w:val="es-CO"/>
-        </w:rPr>
-        <w:t>Gonzalez</w:t>
-      </w:r>
-      <w:proofErr w:type="spellEnd"/>
-      <w:r>
-        <w:rPr>
-          <w:sz w:val="16"/>
-          <w:szCs w:val="16"/>
-          <w:lang w:val="es-CO"/>
-        </w:rPr>
-        <w:t xml:space="preserve">, «Tema 3,4,» de Procesamiento digital de </w:t>
-      </w:r>
-      <w:proofErr w:type="spellStart"/>
-      <w:r>
-        <w:rPr>
-          <w:sz w:val="16"/>
-          <w:szCs w:val="16"/>
-          <w:lang w:val="es-CO"/>
-        </w:rPr>
-        <w:t>imagenes</w:t>
-      </w:r>
-      <w:proofErr w:type="spellEnd"/>
-      <w:r>
-        <w:rPr>
-          <w:sz w:val="16"/>
-          <w:szCs w:val="16"/>
-          <w:lang w:val="es-CO"/>
-        </w:rPr>
-        <w:t>, Addison-Wesley, 1996, pp. 89-269.</w:t>
+        <w:t>R. W. P. Gonzalez, «Tema 3,4,» de Procesamiento digital de imagenes, Addison-Wesley, 1996, pp. 89-269.</w:t>
       </w:r>
     </w:p>
     <w:p>
@@ -11051,61 +9569,7 @@
           <w:szCs w:val="16"/>
           <w:lang w:val="es-CO"/>
         </w:rPr>
-        <w:t>E. C. Nieto, «</w:t>
-      </w:r>
-      <w:proofErr w:type="spellStart"/>
-      <w:r>
-        <w:rPr>
-          <w:sz w:val="16"/>
-          <w:szCs w:val="16"/>
-          <w:lang w:val="es-CO"/>
-        </w:rPr>
-        <w:t>Manufacturing</w:t>
-      </w:r>
-      <w:proofErr w:type="spellEnd"/>
-      <w:r>
-        <w:rPr>
-          <w:sz w:val="16"/>
-          <w:szCs w:val="16"/>
-          <w:lang w:val="es-CO"/>
-        </w:rPr>
-        <w:t xml:space="preserve"> and </w:t>
-      </w:r>
-      <w:proofErr w:type="spellStart"/>
-      <w:r>
-        <w:rPr>
-          <w:sz w:val="16"/>
-          <w:szCs w:val="16"/>
-          <w:lang w:val="es-CO"/>
-        </w:rPr>
-        <w:t>automation</w:t>
-      </w:r>
-      <w:proofErr w:type="spellEnd"/>
-      <w:r>
-        <w:rPr>
-          <w:sz w:val="16"/>
-          <w:szCs w:val="16"/>
-          <w:lang w:val="es-CO"/>
-        </w:rPr>
-        <w:t xml:space="preserve">,» ingeniería e investigación, vol. 26, </w:t>
-      </w:r>
-      <w:proofErr w:type="spellStart"/>
-      <w:r>
-        <w:rPr>
-          <w:sz w:val="16"/>
-          <w:szCs w:val="16"/>
-          <w:lang w:val="es-CO"/>
-        </w:rPr>
-        <w:t>nº</w:t>
-      </w:r>
-      <w:proofErr w:type="spellEnd"/>
-      <w:r>
-        <w:rPr>
-          <w:sz w:val="16"/>
-          <w:szCs w:val="16"/>
-          <w:lang w:val="es-CO"/>
-        </w:rPr>
-        <w:t xml:space="preserve"> 3, pp. 120-128, 2006.</w:t>
+        <w:t>E. C. Nieto, «Manufacturing and automation,» ingeniería e investigación, vol. 26, nº 3, pp. 120-128, 2006.</w:t>
       </w:r>
     </w:p>
     <w:p>
@@ -11143,25 +9607,7 @@
           <w:szCs w:val="16"/>
           <w:lang w:val="es-CO"/>
         </w:rPr>
-        <w:t xml:space="preserve">- 2020.  </w:t>
-      </w:r>
-      <w:proofErr w:type="spellStart"/>
-      <w:r>
-        <w:rPr>
-          <w:sz w:val="16"/>
-          <w:szCs w:val="16"/>
-          <w:lang w:val="es-CO"/>
-        </w:rPr>
-        <w:t>IEE</w:t>
-      </w:r>
-      <w:proofErr w:type="spellEnd"/>
-      <w:r>
-        <w:rPr>
-          <w:sz w:val="16"/>
-          <w:szCs w:val="16"/>
-          <w:lang w:val="es-CO"/>
-        </w:rPr>
-        <w:t xml:space="preserve"> 3794 – Reconstrucción de Imágenes. Pontificia Universidad Católica de Chile.</w:t>
+        <w:t>- 2020.  IEE 3794 – Reconstrucción de Imágenes. Pontificia Universidad Católica de Chile.</w:t>
       </w:r>
     </w:p>
     <w:p>
@@ -11260,18 +9706,17 @@
           <w:szCs w:val="16"/>
           <w:lang w:val="es-CO"/>
         </w:rPr>
-        <w:t xml:space="preserve">E. Candes, T. Tao, </w:t>
-      </w:r>
-      <w:proofErr w:type="spellStart"/>
-      <w:r>
-        <w:rPr>
-          <w:sz w:val="16"/>
-          <w:szCs w:val="16"/>
-          <w:lang w:val="es-CO"/>
-        </w:rPr>
-        <w:t>Near-optimal</w:t>
-      </w:r>
-      <w:proofErr w:type="spellEnd"/>
+        <w:t>E. Candes, T. Tao, Near-optimal signal recovery from random projections and universal encoding strategies</w:t>
+      </w:r>
+      <w:proofErr w:type="gramStart"/>
+      <w:r>
+        <w:rPr>
+          <w:sz w:val="16"/>
+          <w:szCs w:val="16"/>
+          <w:lang w:val="es-CO"/>
+        </w:rPr>
+        <w:t xml:space="preserve">" </w:t>
+      </w:r>
       <w:r>
         <w:rPr>
           <w:sz w:val="16"/>
@@ -11280,141 +9725,6 @@
         </w:rPr>
         <w:t xml:space="preserve"> </w:t>
       </w:r>
-      <w:proofErr w:type="spellStart"/>
-      <w:r>
-        <w:rPr>
-          <w:sz w:val="16"/>
-          <w:szCs w:val="16"/>
-          <w:lang w:val="es-CO"/>
-        </w:rPr>
-        <w:t>signal</w:t>
-      </w:r>
-      <w:proofErr w:type="spellEnd"/>
-      <w:r>
-        <w:rPr>
-          <w:sz w:val="16"/>
-          <w:szCs w:val="16"/>
-          <w:lang w:val="es-CO"/>
-        </w:rPr>
-        <w:t xml:space="preserve"> </w:t>
-      </w:r>
-      <w:proofErr w:type="spellStart"/>
-      <w:r>
-        <w:rPr>
-          <w:sz w:val="16"/>
-          <w:szCs w:val="16"/>
-          <w:lang w:val="es-CO"/>
-        </w:rPr>
-        <w:t>recovery</w:t>
-      </w:r>
-      <w:proofErr w:type="spellEnd"/>
-      <w:r>
-        <w:rPr>
-          <w:sz w:val="16"/>
-          <w:szCs w:val="16"/>
-          <w:lang w:val="es-CO"/>
-        </w:rPr>
-        <w:t xml:space="preserve"> </w:t>
-      </w:r>
-      <w:proofErr w:type="spellStart"/>
-      <w:r>
-        <w:rPr>
-          <w:sz w:val="16"/>
-          <w:szCs w:val="16"/>
-          <w:lang w:val="es-CO"/>
-        </w:rPr>
-        <w:t>from</w:t>
-      </w:r>
-      <w:proofErr w:type="spellEnd"/>
-      <w:r>
-        <w:rPr>
-          <w:sz w:val="16"/>
-          <w:szCs w:val="16"/>
-          <w:lang w:val="es-CO"/>
-        </w:rPr>
-        <w:t xml:space="preserve"> </w:t>
-      </w:r>
-      <w:proofErr w:type="spellStart"/>
-      <w:r>
-        <w:rPr>
-          <w:sz w:val="16"/>
-          <w:szCs w:val="16"/>
-          <w:lang w:val="es-CO"/>
-        </w:rPr>
-        <w:t>random</w:t>
-      </w:r>
-      <w:proofErr w:type="spellEnd"/>
-      <w:r>
-        <w:rPr>
-          <w:sz w:val="16"/>
-          <w:szCs w:val="16"/>
-          <w:lang w:val="es-CO"/>
-        </w:rPr>
-        <w:t xml:space="preserve"> </w:t>
-      </w:r>
-      <w:proofErr w:type="spellStart"/>
-      <w:r>
-        <w:rPr>
-          <w:sz w:val="16"/>
-          <w:szCs w:val="16"/>
-          <w:lang w:val="es-CO"/>
-        </w:rPr>
-        <w:t>projections</w:t>
-      </w:r>
-      <w:proofErr w:type="spellEnd"/>
-      <w:r>
-        <w:rPr>
-          <w:sz w:val="16"/>
-          <w:szCs w:val="16"/>
-          <w:lang w:val="es-CO"/>
-        </w:rPr>
-        <w:t xml:space="preserve"> and universal </w:t>
-      </w:r>
-      <w:proofErr w:type="spellStart"/>
-      <w:r>
-        <w:rPr>
-          <w:sz w:val="16"/>
-          <w:szCs w:val="16"/>
-          <w:lang w:val="es-CO"/>
-        </w:rPr>
-        <w:t>encoding</w:t>
-      </w:r>
-      <w:proofErr w:type="spellEnd"/>
-      <w:r>
-        <w:rPr>
-          <w:sz w:val="16"/>
-          <w:szCs w:val="16"/>
-          <w:lang w:val="es-CO"/>
-        </w:rPr>
-        <w:t xml:space="preserve"> </w:t>
-      </w:r>
-      <w:proofErr w:type="spellStart"/>
-      <w:r>
-        <w:rPr>
-          <w:sz w:val="16"/>
-          <w:szCs w:val="16"/>
-          <w:lang w:val="es-CO"/>
-        </w:rPr>
-        <w:t>strategies</w:t>
-      </w:r>
-      <w:proofErr w:type="spellEnd"/>
-      <w:r>
-        <w:rPr>
-          <w:sz w:val="16"/>
-          <w:szCs w:val="16"/>
-          <w:lang w:val="es-CO"/>
-        </w:rPr>
-        <w:t xml:space="preserve">" </w:t>
-      </w:r>
-      <w:r>
-        <w:rPr>
-          <w:sz w:val="16"/>
-          <w:szCs w:val="16"/>
-          <w:lang w:val="es-CO"/>
-        </w:rPr>
-        <w:t xml:space="preserve"> </w:t>
-      </w:r>
-      <w:proofErr w:type="spellStart"/>
       <w:r>
         <w:rPr>
           <w:sz w:val="16"/>
@@ -11423,122 +9733,14 @@
         </w:rPr>
         <w:t>Submitted</w:t>
       </w:r>
-      <w:proofErr w:type="spellEnd"/>
-      <w:r>
-        <w:rPr>
-          <w:sz w:val="16"/>
-          <w:szCs w:val="16"/>
-          <w:lang w:val="es-CO"/>
-        </w:rPr>
-        <w:t xml:space="preserve"> </w:t>
-      </w:r>
-      <w:proofErr w:type="spellStart"/>
-      <w:r>
-        <w:rPr>
-          <w:sz w:val="16"/>
-          <w:szCs w:val="16"/>
-          <w:lang w:val="es-CO"/>
-        </w:rPr>
-        <w:t>to</w:t>
-      </w:r>
-      <w:proofErr w:type="spellEnd"/>
-      <w:r>
-        <w:rPr>
-          <w:sz w:val="16"/>
-          <w:szCs w:val="16"/>
-          <w:lang w:val="es-CO"/>
-        </w:rPr>
-        <w:t xml:space="preserve"> IEEE </w:t>
-      </w:r>
-      <w:proofErr w:type="spellStart"/>
-      <w:r>
-        <w:rPr>
-          <w:sz w:val="16"/>
-          <w:szCs w:val="16"/>
-          <w:lang w:val="es-CO"/>
-        </w:rPr>
-        <w:t>Transactions</w:t>
-      </w:r>
-      <w:proofErr w:type="spellEnd"/>
-      <w:r>
-        <w:rPr>
-          <w:sz w:val="16"/>
-          <w:szCs w:val="16"/>
-          <w:lang w:val="es-CO"/>
-        </w:rPr>
-        <w:t xml:space="preserve"> </w:t>
-      </w:r>
-      <w:proofErr w:type="spellStart"/>
-      <w:r>
-        <w:rPr>
-          <w:sz w:val="16"/>
-          <w:szCs w:val="16"/>
-          <w:lang w:val="es-CO"/>
-        </w:rPr>
-        <w:t>on</w:t>
-      </w:r>
-      <w:proofErr w:type="spellEnd"/>
-      <w:r>
-        <w:rPr>
-          <w:sz w:val="16"/>
-          <w:szCs w:val="16"/>
-          <w:lang w:val="es-CO"/>
-        </w:rPr>
-        <w:t xml:space="preserve"> </w:t>
-      </w:r>
-      <w:proofErr w:type="spellStart"/>
-      <w:r>
-        <w:rPr>
-          <w:sz w:val="16"/>
-          <w:szCs w:val="16"/>
-          <w:lang w:val="es-CO"/>
-        </w:rPr>
-        <w:t>Information</w:t>
-      </w:r>
-      <w:proofErr w:type="spellEnd"/>
-      <w:r>
-        <w:rPr>
-          <w:sz w:val="16"/>
-          <w:szCs w:val="16"/>
-          <w:lang w:val="es-CO"/>
-        </w:rPr>
-        <w:t xml:space="preserve"> </w:t>
-      </w:r>
-      <w:proofErr w:type="spellStart"/>
-      <w:r>
-        <w:rPr>
-          <w:sz w:val="16"/>
-          <w:szCs w:val="16"/>
-          <w:lang w:val="es-CO"/>
-        </w:rPr>
-        <w:t>Theory</w:t>
-      </w:r>
-      <w:proofErr w:type="spellEnd"/>
-      <w:r>
-        <w:rPr>
-          <w:sz w:val="16"/>
-          <w:szCs w:val="16"/>
-          <w:lang w:val="es-CO"/>
-        </w:rPr>
-        <w:t xml:space="preserve">, </w:t>
-      </w:r>
-      <w:proofErr w:type="spellStart"/>
-      <w:r>
-        <w:rPr>
-          <w:sz w:val="16"/>
-          <w:szCs w:val="16"/>
-          <w:lang w:val="es-CO"/>
-        </w:rPr>
-        <w:t>November</w:t>
-      </w:r>
-      <w:proofErr w:type="spellEnd"/>
-      <w:r>
-        <w:rPr>
-          <w:sz w:val="16"/>
-          <w:szCs w:val="16"/>
-          <w:lang w:val="es-CO"/>
-        </w:rPr>
-        <w:t xml:space="preserve"> 2004.</w:t>
+      <w:proofErr w:type="gramEnd"/>
+      <w:r>
+        <w:rPr>
+          <w:sz w:val="16"/>
+          <w:szCs w:val="16"/>
+          <w:lang w:val="es-CO"/>
+        </w:rPr>
+        <w:t xml:space="preserve"> to IEEE Transactions on Information Theory, November 2004.</w:t>
       </w:r>
     </w:p>
     <w:p>
@@ -11559,241 +9761,7 @@
           <w:szCs w:val="16"/>
           <w:lang w:val="es-CO"/>
         </w:rPr>
-        <w:t xml:space="preserve">Becker, S., </w:t>
-      </w:r>
-      <w:proofErr w:type="spellStart"/>
-      <w:r>
-        <w:rPr>
-          <w:sz w:val="16"/>
-          <w:szCs w:val="16"/>
-          <w:lang w:val="es-CO"/>
-        </w:rPr>
-        <w:t>Bobin</w:t>
-      </w:r>
-      <w:proofErr w:type="spellEnd"/>
-      <w:r>
-        <w:rPr>
-          <w:sz w:val="16"/>
-          <w:szCs w:val="16"/>
-          <w:lang w:val="es-CO"/>
-        </w:rPr>
-        <w:t xml:space="preserve">, J., &amp; </w:t>
-      </w:r>
-      <w:proofErr w:type="spellStart"/>
-      <w:r>
-        <w:rPr>
-          <w:sz w:val="16"/>
-          <w:szCs w:val="16"/>
-          <w:lang w:val="es-CO"/>
-        </w:rPr>
-        <w:t>Candès</w:t>
-      </w:r>
-      <w:proofErr w:type="spellEnd"/>
-      <w:r>
-        <w:rPr>
-          <w:sz w:val="16"/>
-          <w:szCs w:val="16"/>
-          <w:lang w:val="es-CO"/>
-        </w:rPr>
-        <w:t xml:space="preserve">, E. J. (2011). </w:t>
-      </w:r>
-      <w:proofErr w:type="spellStart"/>
-      <w:r>
-        <w:rPr>
-          <w:sz w:val="16"/>
-          <w:szCs w:val="16"/>
-          <w:lang w:val="es-CO"/>
-        </w:rPr>
-        <w:t>NESTA</w:t>
-      </w:r>
-      <w:proofErr w:type="spellEnd"/>
-      <w:r>
-        <w:rPr>
-          <w:sz w:val="16"/>
-          <w:szCs w:val="16"/>
-          <w:lang w:val="es-CO"/>
-        </w:rPr>
-        <w:t xml:space="preserve">: A </w:t>
-      </w:r>
-      <w:proofErr w:type="spellStart"/>
-      <w:r>
-        <w:rPr>
-          <w:sz w:val="16"/>
-          <w:szCs w:val="16"/>
-          <w:lang w:val="es-CO"/>
-        </w:rPr>
-        <w:t>fast</w:t>
-      </w:r>
-      <w:proofErr w:type="spellEnd"/>
-      <w:r>
-        <w:rPr>
-          <w:sz w:val="16"/>
-          <w:szCs w:val="16"/>
-          <w:lang w:val="es-CO"/>
-        </w:rPr>
-        <w:t xml:space="preserve"> and </w:t>
-      </w:r>
-      <w:proofErr w:type="spellStart"/>
-      <w:r>
-        <w:rPr>
-          <w:sz w:val="16"/>
-          <w:szCs w:val="16"/>
-          <w:lang w:val="es-CO"/>
-        </w:rPr>
-        <w:t>accurate</w:t>
-      </w:r>
-      <w:proofErr w:type="spellEnd"/>
-      <w:r>
-        <w:rPr>
-          <w:sz w:val="16"/>
-          <w:szCs w:val="16"/>
-          <w:lang w:val="es-CO"/>
-        </w:rPr>
-        <w:t xml:space="preserve"> </w:t>
-      </w:r>
-      <w:proofErr w:type="spellStart"/>
-      <w:r>
-        <w:rPr>
-          <w:sz w:val="16"/>
-          <w:szCs w:val="16"/>
-          <w:lang w:val="es-CO"/>
-        </w:rPr>
-        <w:t>first-order</w:t>
-      </w:r>
-      <w:proofErr w:type="spellEnd"/>
-      <w:r>
-        <w:rPr>
-          <w:sz w:val="16"/>
-          <w:szCs w:val="16"/>
-          <w:lang w:val="es-CO"/>
-        </w:rPr>
-        <w:t xml:space="preserve"> </w:t>
-      </w:r>
-      <w:proofErr w:type="spellStart"/>
-      <w:r>
-        <w:rPr>
-          <w:sz w:val="16"/>
-          <w:szCs w:val="16"/>
-          <w:lang w:val="es-CO"/>
-        </w:rPr>
-        <w:t>method</w:t>
-      </w:r>
-      <w:proofErr w:type="spellEnd"/>
-      <w:r>
-        <w:rPr>
-          <w:sz w:val="16"/>
-          <w:szCs w:val="16"/>
-          <w:lang w:val="es-CO"/>
-        </w:rPr>
-        <w:t xml:space="preserve"> </w:t>
-      </w:r>
-      <w:proofErr w:type="spellStart"/>
-      <w:r>
-        <w:rPr>
-          <w:sz w:val="16"/>
-          <w:szCs w:val="16"/>
-          <w:lang w:val="es-CO"/>
-        </w:rPr>
-        <w:t>for</w:t>
-      </w:r>
-      <w:proofErr w:type="spellEnd"/>
-      <w:r>
-        <w:rPr>
-          <w:sz w:val="16"/>
-          <w:szCs w:val="16"/>
-          <w:lang w:val="es-CO"/>
-        </w:rPr>
-        <w:t xml:space="preserve"> </w:t>
-      </w:r>
-      <w:proofErr w:type="spellStart"/>
-      <w:r>
-        <w:rPr>
-          <w:sz w:val="16"/>
-          <w:szCs w:val="16"/>
-          <w:lang w:val="es-CO"/>
-        </w:rPr>
-        <w:t>sparse</w:t>
-      </w:r>
-      <w:proofErr w:type="spellEnd"/>
-      <w:r>
-        <w:rPr>
-          <w:sz w:val="16"/>
-          <w:szCs w:val="16"/>
-          <w:lang w:val="es-CO"/>
-        </w:rPr>
-        <w:t xml:space="preserve"> </w:t>
-      </w:r>
-      <w:proofErr w:type="spellStart"/>
-      <w:r>
-        <w:rPr>
-          <w:sz w:val="16"/>
-          <w:szCs w:val="16"/>
-          <w:lang w:val="es-CO"/>
-        </w:rPr>
-        <w:t>recovery</w:t>
-      </w:r>
-      <w:proofErr w:type="spellEnd"/>
-      <w:r>
-        <w:rPr>
-          <w:sz w:val="16"/>
-          <w:szCs w:val="16"/>
-          <w:lang w:val="es-CO"/>
-        </w:rPr>
-        <w:t xml:space="preserve">. SIAM </w:t>
-      </w:r>
-      <w:proofErr w:type="spellStart"/>
-      <w:r>
-        <w:rPr>
-          <w:sz w:val="16"/>
-          <w:szCs w:val="16"/>
-          <w:lang w:val="es-CO"/>
-        </w:rPr>
-        <w:t>Journal</w:t>
-      </w:r>
-      <w:proofErr w:type="spellEnd"/>
-      <w:r>
-        <w:rPr>
-          <w:sz w:val="16"/>
-          <w:szCs w:val="16"/>
-          <w:lang w:val="es-CO"/>
-        </w:rPr>
-        <w:t xml:space="preserve"> on </w:t>
-      </w:r>
-      <w:proofErr w:type="spellStart"/>
-      <w:r>
-        <w:rPr>
-          <w:sz w:val="16"/>
-          <w:szCs w:val="16"/>
-          <w:lang w:val="es-CO"/>
-        </w:rPr>
-        <w:t>Imaging</w:t>
-      </w:r>
-      <w:proofErr w:type="spellEnd"/>
-      <w:r>
-        <w:rPr>
-          <w:sz w:val="16"/>
-          <w:szCs w:val="16"/>
-          <w:lang w:val="es-CO"/>
-        </w:rPr>
-        <w:t xml:space="preserve"> </w:t>
-      </w:r>
-      <w:proofErr w:type="spellStart"/>
-      <w:r>
-        <w:rPr>
-          <w:sz w:val="16"/>
-          <w:szCs w:val="16"/>
-          <w:lang w:val="es-CO"/>
-        </w:rPr>
-        <w:t>Sciences</w:t>
-      </w:r>
-      <w:proofErr w:type="spellEnd"/>
-      <w:r>
-        <w:rPr>
-          <w:sz w:val="16"/>
-          <w:szCs w:val="16"/>
-          <w:lang w:val="es-CO"/>
-        </w:rPr>
-        <w:t xml:space="preserve">, 4(1), 1-39. </w:t>
+        <w:t xml:space="preserve">Becker, S., Bobin, J., &amp; Candès, E. J. (2011). NESTA: A fast and accurate first-order method for sparse recovery. SIAM Journal on Imaging Sciences, 4(1), 1-39. </w:t>
       </w:r>
     </w:p>
     <w:p>
@@ -11814,169 +9782,25 @@
           <w:szCs w:val="16"/>
           <w:lang w:val="es-CO"/>
         </w:rPr>
-        <w:t xml:space="preserve">J. </w:t>
-      </w:r>
-      <w:proofErr w:type="spellStart"/>
-      <w:r>
-        <w:rPr>
-          <w:sz w:val="16"/>
-          <w:szCs w:val="16"/>
-          <w:lang w:val="es-CO"/>
-        </w:rPr>
-        <w:t>Bioucas-Dias</w:t>
-      </w:r>
-      <w:proofErr w:type="spellEnd"/>
-      <w:r>
-        <w:rPr>
-          <w:sz w:val="16"/>
-          <w:szCs w:val="16"/>
-          <w:lang w:val="es-CO"/>
-        </w:rPr>
-        <w:t xml:space="preserve">, M. Figueiredo, “A new TwIST: </w:t>
-      </w:r>
-      <w:proofErr w:type="spellStart"/>
-      <w:r>
-        <w:rPr>
-          <w:sz w:val="16"/>
-          <w:szCs w:val="16"/>
-          <w:lang w:val="es-CO"/>
-        </w:rPr>
-        <w:t>two</w:t>
-      </w:r>
-      <w:proofErr w:type="spellEnd"/>
-      <w:r>
-        <w:rPr>
-          <w:sz w:val="16"/>
-          <w:szCs w:val="16"/>
-          <w:lang w:val="es-CO"/>
-        </w:rPr>
-        <w:t xml:space="preserve">-step </w:t>
-      </w:r>
-      <w:proofErr w:type="spellStart"/>
-      <w:r>
-        <w:rPr>
-          <w:sz w:val="16"/>
-          <w:szCs w:val="16"/>
-          <w:lang w:val="es-CO"/>
-        </w:rPr>
-        <w:t>iterative</w:t>
-      </w:r>
-      <w:proofErr w:type="spellEnd"/>
-      <w:r>
-        <w:rPr>
-          <w:sz w:val="16"/>
-          <w:szCs w:val="16"/>
-          <w:lang w:val="es-CO"/>
-        </w:rPr>
-        <w:t xml:space="preserve"> </w:t>
-      </w:r>
-      <w:proofErr w:type="spellStart"/>
-      <w:r>
-        <w:rPr>
-          <w:sz w:val="16"/>
-          <w:szCs w:val="16"/>
-          <w:lang w:val="es-CO"/>
-        </w:rPr>
-        <w:t>shrinkage</w:t>
-      </w:r>
-      <w:proofErr w:type="spellEnd"/>
-      <w:r>
-        <w:rPr>
-          <w:sz w:val="16"/>
-          <w:szCs w:val="16"/>
-          <w:lang w:val="es-CO"/>
-        </w:rPr>
-        <w:t>/</w:t>
-      </w:r>
-      <w:proofErr w:type="spellStart"/>
-      <w:r>
-        <w:rPr>
-          <w:sz w:val="16"/>
-          <w:szCs w:val="16"/>
-          <w:lang w:val="es-CO"/>
-        </w:rPr>
-        <w:t>thresholding</w:t>
-      </w:r>
-      <w:proofErr w:type="spellEnd"/>
-      <w:r>
-        <w:rPr>
-          <w:sz w:val="16"/>
-          <w:szCs w:val="16"/>
-          <w:lang w:val="es-CO"/>
-        </w:rPr>
-        <w:t xml:space="preserve">  </w:t>
-      </w:r>
-      <w:proofErr w:type="spellStart"/>
-      <w:r>
-        <w:rPr>
-          <w:sz w:val="16"/>
-          <w:szCs w:val="16"/>
-          <w:lang w:val="es-CO"/>
-        </w:rPr>
-        <w:t>algorithms</w:t>
-      </w:r>
-      <w:proofErr w:type="spellEnd"/>
-      <w:r>
-        <w:rPr>
-          <w:sz w:val="16"/>
-          <w:szCs w:val="16"/>
-          <w:lang w:val="es-CO"/>
-        </w:rPr>
-        <w:t xml:space="preserve"> </w:t>
-      </w:r>
-      <w:proofErr w:type="spellStart"/>
-      <w:r>
-        <w:rPr>
-          <w:sz w:val="16"/>
-          <w:szCs w:val="16"/>
-          <w:lang w:val="es-CO"/>
-        </w:rPr>
-        <w:t>for</w:t>
-      </w:r>
-      <w:proofErr w:type="spellEnd"/>
-      <w:r>
-        <w:rPr>
-          <w:sz w:val="16"/>
-          <w:szCs w:val="16"/>
-          <w:lang w:val="es-CO"/>
-        </w:rPr>
-        <w:t xml:space="preserve"> </w:t>
-      </w:r>
-      <w:proofErr w:type="spellStart"/>
-      <w:r>
-        <w:rPr>
-          <w:sz w:val="16"/>
-          <w:szCs w:val="16"/>
-          <w:lang w:val="es-CO"/>
-        </w:rPr>
-        <w:t>image</w:t>
-      </w:r>
-      <w:proofErr w:type="spellEnd"/>
-      <w:r>
-        <w:rPr>
-          <w:sz w:val="16"/>
-          <w:szCs w:val="16"/>
-          <w:lang w:val="es-CO"/>
-        </w:rPr>
-        <w:t xml:space="preserve"> </w:t>
-      </w:r>
-      <w:proofErr w:type="spellStart"/>
-      <w:r>
-        <w:rPr>
-          <w:sz w:val="16"/>
-          <w:szCs w:val="16"/>
-          <w:lang w:val="es-CO"/>
-        </w:rPr>
-        <w:t>restoration</w:t>
-      </w:r>
-      <w:proofErr w:type="spellEnd"/>
-      <w:r>
-        <w:rPr>
-          <w:sz w:val="16"/>
-          <w:szCs w:val="16"/>
-          <w:lang w:val="es-CO"/>
-        </w:rPr>
-        <w:t>”,</w:t>
+        <w:t>J. Bioucas-Dias, M. Figueiredo, “A new TwIST: two-step iterative shrinkage/</w:t>
+      </w:r>
+      <w:proofErr w:type="gramStart"/>
+      <w:r>
+        <w:rPr>
+          <w:sz w:val="16"/>
+          <w:szCs w:val="16"/>
+          <w:lang w:val="es-CO"/>
+        </w:rPr>
+        <w:t>thresholding  algorithms</w:t>
+      </w:r>
+      <w:proofErr w:type="gramEnd"/>
+      <w:r>
+        <w:rPr>
+          <w:sz w:val="16"/>
+          <w:szCs w:val="16"/>
+          <w:lang w:val="es-CO"/>
+        </w:rPr>
+        <w:t xml:space="preserve"> for image restoration”,</w:t>
       </w:r>
     </w:p>
     <w:p>
@@ -11998,295 +9822,7 @@
           <w:szCs w:val="16"/>
           <w:lang w:val="es-CO"/>
         </w:rPr>
-        <w:t xml:space="preserve">M. </w:t>
-      </w:r>
-      <w:proofErr w:type="spellStart"/>
-      <w:r>
-        <w:rPr>
-          <w:sz w:val="16"/>
-          <w:szCs w:val="16"/>
-          <w:lang w:val="es-CO"/>
-        </w:rPr>
-        <w:t>Afonso</w:t>
-      </w:r>
-      <w:proofErr w:type="spellEnd"/>
-      <w:r>
-        <w:rPr>
-          <w:sz w:val="16"/>
-          <w:szCs w:val="16"/>
-          <w:lang w:val="es-CO"/>
-        </w:rPr>
-        <w:t xml:space="preserve">, J. </w:t>
-      </w:r>
-      <w:proofErr w:type="spellStart"/>
-      <w:r>
-        <w:rPr>
-          <w:sz w:val="16"/>
-          <w:szCs w:val="16"/>
-          <w:lang w:val="es-CO"/>
-        </w:rPr>
-        <w:t>Bioucas-Dias</w:t>
-      </w:r>
-      <w:proofErr w:type="spellEnd"/>
-      <w:r>
-        <w:rPr>
-          <w:sz w:val="16"/>
-          <w:szCs w:val="16"/>
-          <w:lang w:val="es-CO"/>
-        </w:rPr>
-        <w:t>, M. Figueiredo, “</w:t>
-      </w:r>
-      <w:proofErr w:type="spellStart"/>
-      <w:r>
-        <w:rPr>
-          <w:sz w:val="16"/>
-          <w:szCs w:val="16"/>
-          <w:lang w:val="es-CO"/>
-        </w:rPr>
-        <w:t>Fast</w:t>
-      </w:r>
-      <w:proofErr w:type="spellEnd"/>
-      <w:r>
-        <w:rPr>
-          <w:sz w:val="16"/>
-          <w:szCs w:val="16"/>
-          <w:lang w:val="es-CO"/>
-        </w:rPr>
-        <w:t xml:space="preserve"> </w:t>
-      </w:r>
-      <w:proofErr w:type="spellStart"/>
-      <w:r>
-        <w:rPr>
-          <w:sz w:val="16"/>
-          <w:szCs w:val="16"/>
-          <w:lang w:val="es-CO"/>
-        </w:rPr>
-        <w:t>image</w:t>
-      </w:r>
-      <w:proofErr w:type="spellEnd"/>
-      <w:r>
-        <w:rPr>
-          <w:sz w:val="16"/>
-          <w:szCs w:val="16"/>
-          <w:lang w:val="es-CO"/>
-        </w:rPr>
-        <w:t xml:space="preserve"> </w:t>
-      </w:r>
-      <w:proofErr w:type="spellStart"/>
-      <w:r>
-        <w:rPr>
-          <w:sz w:val="16"/>
-          <w:szCs w:val="16"/>
-          <w:lang w:val="es-CO"/>
-        </w:rPr>
-        <w:t>recovery</w:t>
-      </w:r>
-      <w:proofErr w:type="spellEnd"/>
-      <w:r>
-        <w:rPr>
-          <w:sz w:val="16"/>
-          <w:szCs w:val="16"/>
-          <w:lang w:val="es-CO"/>
-        </w:rPr>
-        <w:t xml:space="preserve"> </w:t>
-      </w:r>
-      <w:proofErr w:type="spellStart"/>
-      <w:r>
-        <w:rPr>
-          <w:sz w:val="16"/>
-          <w:szCs w:val="16"/>
-          <w:lang w:val="es-CO"/>
-        </w:rPr>
-        <w:t>using</w:t>
-      </w:r>
-      <w:proofErr w:type="spellEnd"/>
-      <w:r>
-        <w:rPr>
-          <w:sz w:val="16"/>
-          <w:szCs w:val="16"/>
-          <w:lang w:val="es-CO"/>
-        </w:rPr>
-        <w:t xml:space="preserve"> variable </w:t>
-      </w:r>
-      <w:proofErr w:type="spellStart"/>
-      <w:r>
-        <w:rPr>
-          <w:sz w:val="16"/>
-          <w:szCs w:val="16"/>
-          <w:lang w:val="es-CO"/>
-        </w:rPr>
-        <w:t>splitting</w:t>
-      </w:r>
-      <w:proofErr w:type="spellEnd"/>
-      <w:r>
-        <w:rPr>
-          <w:sz w:val="16"/>
-          <w:szCs w:val="16"/>
-          <w:lang w:val="es-CO"/>
-        </w:rPr>
-        <w:t xml:space="preserve"> and </w:t>
-      </w:r>
-      <w:proofErr w:type="spellStart"/>
-      <w:r>
-        <w:rPr>
-          <w:sz w:val="16"/>
-          <w:szCs w:val="16"/>
-          <w:lang w:val="es-CO"/>
-        </w:rPr>
-        <w:t>constrained</w:t>
-      </w:r>
-      <w:proofErr w:type="spellEnd"/>
-      <w:r>
-        <w:rPr>
-          <w:sz w:val="16"/>
-          <w:szCs w:val="16"/>
-          <w:lang w:val="es-CO"/>
-        </w:rPr>
-        <w:t xml:space="preserve"> </w:t>
-      </w:r>
-      <w:proofErr w:type="spellStart"/>
-      <w:r>
-        <w:rPr>
-          <w:sz w:val="16"/>
-          <w:szCs w:val="16"/>
-          <w:lang w:val="es-CO"/>
-        </w:rPr>
-        <w:t>optimization</w:t>
-      </w:r>
-      <w:proofErr w:type="spellEnd"/>
-      <w:r>
-        <w:rPr>
-          <w:sz w:val="16"/>
-          <w:szCs w:val="16"/>
-          <w:lang w:val="es-CO"/>
-        </w:rPr>
-        <w:t xml:space="preserve">”, </w:t>
-      </w:r>
-      <w:proofErr w:type="spellStart"/>
-      <w:r>
-        <w:rPr>
-          <w:sz w:val="16"/>
-          <w:szCs w:val="16"/>
-          <w:lang w:val="es-CO"/>
-        </w:rPr>
-        <w:t>Submitted</w:t>
-      </w:r>
-      <w:proofErr w:type="spellEnd"/>
-      <w:r>
-        <w:rPr>
-          <w:sz w:val="16"/>
-          <w:szCs w:val="16"/>
-          <w:lang w:val="es-CO"/>
-        </w:rPr>
-        <w:t xml:space="preserve"> </w:t>
-      </w:r>
-      <w:proofErr w:type="spellStart"/>
-      <w:r>
-        <w:rPr>
-          <w:sz w:val="16"/>
-          <w:szCs w:val="16"/>
-          <w:lang w:val="es-CO"/>
-        </w:rPr>
-        <w:t>to</w:t>
-      </w:r>
-      <w:proofErr w:type="spellEnd"/>
-      <w:r>
-        <w:rPr>
-          <w:sz w:val="16"/>
-          <w:szCs w:val="16"/>
-          <w:lang w:val="es-CO"/>
-        </w:rPr>
-        <w:t xml:space="preserve"> </w:t>
-      </w:r>
-      <w:proofErr w:type="spellStart"/>
-      <w:r>
-        <w:rPr>
-          <w:sz w:val="16"/>
-          <w:szCs w:val="16"/>
-          <w:lang w:val="es-CO"/>
-        </w:rPr>
-        <w:t>the</w:t>
-      </w:r>
-      <w:proofErr w:type="spellEnd"/>
-      <w:r>
-        <w:rPr>
-          <w:sz w:val="16"/>
-          <w:szCs w:val="16"/>
-          <w:lang w:val="es-CO"/>
-        </w:rPr>
-        <w:t xml:space="preserve"> IEEE </w:t>
-      </w:r>
-      <w:proofErr w:type="spellStart"/>
-      <w:r>
-        <w:rPr>
-          <w:sz w:val="16"/>
-          <w:szCs w:val="16"/>
-          <w:lang w:val="es-CO"/>
-        </w:rPr>
-        <w:t>Transactions</w:t>
-      </w:r>
-      <w:proofErr w:type="spellEnd"/>
-      <w:r>
-        <w:rPr>
-          <w:sz w:val="16"/>
-          <w:szCs w:val="16"/>
-          <w:lang w:val="es-CO"/>
-        </w:rPr>
-        <w:t xml:space="preserve"> </w:t>
-      </w:r>
-      <w:proofErr w:type="spellStart"/>
-      <w:r>
-        <w:rPr>
-          <w:sz w:val="16"/>
-          <w:szCs w:val="16"/>
-          <w:lang w:val="es-CO"/>
-        </w:rPr>
-        <w:t>on</w:t>
-      </w:r>
-      <w:proofErr w:type="spellEnd"/>
-      <w:r>
-        <w:rPr>
-          <w:sz w:val="16"/>
-          <w:szCs w:val="16"/>
-          <w:lang w:val="es-CO"/>
-        </w:rPr>
-        <w:t xml:space="preserve"> </w:t>
-      </w:r>
-      <w:proofErr w:type="spellStart"/>
-      <w:r>
-        <w:rPr>
-          <w:sz w:val="16"/>
-          <w:szCs w:val="16"/>
-          <w:lang w:val="es-CO"/>
-        </w:rPr>
-        <w:t>Image</w:t>
-      </w:r>
-      <w:proofErr w:type="spellEnd"/>
-      <w:r>
-        <w:rPr>
-          <w:sz w:val="16"/>
-          <w:szCs w:val="16"/>
-          <w:lang w:val="es-CO"/>
-        </w:rPr>
-        <w:t xml:space="preserve"> Processing, 2009. </w:t>
-      </w:r>
-      <w:proofErr w:type="spellStart"/>
-      <w:r>
-        <w:rPr>
-          <w:sz w:val="16"/>
-          <w:szCs w:val="16"/>
-          <w:lang w:val="es-CO"/>
-        </w:rPr>
-        <w:t>Available</w:t>
-      </w:r>
-      <w:proofErr w:type="spellEnd"/>
-      <w:r>
-        <w:rPr>
-          <w:sz w:val="16"/>
-          <w:szCs w:val="16"/>
-          <w:lang w:val="es-CO"/>
-        </w:rPr>
-        <w:t xml:space="preserve"> at </w:t>
+        <w:t xml:space="preserve">M. Afonso, J. Bioucas-Dias, M. Figueiredo, “Fast image recovery using variable splitting and constrained optimization”, Submitted to the IEEE Transactions on Image Processing, 2009. Available at </w:t>
       </w:r>
       <w:hyperlink r:id="rId23" w:history="1">
         <w:r>
@@ -12313,79 +9849,7 @@
           <w:szCs w:val="16"/>
           <w:lang w:val="es-CO"/>
         </w:rPr>
-        <w:t xml:space="preserve">   IEEE </w:t>
-      </w:r>
-      <w:proofErr w:type="spellStart"/>
-      <w:r>
-        <w:rPr>
-          <w:sz w:val="16"/>
-          <w:szCs w:val="16"/>
-          <w:lang w:val="es-CO"/>
-        </w:rPr>
-        <w:t>Transactions</w:t>
-      </w:r>
-      <w:proofErr w:type="spellEnd"/>
-      <w:r>
-        <w:rPr>
-          <w:sz w:val="16"/>
-          <w:szCs w:val="16"/>
-          <w:lang w:val="es-CO"/>
-        </w:rPr>
-        <w:t xml:space="preserve"> </w:t>
-      </w:r>
-      <w:proofErr w:type="spellStart"/>
-      <w:r>
-        <w:rPr>
-          <w:sz w:val="16"/>
-          <w:szCs w:val="16"/>
-          <w:lang w:val="es-CO"/>
-        </w:rPr>
-        <w:t>on</w:t>
-      </w:r>
-      <w:proofErr w:type="spellEnd"/>
-      <w:r>
-        <w:rPr>
-          <w:sz w:val="16"/>
-          <w:szCs w:val="16"/>
-          <w:lang w:val="es-CO"/>
-        </w:rPr>
-        <w:t xml:space="preserve"> </w:t>
-      </w:r>
-      <w:proofErr w:type="spellStart"/>
-      <w:r>
-        <w:rPr>
-          <w:sz w:val="16"/>
-          <w:szCs w:val="16"/>
-          <w:lang w:val="es-CO"/>
-        </w:rPr>
-        <w:t>Image</w:t>
-      </w:r>
-      <w:proofErr w:type="spellEnd"/>
-      <w:r>
-        <w:rPr>
-          <w:sz w:val="16"/>
-          <w:szCs w:val="16"/>
-          <w:lang w:val="es-CO"/>
-        </w:rPr>
-        <w:t xml:space="preserve"> Processing, </w:t>
-      </w:r>
-      <w:proofErr w:type="spellStart"/>
-      <w:r>
-        <w:rPr>
-          <w:sz w:val="16"/>
-          <w:szCs w:val="16"/>
-          <w:lang w:val="es-CO"/>
-        </w:rPr>
-        <w:t>December</w:t>
-      </w:r>
-      <w:proofErr w:type="spellEnd"/>
-      <w:r>
-        <w:rPr>
-          <w:sz w:val="16"/>
-          <w:szCs w:val="16"/>
-          <w:lang w:val="es-CO"/>
-        </w:rPr>
-        <w:t xml:space="preserve"> 2007. </w:t>
+        <w:t xml:space="preserve">   IEEE Transactions on Image Processing, December 2007. </w:t>
       </w:r>
     </w:p>
     <w:p>
@@ -12406,169 +9870,7 @@
           <w:szCs w:val="16"/>
           <w:lang w:val="es-CO"/>
         </w:rPr>
-        <w:t xml:space="preserve">K. </w:t>
-      </w:r>
-      <w:proofErr w:type="spellStart"/>
-      <w:r>
-        <w:rPr>
-          <w:sz w:val="16"/>
-          <w:szCs w:val="16"/>
-          <w:lang w:val="es-CO"/>
-        </w:rPr>
-        <w:t>Dabov</w:t>
-      </w:r>
-      <w:proofErr w:type="spellEnd"/>
-      <w:r>
-        <w:rPr>
-          <w:sz w:val="16"/>
-          <w:szCs w:val="16"/>
-          <w:lang w:val="es-CO"/>
-        </w:rPr>
-        <w:t xml:space="preserve">, A. </w:t>
-      </w:r>
-      <w:proofErr w:type="spellStart"/>
-      <w:r>
-        <w:rPr>
-          <w:sz w:val="16"/>
-          <w:szCs w:val="16"/>
-          <w:lang w:val="es-CO"/>
-        </w:rPr>
-        <w:t>Foi</w:t>
-      </w:r>
-      <w:proofErr w:type="spellEnd"/>
-      <w:r>
-        <w:rPr>
-          <w:sz w:val="16"/>
-          <w:szCs w:val="16"/>
-          <w:lang w:val="es-CO"/>
-        </w:rPr>
-        <w:t xml:space="preserve">, and K. </w:t>
-      </w:r>
-      <w:proofErr w:type="spellStart"/>
-      <w:r>
-        <w:rPr>
-          <w:sz w:val="16"/>
-          <w:szCs w:val="16"/>
-          <w:lang w:val="es-CO"/>
-        </w:rPr>
-        <w:t>Egiazarian</w:t>
-      </w:r>
-      <w:proofErr w:type="spellEnd"/>
-      <w:r>
-        <w:rPr>
-          <w:sz w:val="16"/>
-          <w:szCs w:val="16"/>
-          <w:lang w:val="es-CO"/>
-        </w:rPr>
-        <w:t xml:space="preserve">. Video denoising </w:t>
-      </w:r>
-      <w:proofErr w:type="spellStart"/>
-      <w:r>
-        <w:rPr>
-          <w:sz w:val="16"/>
-          <w:szCs w:val="16"/>
-          <w:lang w:val="es-CO"/>
-        </w:rPr>
-        <w:t>by</w:t>
-      </w:r>
-      <w:proofErr w:type="spellEnd"/>
-      <w:r>
-        <w:rPr>
-          <w:sz w:val="16"/>
-          <w:szCs w:val="16"/>
-          <w:lang w:val="es-CO"/>
-        </w:rPr>
-        <w:t xml:space="preserve"> </w:t>
-      </w:r>
-      <w:proofErr w:type="spellStart"/>
-      <w:r>
-        <w:rPr>
-          <w:sz w:val="16"/>
-          <w:szCs w:val="16"/>
-          <w:lang w:val="es-CO"/>
-        </w:rPr>
-        <w:t>sparse</w:t>
-      </w:r>
-      <w:proofErr w:type="spellEnd"/>
-      <w:r>
-        <w:rPr>
-          <w:sz w:val="16"/>
-          <w:szCs w:val="16"/>
-          <w:lang w:val="es-CO"/>
-        </w:rPr>
-        <w:t xml:space="preserve"> 3D </w:t>
-      </w:r>
-      <w:proofErr w:type="spellStart"/>
-      <w:r>
-        <w:rPr>
-          <w:sz w:val="16"/>
-          <w:szCs w:val="16"/>
-          <w:lang w:val="es-CO"/>
-        </w:rPr>
-        <w:t>transform-domain</w:t>
-      </w:r>
-      <w:proofErr w:type="spellEnd"/>
-      <w:r>
-        <w:rPr>
-          <w:sz w:val="16"/>
-          <w:szCs w:val="16"/>
-          <w:lang w:val="es-CO"/>
-        </w:rPr>
-        <w:t xml:space="preserve"> </w:t>
-      </w:r>
-      <w:proofErr w:type="spellStart"/>
-      <w:r>
-        <w:rPr>
-          <w:sz w:val="16"/>
-          <w:szCs w:val="16"/>
-          <w:lang w:val="es-CO"/>
-        </w:rPr>
-        <w:t>collaborative</w:t>
-      </w:r>
-      <w:proofErr w:type="spellEnd"/>
-      <w:r>
-        <w:rPr>
-          <w:sz w:val="16"/>
-          <w:szCs w:val="16"/>
-          <w:lang w:val="es-CO"/>
-        </w:rPr>
-        <w:t xml:space="preserve"> </w:t>
-      </w:r>
-      <w:proofErr w:type="spellStart"/>
-      <w:r>
-        <w:rPr>
-          <w:sz w:val="16"/>
-          <w:szCs w:val="16"/>
-          <w:lang w:val="es-CO"/>
-        </w:rPr>
-        <w:t>filtering</w:t>
-      </w:r>
-      <w:proofErr w:type="spellEnd"/>
-      <w:r>
-        <w:rPr>
-          <w:sz w:val="16"/>
-          <w:szCs w:val="16"/>
-          <w:lang w:val="es-CO"/>
-        </w:rPr>
-        <w:t xml:space="preserve">. In </w:t>
-      </w:r>
-      <w:proofErr w:type="spellStart"/>
-      <w:r>
-        <w:rPr>
-          <w:sz w:val="16"/>
-          <w:szCs w:val="16"/>
-          <w:lang w:val="es-CO"/>
-        </w:rPr>
-        <w:t>EUSIPCO</w:t>
-      </w:r>
-      <w:proofErr w:type="spellEnd"/>
-      <w:r>
-        <w:rPr>
-          <w:sz w:val="16"/>
-          <w:szCs w:val="16"/>
-          <w:lang w:val="es-CO"/>
-        </w:rPr>
-        <w:t xml:space="preserve">, 2007  </w:t>
+        <w:t xml:space="preserve">K. Dabov, A. Foi, and K. Egiazarian. Video denoising by sparse 3D transform-domain collaborative filtering. In EUSIPCO, 2007  </w:t>
       </w:r>
     </w:p>
     <w:p>
@@ -12583,149 +9885,13 @@
           <w:lang w:val="es-CO"/>
         </w:rPr>
       </w:pPr>
-      <w:proofErr w:type="spellStart"/>
-      <w:r>
-        <w:rPr>
-          <w:sz w:val="16"/>
-          <w:szCs w:val="16"/>
-          <w:lang w:val="es-CO"/>
-        </w:rPr>
-        <w:t>Chambolle</w:t>
-      </w:r>
-      <w:proofErr w:type="spellEnd"/>
-      <w:r>
-        <w:rPr>
-          <w:sz w:val="16"/>
-          <w:szCs w:val="16"/>
-          <w:lang w:val="es-CO"/>
-        </w:rPr>
-        <w:t xml:space="preserve"> et al. </w:t>
-      </w:r>
-      <w:proofErr w:type="spellStart"/>
-      <w:r>
-        <w:rPr>
-          <w:sz w:val="16"/>
-          <w:szCs w:val="16"/>
-          <w:lang w:val="es-CO"/>
-        </w:rPr>
-        <w:t>An</w:t>
-      </w:r>
-      <w:proofErr w:type="spellEnd"/>
-      <w:r>
-        <w:rPr>
-          <w:sz w:val="16"/>
-          <w:szCs w:val="16"/>
-          <w:lang w:val="es-CO"/>
-        </w:rPr>
-        <w:t xml:space="preserve"> </w:t>
-      </w:r>
-      <w:proofErr w:type="spellStart"/>
-      <w:r>
-        <w:rPr>
-          <w:sz w:val="16"/>
-          <w:szCs w:val="16"/>
-          <w:lang w:val="es-CO"/>
-        </w:rPr>
-        <w:t>introduction</w:t>
-      </w:r>
-      <w:proofErr w:type="spellEnd"/>
-      <w:r>
-        <w:rPr>
-          <w:sz w:val="16"/>
-          <w:szCs w:val="16"/>
-          <w:lang w:val="es-CO"/>
-        </w:rPr>
-        <w:t xml:space="preserve"> </w:t>
-      </w:r>
-      <w:proofErr w:type="spellStart"/>
-      <w:r>
-        <w:rPr>
-          <w:sz w:val="16"/>
-          <w:szCs w:val="16"/>
-          <w:lang w:val="es-CO"/>
-        </w:rPr>
-        <w:t>to</w:t>
-      </w:r>
-      <w:proofErr w:type="spellEnd"/>
-      <w:r>
-        <w:rPr>
-          <w:sz w:val="16"/>
-          <w:szCs w:val="16"/>
-          <w:lang w:val="es-CO"/>
-        </w:rPr>
-        <w:t xml:space="preserve"> Total </w:t>
-      </w:r>
-      <w:proofErr w:type="spellStart"/>
-      <w:r>
-        <w:rPr>
-          <w:sz w:val="16"/>
-          <w:szCs w:val="16"/>
-          <w:lang w:val="es-CO"/>
-        </w:rPr>
-        <w:t>Variation</w:t>
-      </w:r>
-      <w:proofErr w:type="spellEnd"/>
-      <w:r>
-        <w:rPr>
-          <w:sz w:val="16"/>
-          <w:szCs w:val="16"/>
-          <w:lang w:val="es-CO"/>
-        </w:rPr>
-        <w:t xml:space="preserve"> </w:t>
-      </w:r>
-      <w:proofErr w:type="spellStart"/>
-      <w:r>
-        <w:rPr>
-          <w:sz w:val="16"/>
-          <w:szCs w:val="16"/>
-          <w:lang w:val="es-CO"/>
-        </w:rPr>
-        <w:t>for</w:t>
-      </w:r>
-      <w:proofErr w:type="spellEnd"/>
-      <w:r>
-        <w:rPr>
-          <w:sz w:val="16"/>
-          <w:szCs w:val="16"/>
-          <w:lang w:val="es-CO"/>
-        </w:rPr>
-        <w:t xml:space="preserve"> </w:t>
-      </w:r>
-      <w:proofErr w:type="spellStart"/>
-      <w:r>
-        <w:rPr>
-          <w:sz w:val="16"/>
-          <w:szCs w:val="16"/>
-          <w:lang w:val="es-CO"/>
-        </w:rPr>
-        <w:t>Image</w:t>
-      </w:r>
-      <w:proofErr w:type="spellEnd"/>
-      <w:r>
-        <w:rPr>
-          <w:sz w:val="16"/>
-          <w:szCs w:val="16"/>
-          <w:lang w:val="es-CO"/>
-        </w:rPr>
-        <w:t xml:space="preserve"> </w:t>
-      </w:r>
-      <w:proofErr w:type="spellStart"/>
-      <w:r>
-        <w:rPr>
-          <w:sz w:val="16"/>
-          <w:szCs w:val="16"/>
-          <w:lang w:val="es-CO"/>
-        </w:rPr>
-        <w:t>Analysis</w:t>
-      </w:r>
-      <w:proofErr w:type="spellEnd"/>
-      <w:r>
-        <w:rPr>
-          <w:sz w:val="16"/>
-          <w:szCs w:val="16"/>
-          <w:lang w:val="es-CO"/>
-        </w:rPr>
-        <w:t xml:space="preserve">, 2009. &lt;hal-00437581&gt; </w:t>
+      <w:r>
+        <w:rPr>
+          <w:sz w:val="16"/>
+          <w:szCs w:val="16"/>
+          <w:lang w:val="es-CO"/>
+        </w:rPr>
+        <w:t xml:space="preserve">Chambolle et al. An introduction to Total Variation for Image Analysis, 2009. &lt;hal-00437581&gt; </w:t>
       </w:r>
       <w:hyperlink r:id="rId24" w:history="1">
         <w:r>
@@ -12751,329 +9917,31 @@
           <w:lang w:val="es-CO"/>
         </w:rPr>
       </w:pPr>
-      <w:proofErr w:type="spellStart"/>
-      <w:r>
-        <w:rPr>
-          <w:sz w:val="16"/>
-          <w:szCs w:val="16"/>
-          <w:lang w:val="es-CO"/>
-        </w:rPr>
-        <w:t>Thanh</w:t>
-      </w:r>
-      <w:proofErr w:type="spellEnd"/>
-      <w:r>
-        <w:rPr>
-          <w:sz w:val="16"/>
-          <w:szCs w:val="16"/>
-          <w:lang w:val="es-CO"/>
-        </w:rPr>
-        <w:t xml:space="preserve">, D. N. H., </w:t>
-      </w:r>
-      <w:proofErr w:type="spellStart"/>
-      <w:r>
-        <w:rPr>
-          <w:sz w:val="16"/>
-          <w:szCs w:val="16"/>
-          <w:lang w:val="es-CO"/>
-        </w:rPr>
-        <w:t>Prasath</w:t>
-      </w:r>
-      <w:proofErr w:type="spellEnd"/>
-      <w:r>
-        <w:rPr>
-          <w:sz w:val="16"/>
-          <w:szCs w:val="16"/>
-          <w:lang w:val="es-CO"/>
-        </w:rPr>
-        <w:t xml:space="preserve">, V. B. S., &amp; </w:t>
-      </w:r>
-      <w:proofErr w:type="spellStart"/>
-      <w:r>
-        <w:rPr>
-          <w:sz w:val="16"/>
-          <w:szCs w:val="16"/>
-          <w:lang w:val="es-CO"/>
-        </w:rPr>
-        <w:t>Thanh</w:t>
-      </w:r>
-      <w:proofErr w:type="spellEnd"/>
-      <w:r>
-        <w:rPr>
-          <w:sz w:val="16"/>
-          <w:szCs w:val="16"/>
-          <w:lang w:val="es-CO"/>
-        </w:rPr>
-        <w:t xml:space="preserve">, L. T. (2018). Total </w:t>
-      </w:r>
-      <w:proofErr w:type="spellStart"/>
-      <w:r>
-        <w:rPr>
-          <w:sz w:val="16"/>
-          <w:szCs w:val="16"/>
-          <w:lang w:val="es-CO"/>
-        </w:rPr>
-        <w:t>Variation</w:t>
-      </w:r>
-      <w:proofErr w:type="spellEnd"/>
-      <w:r>
-        <w:rPr>
-          <w:sz w:val="16"/>
-          <w:szCs w:val="16"/>
-          <w:lang w:val="es-CO"/>
-        </w:rPr>
-        <w:t xml:space="preserve"> L1 Fidelity Salt-and-</w:t>
-      </w:r>
-      <w:proofErr w:type="spellStart"/>
-      <w:r>
-        <w:rPr>
-          <w:sz w:val="16"/>
-          <w:szCs w:val="16"/>
-          <w:lang w:val="es-CO"/>
-        </w:rPr>
-        <w:t>Pepper</w:t>
-      </w:r>
-      <w:proofErr w:type="spellEnd"/>
-      <w:r>
-        <w:rPr>
-          <w:sz w:val="16"/>
-          <w:szCs w:val="16"/>
-          <w:lang w:val="es-CO"/>
-        </w:rPr>
-        <w:t xml:space="preserve"> Denoising </w:t>
-      </w:r>
-      <w:proofErr w:type="spellStart"/>
-      <w:r>
-        <w:rPr>
-          <w:sz w:val="16"/>
-          <w:szCs w:val="16"/>
-          <w:lang w:val="es-CO"/>
-        </w:rPr>
-        <w:t>with</w:t>
-      </w:r>
-      <w:proofErr w:type="spellEnd"/>
-      <w:r>
-        <w:rPr>
-          <w:sz w:val="16"/>
-          <w:szCs w:val="16"/>
-          <w:lang w:val="es-CO"/>
-        </w:rPr>
-        <w:t xml:space="preserve"> </w:t>
-      </w:r>
-      <w:proofErr w:type="spellStart"/>
-      <w:r>
-        <w:rPr>
-          <w:sz w:val="16"/>
-          <w:szCs w:val="16"/>
-          <w:lang w:val="es-CO"/>
-        </w:rPr>
-        <w:t>Adaptive</w:t>
-      </w:r>
-      <w:proofErr w:type="spellEnd"/>
-      <w:r>
-        <w:rPr>
-          <w:sz w:val="16"/>
-          <w:szCs w:val="16"/>
-          <w:lang w:val="es-CO"/>
-        </w:rPr>
-        <w:t xml:space="preserve"> </w:t>
-      </w:r>
-      <w:proofErr w:type="spellStart"/>
-      <w:r>
-        <w:rPr>
-          <w:sz w:val="16"/>
-          <w:szCs w:val="16"/>
-          <w:lang w:val="es-CO"/>
-        </w:rPr>
-        <w:t>Regularization</w:t>
-      </w:r>
-      <w:proofErr w:type="spellEnd"/>
-      <w:r>
-        <w:rPr>
-          <w:sz w:val="16"/>
-          <w:szCs w:val="16"/>
-          <w:lang w:val="es-CO"/>
-        </w:rPr>
-        <w:t xml:space="preserve"> </w:t>
-      </w:r>
-      <w:proofErr w:type="spellStart"/>
-      <w:r>
-        <w:rPr>
-          <w:sz w:val="16"/>
-          <w:szCs w:val="16"/>
-          <w:lang w:val="es-CO"/>
-        </w:rPr>
-        <w:t>Parameter</w:t>
-      </w:r>
-      <w:proofErr w:type="spellEnd"/>
-      <w:r>
-        <w:rPr>
-          <w:sz w:val="16"/>
-          <w:szCs w:val="16"/>
-          <w:lang w:val="es-CO"/>
-        </w:rPr>
-        <w:t xml:space="preserve">. In 2018 5th </w:t>
-      </w:r>
-      <w:proofErr w:type="spellStart"/>
-      <w:r>
-        <w:rPr>
-          <w:sz w:val="16"/>
-          <w:szCs w:val="16"/>
-          <w:lang w:val="es-CO"/>
-        </w:rPr>
-        <w:t>NAFOSTED</w:t>
-      </w:r>
-      <w:proofErr w:type="spellEnd"/>
-      <w:r>
-        <w:rPr>
-          <w:sz w:val="16"/>
-          <w:szCs w:val="16"/>
-          <w:lang w:val="es-CO"/>
-        </w:rPr>
-        <w:t xml:space="preserve"> </w:t>
-      </w:r>
-      <w:proofErr w:type="spellStart"/>
-      <w:r>
-        <w:rPr>
-          <w:sz w:val="16"/>
-          <w:szCs w:val="16"/>
-          <w:lang w:val="es-CO"/>
-        </w:rPr>
-        <w:t>Conference</w:t>
-      </w:r>
-      <w:proofErr w:type="spellEnd"/>
-      <w:r>
-        <w:rPr>
-          <w:sz w:val="16"/>
-          <w:szCs w:val="16"/>
-          <w:lang w:val="es-CO"/>
-        </w:rPr>
-        <w:t xml:space="preserve"> </w:t>
-      </w:r>
-      <w:proofErr w:type="spellStart"/>
-      <w:r>
-        <w:rPr>
-          <w:sz w:val="16"/>
-          <w:szCs w:val="16"/>
-          <w:lang w:val="es-CO"/>
-        </w:rPr>
-        <w:t>on</w:t>
-      </w:r>
-      <w:proofErr w:type="spellEnd"/>
-      <w:r>
-        <w:rPr>
-          <w:sz w:val="16"/>
-          <w:szCs w:val="16"/>
-          <w:lang w:val="es-CO"/>
-        </w:rPr>
-        <w:t xml:space="preserve"> </w:t>
-      </w:r>
-      <w:proofErr w:type="spellStart"/>
-      <w:r>
-        <w:rPr>
-          <w:sz w:val="16"/>
-          <w:szCs w:val="16"/>
-          <w:lang w:val="es-CO"/>
-        </w:rPr>
-        <w:t>Information</w:t>
-      </w:r>
-      <w:proofErr w:type="spellEnd"/>
-      <w:r>
-        <w:rPr>
-          <w:sz w:val="16"/>
-          <w:szCs w:val="16"/>
-          <w:lang w:val="es-CO"/>
-        </w:rPr>
-        <w:t xml:space="preserve"> and </w:t>
-      </w:r>
-      <w:proofErr w:type="spellStart"/>
-      <w:r>
-        <w:rPr>
-          <w:sz w:val="16"/>
-          <w:szCs w:val="16"/>
-          <w:lang w:val="es-CO"/>
-        </w:rPr>
-        <w:t>Computer</w:t>
-      </w:r>
-      <w:proofErr w:type="spellEnd"/>
-      <w:r>
-        <w:rPr>
-          <w:sz w:val="16"/>
-          <w:szCs w:val="16"/>
-          <w:lang w:val="es-CO"/>
-        </w:rPr>
-        <w:t xml:space="preserve"> </w:t>
-      </w:r>
-      <w:proofErr w:type="spellStart"/>
-      <w:r>
-        <w:rPr>
-          <w:sz w:val="16"/>
-          <w:szCs w:val="16"/>
-          <w:lang w:val="es-CO"/>
-        </w:rPr>
-        <w:t>Science</w:t>
-      </w:r>
-      <w:proofErr w:type="spellEnd"/>
-      <w:r>
-        <w:rPr>
-          <w:sz w:val="16"/>
-          <w:szCs w:val="16"/>
-          <w:lang w:val="es-CO"/>
-        </w:rPr>
-        <w:t xml:space="preserve"> (</w:t>
-      </w:r>
-      <w:proofErr w:type="spellStart"/>
-      <w:r>
-        <w:rPr>
-          <w:sz w:val="16"/>
-          <w:szCs w:val="16"/>
-          <w:lang w:val="es-CO"/>
-        </w:rPr>
-        <w:t>NICS</w:t>
-      </w:r>
-      <w:proofErr w:type="spellEnd"/>
-      <w:r>
-        <w:rPr>
-          <w:sz w:val="16"/>
-          <w:szCs w:val="16"/>
-          <w:lang w:val="es-CO"/>
-        </w:rPr>
-        <w:t xml:space="preserve">). IEEE. </w:t>
-      </w:r>
-      <w:proofErr w:type="spellStart"/>
-      <w:r>
-        <w:rPr>
-          <w:sz w:val="16"/>
-          <w:szCs w:val="16"/>
-          <w:lang w:val="es-CO"/>
-        </w:rPr>
-        <w:t>Retrieved</w:t>
-      </w:r>
-      <w:proofErr w:type="spellEnd"/>
-      <w:r>
-        <w:rPr>
-          <w:sz w:val="16"/>
-          <w:szCs w:val="16"/>
-          <w:lang w:val="es-CO"/>
-        </w:rPr>
-        <w:t xml:space="preserve"> </w:t>
-      </w:r>
-      <w:proofErr w:type="spellStart"/>
-      <w:r>
-        <w:rPr>
-          <w:sz w:val="16"/>
-          <w:szCs w:val="16"/>
-          <w:lang w:val="es-CO"/>
-        </w:rPr>
-        <w:t>from</w:t>
-      </w:r>
-      <w:proofErr w:type="spellEnd"/>
-      <w:r>
-        <w:rPr>
-          <w:sz w:val="16"/>
-          <w:szCs w:val="16"/>
-          <w:lang w:val="es-CO"/>
-        </w:rPr>
-        <w:t xml:space="preserve"> </w:t>
+      <w:r>
+        <w:rPr>
+          <w:sz w:val="16"/>
+          <w:szCs w:val="16"/>
+          <w:lang w:val="es-CO"/>
+        </w:rPr>
+        <w:t xml:space="preserve">Thanh, D. N. H., Prasath, V. B. S., &amp; Thanh, L. T. (2018). </w:t>
+      </w:r>
+      <w:proofErr w:type="gramStart"/>
+      <w:r>
+        <w:rPr>
+          <w:sz w:val="16"/>
+          <w:szCs w:val="16"/>
+          <w:lang w:val="es-CO"/>
+        </w:rPr>
+        <w:t>Total</w:t>
+      </w:r>
+      <w:proofErr w:type="gramEnd"/>
+      <w:r>
+        <w:rPr>
+          <w:sz w:val="16"/>
+          <w:szCs w:val="16"/>
+          <w:lang w:val="es-CO"/>
+        </w:rPr>
+        <w:t xml:space="preserve"> Variation L1 Fidelity Salt-and-Pepper Denoising with Adaptive Regularization Parameter. In 2018 5th NAFOSTED Conference on Information and Computer Science (NICS). IEEE. Retrieved from </w:t>
       </w:r>
       <w:hyperlink r:id="rId25" w:history="1">
         <w:r>
@@ -13335,25 +10203,7 @@
         <w:szCs w:val="16"/>
         <w:lang w:val="es-ES"/>
       </w:rPr>
-      <w:t xml:space="preserve">Link </w:t>
-    </w:r>
-    <w:proofErr w:type="spellStart"/>
-    <w:r>
-      <w:rPr>
-        <w:sz w:val="16"/>
-        <w:szCs w:val="16"/>
-        <w:lang w:val="es-ES"/>
-      </w:rPr>
-      <w:t>github</w:t>
-    </w:r>
-    <w:proofErr w:type="spellEnd"/>
-    <w:r>
-      <w:rPr>
-        <w:sz w:val="16"/>
-        <w:szCs w:val="16"/>
-        <w:lang w:val="es-ES"/>
-      </w:rPr>
-      <w:t xml:space="preserve"> </w:t>
+      <w:t xml:space="preserve">Link github </w:t>
     </w:r>
     <w:r>
       <w:rPr>

</xml_diff>